<commit_message>
Updated Risk Managment Log
Updated Risk Log per Michelles reiview
</commit_message>
<xml_diff>
--- a/Proposed Architecture.docx
+++ b/Proposed Architecture.docx
@@ -297,7 +297,13 @@
         <w:rPr>
           <w:lang w:val="en-US"/>
         </w:rPr>
-        <w:t>Current NFR’s:</w:t>
+        <w:t xml:space="preserve">Current </w:t>
+      </w:r>
+      <w:r>
+        <w:rPr>
+          <w:lang w:val="en-US"/>
+        </w:rPr>
+        <w:t>Non Functional Requirements:</w:t>
       </w:r>
     </w:p>
     <w:p>
@@ -315,7 +321,7 @@
         <w:rPr>
           <w:lang w:val="en-US"/>
         </w:rPr>
-        <w:t>Accessibility</w:t>
+        <w:t>Usability</w:t>
       </w:r>
     </w:p>
     <w:p>
@@ -333,7 +339,61 @@
         <w:rPr>
           <w:lang w:val="en-US"/>
         </w:rPr>
-        <w:t>Data integrity</w:t>
+        <w:t>Reliability</w:t>
+      </w:r>
+    </w:p>
+    <w:p>
+      <w:pPr>
+        <w:pStyle w:val="ListParagraph"/>
+        <w:numPr>
+          <w:ilvl w:val="1"/>
+          <w:numId w:val="1"/>
+        </w:numPr>
+        <w:rPr>
+          <w:lang w:val="en-US"/>
+        </w:rPr>
+      </w:pPr>
+      <w:r>
+        <w:rPr>
+          <w:lang w:val="en-US"/>
+        </w:rPr>
+        <w:t>Availability</w:t>
+      </w:r>
+    </w:p>
+    <w:p>
+      <w:pPr>
+        <w:pStyle w:val="ListParagraph"/>
+        <w:numPr>
+          <w:ilvl w:val="1"/>
+          <w:numId w:val="1"/>
+        </w:numPr>
+        <w:rPr>
+          <w:lang w:val="en-US"/>
+        </w:rPr>
+      </w:pPr>
+      <w:r>
+        <w:rPr>
+          <w:lang w:val="en-US"/>
+        </w:rPr>
+        <w:t>Accessibility</w:t>
+      </w:r>
+    </w:p>
+    <w:p>
+      <w:pPr>
+        <w:pStyle w:val="ListParagraph"/>
+        <w:numPr>
+          <w:ilvl w:val="1"/>
+          <w:numId w:val="1"/>
+        </w:numPr>
+        <w:rPr>
+          <w:lang w:val="en-US"/>
+        </w:rPr>
+      </w:pPr>
+      <w:r>
+        <w:rPr>
+          <w:lang w:val="en-US"/>
+        </w:rPr>
+        <w:t>Stability</w:t>
       </w:r>
     </w:p>
     <w:p>
@@ -351,7 +411,43 @@
         <w:rPr>
           <w:lang w:val="en-US"/>
         </w:rPr>
-        <w:t>Efficiency</w:t>
+        <w:t>Performance</w:t>
+      </w:r>
+    </w:p>
+    <w:p>
+      <w:pPr>
+        <w:pStyle w:val="ListParagraph"/>
+        <w:numPr>
+          <w:ilvl w:val="1"/>
+          <w:numId w:val="1"/>
+        </w:numPr>
+        <w:rPr>
+          <w:lang w:val="en-US"/>
+        </w:rPr>
+      </w:pPr>
+      <w:r>
+        <w:rPr>
+          <w:lang w:val="en-US"/>
+        </w:rPr>
+        <w:t>Response Time</w:t>
+      </w:r>
+    </w:p>
+    <w:p>
+      <w:pPr>
+        <w:pStyle w:val="ListParagraph"/>
+        <w:numPr>
+          <w:ilvl w:val="1"/>
+          <w:numId w:val="1"/>
+        </w:numPr>
+        <w:rPr>
+          <w:lang w:val="en-US"/>
+        </w:rPr>
+      </w:pPr>
+      <w:r>
+        <w:rPr>
+          <w:lang w:val="en-US"/>
+        </w:rPr>
+        <w:t>Throughput</w:t>
       </w:r>
     </w:p>
     <w:p>
@@ -369,7 +465,25 @@
         <w:rPr>
           <w:lang w:val="en-US"/>
         </w:rPr>
-        <w:t>Performance</w:t>
+        <w:t>Maintainability</w:t>
+      </w:r>
+    </w:p>
+    <w:p>
+      <w:pPr>
+        <w:pStyle w:val="ListParagraph"/>
+        <w:numPr>
+          <w:ilvl w:val="1"/>
+          <w:numId w:val="1"/>
+        </w:numPr>
+        <w:rPr>
+          <w:lang w:val="en-US"/>
+        </w:rPr>
+      </w:pPr>
+      <w:r>
+        <w:rPr>
+          <w:lang w:val="en-US"/>
+        </w:rPr>
+        <w:t>Scalability</w:t>
       </w:r>
     </w:p>
     <w:p>
@@ -387,7 +501,7 @@
         <w:rPr>
           <w:lang w:val="en-US"/>
         </w:rPr>
-        <w:t>Platform compatibility</w:t>
+        <w:t>Security</w:t>
       </w:r>
     </w:p>
     <w:p>
@@ -405,8 +519,10 @@
         <w:rPr>
           <w:lang w:val="en-US"/>
         </w:rPr>
-        <w:t>Reliability</w:t>
-      </w:r>
+        <w:t>Compatibility</w:t>
+      </w:r>
+      <w:bookmarkStart w:id="0" w:name="_GoBack"/>
+      <w:bookmarkEnd w:id="0"/>
     </w:p>
     <w:p>
       <w:pPr>
@@ -423,7 +539,7 @@
         <w:rPr>
           <w:lang w:val="en-US"/>
         </w:rPr>
-        <w:t>Response time</w:t>
+        <w:t>Persistence/ Data Integrity</w:t>
       </w:r>
     </w:p>
     <w:p>
@@ -441,7 +557,568 @@
         <w:rPr>
           <w:lang w:val="en-US"/>
         </w:rPr>
-        <w:t>Stability</w:t>
+        <w:t>Efficiency</w:t>
+      </w:r>
+    </w:p>
+    <w:p>
+      <w:pPr>
+        <w:rPr>
+          <w:lang w:val="en-US"/>
+        </w:rPr>
+      </w:pPr>
+      <w:r>
+        <w:rPr>
+          <w:lang w:val="en-US"/>
+        </w:rPr>
+        <w:t>Current Functional Requirements:</w:t>
+      </w:r>
+    </w:p>
+    <w:p>
+      <w:pPr>
+        <w:rPr>
+          <w:lang w:val="en-US"/>
+        </w:rPr>
+      </w:pPr>
+    </w:p>
+    <w:p>
+      <w:pPr>
+        <w:rPr>
+          <w:lang w:val="en-US"/>
+        </w:rPr>
+      </w:pPr>
+      <w:r>
+        <w:rPr>
+          <w:lang w:val="en-US"/>
+        </w:rPr>
+        <w:t>1.</w:t>
+      </w:r>
+      <w:r>
+        <w:rPr>
+          <w:lang w:val="en-US"/>
+        </w:rPr>
+        <w:tab/>
+        <w:t>The game must be implemented with C# script.</w:t>
+      </w:r>
+    </w:p>
+    <w:p>
+      <w:pPr>
+        <w:rPr>
+          <w:lang w:val="en-US"/>
+        </w:rPr>
+      </w:pPr>
+      <w:r>
+        <w:rPr>
+          <w:lang w:val="en-US"/>
+        </w:rPr>
+        <w:t>2.</w:t>
+      </w:r>
+      <w:r>
+        <w:rPr>
+          <w:lang w:val="en-US"/>
+        </w:rPr>
+        <w:tab/>
+        <w:t>The game must be developed in Unity3d.</w:t>
+      </w:r>
+    </w:p>
+    <w:p>
+      <w:pPr>
+        <w:rPr>
+          <w:lang w:val="en-US"/>
+        </w:rPr>
+      </w:pPr>
+      <w:r>
+        <w:rPr>
+          <w:lang w:val="en-US"/>
+        </w:rPr>
+        <w:t>3.</w:t>
+      </w:r>
+      <w:r>
+        <w:rPr>
+          <w:lang w:val="en-US"/>
+        </w:rPr>
+        <w:tab/>
+        <w:t>Game must be playable on different operating systems.</w:t>
+      </w:r>
+    </w:p>
+    <w:p>
+      <w:pPr>
+        <w:rPr>
+          <w:lang w:val="en-US"/>
+        </w:rPr>
+      </w:pPr>
+      <w:r>
+        <w:rPr>
+          <w:lang w:val="en-US"/>
+        </w:rPr>
+        <w:lastRenderedPageBreak/>
+        <w:t>4.</w:t>
+      </w:r>
+      <w:r>
+        <w:rPr>
+          <w:lang w:val="en-US"/>
+        </w:rPr>
+        <w:tab/>
+        <w:t>The game should allow 2/multiple players.</w:t>
+      </w:r>
+    </w:p>
+    <w:p>
+      <w:pPr>
+        <w:rPr>
+          <w:lang w:val="en-US"/>
+        </w:rPr>
+      </w:pPr>
+      <w:r>
+        <w:rPr>
+          <w:lang w:val="en-US"/>
+        </w:rPr>
+        <w:t>5.</w:t>
+      </w:r>
+      <w:r>
+        <w:rPr>
+          <w:lang w:val="en-US"/>
+        </w:rPr>
+        <w:tab/>
+        <w:t>The game must display a login scene to the user.</w:t>
+      </w:r>
+    </w:p>
+    <w:p>
+      <w:pPr>
+        <w:rPr>
+          <w:lang w:val="en-US"/>
+        </w:rPr>
+      </w:pPr>
+      <w:r>
+        <w:rPr>
+          <w:lang w:val="en-US"/>
+        </w:rPr>
+        <w:t>6.</w:t>
+      </w:r>
+      <w:r>
+        <w:rPr>
+          <w:lang w:val="en-US"/>
+        </w:rPr>
+        <w:tab/>
+        <w:t>Login screen must allow users to play as a guest.</w:t>
+      </w:r>
+    </w:p>
+    <w:p>
+      <w:pPr>
+        <w:rPr>
+          <w:lang w:val="en-US"/>
+        </w:rPr>
+      </w:pPr>
+      <w:r>
+        <w:rPr>
+          <w:lang w:val="en-US"/>
+        </w:rPr>
+        <w:t>7.</w:t>
+      </w:r>
+      <w:r>
+        <w:rPr>
+          <w:lang w:val="en-US"/>
+        </w:rPr>
+        <w:tab/>
+        <w:t>Login screen must allow users to register to play</w:t>
+      </w:r>
+    </w:p>
+    <w:p>
+      <w:pPr>
+        <w:rPr>
+          <w:lang w:val="en-US"/>
+        </w:rPr>
+      </w:pPr>
+      <w:r>
+        <w:rPr>
+          <w:lang w:val="en-US"/>
+        </w:rPr>
+        <w:t>8.</w:t>
+      </w:r>
+      <w:r>
+        <w:rPr>
+          <w:lang w:val="en-US"/>
+        </w:rPr>
+        <w:tab/>
+        <w:t>Login screen must allow users to login via Facebook.</w:t>
+      </w:r>
+    </w:p>
+    <w:p>
+      <w:pPr>
+        <w:rPr>
+          <w:lang w:val="en-US"/>
+        </w:rPr>
+      </w:pPr>
+      <w:r>
+        <w:rPr>
+          <w:lang w:val="en-US"/>
+        </w:rPr>
+        <w:t>9.</w:t>
+      </w:r>
+      <w:r>
+        <w:rPr>
+          <w:lang w:val="en-US"/>
+        </w:rPr>
+        <w:tab/>
+        <w:t>Login screen must allow users to login in with google play services.</w:t>
+      </w:r>
+    </w:p>
+    <w:p>
+      <w:pPr>
+        <w:rPr>
+          <w:lang w:val="en-US"/>
+        </w:rPr>
+      </w:pPr>
+      <w:r>
+        <w:rPr>
+          <w:lang w:val="en-US"/>
+        </w:rPr>
+        <w:t>10.</w:t>
+      </w:r>
+      <w:r>
+        <w:rPr>
+          <w:lang w:val="en-US"/>
+        </w:rPr>
+        <w:tab/>
+        <w:t>Once the user has logged in, the main menu screen will be presented.</w:t>
+      </w:r>
+    </w:p>
+    <w:p>
+      <w:pPr>
+        <w:rPr>
+          <w:lang w:val="en-US"/>
+        </w:rPr>
+      </w:pPr>
+      <w:r>
+        <w:rPr>
+          <w:lang w:val="en-US"/>
+        </w:rPr>
+        <w:t>11.</w:t>
+      </w:r>
+      <w:r>
+        <w:rPr>
+          <w:lang w:val="en-US"/>
+        </w:rPr>
+        <w:tab/>
+        <w:t>Menu screen must allow player to start a game.</w:t>
+      </w:r>
+    </w:p>
+    <w:p>
+      <w:pPr>
+        <w:rPr>
+          <w:lang w:val="en-US"/>
+        </w:rPr>
+      </w:pPr>
+      <w:r>
+        <w:rPr>
+          <w:lang w:val="en-US"/>
+        </w:rPr>
+        <w:t>12.</w:t>
+      </w:r>
+      <w:r>
+        <w:rPr>
+          <w:lang w:val="en-US"/>
+        </w:rPr>
+        <w:tab/>
+        <w:t>Menu screen should allow players to invite, share and like on Facebook.</w:t>
+      </w:r>
+    </w:p>
+    <w:p>
+      <w:pPr>
+        <w:rPr>
+          <w:lang w:val="en-US"/>
+        </w:rPr>
+      </w:pPr>
+      <w:r>
+        <w:rPr>
+          <w:lang w:val="en-US"/>
+        </w:rPr>
+        <w:t>13.</w:t>
+      </w:r>
+      <w:r>
+        <w:rPr>
+          <w:lang w:val="en-US"/>
+        </w:rPr>
+        <w:tab/>
+        <w:t>Menu screen must allow player to enter settings menu.</w:t>
+      </w:r>
+    </w:p>
+    <w:p>
+      <w:pPr>
+        <w:rPr>
+          <w:lang w:val="en-US"/>
+        </w:rPr>
+      </w:pPr>
+      <w:r>
+        <w:rPr>
+          <w:lang w:val="en-US"/>
+        </w:rPr>
+        <w:t>14.</w:t>
+      </w:r>
+      <w:r>
+        <w:rPr>
+          <w:lang w:val="en-US"/>
+        </w:rPr>
+        <w:tab/>
+        <w:t>Menu screen must allow player to access high scores.</w:t>
+      </w:r>
+    </w:p>
+    <w:p>
+      <w:pPr>
+        <w:rPr>
+          <w:lang w:val="en-US"/>
+        </w:rPr>
+      </w:pPr>
+      <w:r>
+        <w:rPr>
+          <w:lang w:val="en-US"/>
+        </w:rPr>
+        <w:t>15.</w:t>
+      </w:r>
+      <w:r>
+        <w:rPr>
+          <w:lang w:val="en-US"/>
+        </w:rPr>
+        <w:tab/>
+        <w:t>The player should be able to start a new game at any time.</w:t>
+      </w:r>
+    </w:p>
+    <w:p>
+      <w:pPr>
+        <w:rPr>
+          <w:lang w:val="en-US"/>
+        </w:rPr>
+      </w:pPr>
+      <w:r>
+        <w:rPr>
+          <w:lang w:val="en-US"/>
+        </w:rPr>
+        <w:t>16.</w:t>
+      </w:r>
+      <w:r>
+        <w:rPr>
+          <w:lang w:val="en-US"/>
+        </w:rPr>
+        <w:tab/>
+        <w:t>Questions must be presented to the player.</w:t>
+      </w:r>
+    </w:p>
+    <w:p>
+      <w:pPr>
+        <w:rPr>
+          <w:lang w:val="en-US"/>
+        </w:rPr>
+      </w:pPr>
+      <w:r>
+        <w:rPr>
+          <w:lang w:val="en-US"/>
+        </w:rPr>
+        <w:t>17.</w:t>
+      </w:r>
+      <w:r>
+        <w:rPr>
+          <w:lang w:val="en-US"/>
+        </w:rPr>
+        <w:tab/>
+        <w:t xml:space="preserve">User must be able to choose an answer. </w:t>
+      </w:r>
+    </w:p>
+    <w:p>
+      <w:pPr>
+        <w:rPr>
+          <w:lang w:val="en-US"/>
+        </w:rPr>
+      </w:pPr>
+      <w:r>
+        <w:rPr>
+          <w:lang w:val="en-US"/>
+        </w:rPr>
+        <w:t>18.</w:t>
+      </w:r>
+      <w:r>
+        <w:rPr>
+          <w:lang w:val="en-US"/>
+        </w:rPr>
+        <w:tab/>
+        <w:t>The application must be able to determine if the player has selected the correct answer.</w:t>
+      </w:r>
+    </w:p>
+    <w:p>
+      <w:pPr>
+        <w:rPr>
+          <w:lang w:val="en-US"/>
+        </w:rPr>
+      </w:pPr>
+      <w:r>
+        <w:rPr>
+          <w:lang w:val="en-US"/>
+        </w:rPr>
+        <w:t xml:space="preserve">19. Points are </w:t>
+      </w:r>
+      <w:proofErr w:type="gramStart"/>
+      <w:r>
+        <w:rPr>
+          <w:lang w:val="en-US"/>
+        </w:rPr>
+        <w:t>add</w:t>
+      </w:r>
+      <w:proofErr w:type="gramEnd"/>
+      <w:r>
+        <w:rPr>
+          <w:lang w:val="en-US"/>
+        </w:rPr>
+        <w:t xml:space="preserve"> for correct answers and deducted for incorrect answers</w:t>
+      </w:r>
+    </w:p>
+    <w:p>
+      <w:pPr>
+        <w:rPr>
+          <w:lang w:val="en-US"/>
+        </w:rPr>
+      </w:pPr>
+      <w:r>
+        <w:rPr>
+          <w:lang w:val="en-US"/>
+        </w:rPr>
+        <w:t>20.</w:t>
+      </w:r>
+      <w:r>
+        <w:rPr>
+          <w:lang w:val="en-US"/>
+        </w:rPr>
+        <w:tab/>
+        <w:t>The score of each player must be recorded.</w:t>
+      </w:r>
+    </w:p>
+    <w:p>
+      <w:pPr>
+        <w:rPr>
+          <w:lang w:val="en-US"/>
+        </w:rPr>
+      </w:pPr>
+      <w:r>
+        <w:rPr>
+          <w:lang w:val="en-US"/>
+        </w:rPr>
+        <w:t>21.</w:t>
+      </w:r>
+      <w:r>
+        <w:rPr>
+          <w:lang w:val="en-US"/>
+        </w:rPr>
+        <w:tab/>
+        <w:t>The application must have the ability to determine the winner.</w:t>
+      </w:r>
+    </w:p>
+    <w:p>
+      <w:pPr>
+        <w:rPr>
+          <w:lang w:val="en-US"/>
+        </w:rPr>
+      </w:pPr>
+      <w:r>
+        <w:rPr>
+          <w:lang w:val="en-US"/>
+        </w:rPr>
+        <w:t>22.</w:t>
+      </w:r>
+      <w:r>
+        <w:rPr>
+          <w:lang w:val="en-US"/>
+        </w:rPr>
+        <w:tab/>
+        <w:t>A congratulatory message should be displayed to the winning player.</w:t>
+      </w:r>
+    </w:p>
+    <w:p>
+      <w:pPr>
+        <w:rPr>
+          <w:lang w:val="en-US"/>
+        </w:rPr>
+      </w:pPr>
+      <w:r>
+        <w:rPr>
+          <w:lang w:val="en-US"/>
+        </w:rPr>
+        <w:t>23.</w:t>
+      </w:r>
+      <w:r>
+        <w:rPr>
+          <w:lang w:val="en-US"/>
+        </w:rPr>
+        <w:tab/>
+        <w:t>A list of correct answers will be displayed to the user when the game is over.</w:t>
+      </w:r>
+    </w:p>
+    <w:p>
+      <w:pPr>
+        <w:rPr>
+          <w:lang w:val="en-US"/>
+        </w:rPr>
+      </w:pPr>
+      <w:r>
+        <w:rPr>
+          <w:lang w:val="en-US"/>
+        </w:rPr>
+        <w:t>24.</w:t>
+      </w:r>
+      <w:r>
+        <w:rPr>
+          <w:lang w:val="en-US"/>
+        </w:rPr>
+        <w:tab/>
+        <w:t>When the game ends the program should ask the player if a new game should be started.</w:t>
+      </w:r>
+    </w:p>
+    <w:p>
+      <w:pPr>
+        <w:rPr>
+          <w:lang w:val="en-US"/>
+        </w:rPr>
+      </w:pPr>
+      <w:r>
+        <w:rPr>
+          <w:lang w:val="en-US"/>
+        </w:rPr>
+        <w:t>25.</w:t>
+      </w:r>
+      <w:r>
+        <w:rPr>
+          <w:lang w:val="en-US"/>
+        </w:rPr>
+        <w:tab/>
+        <w:t>A timer should limit the amount of time of each round.</w:t>
+      </w:r>
+    </w:p>
+    <w:p>
+      <w:pPr>
+        <w:rPr>
+          <w:lang w:val="en-US"/>
+        </w:rPr>
+      </w:pPr>
+      <w:r>
+        <w:rPr>
+          <w:lang w:val="en-US"/>
+        </w:rPr>
+        <w:t>26. Users can add people to a friends list (either by searching for their username or by adding them at the end of a round)</w:t>
+      </w:r>
+    </w:p>
+    <w:p>
+      <w:pPr>
+        <w:rPr>
+          <w:lang w:val="en-US"/>
+        </w:rPr>
+      </w:pPr>
+      <w:r>
+        <w:rPr>
+          <w:lang w:val="en-US"/>
+        </w:rPr>
+        <w:t>27.</w:t>
+      </w:r>
+      <w:r>
+        <w:rPr>
+          <w:lang w:val="en-US"/>
+        </w:rPr>
+        <w:tab/>
+        <w:t>Players will have the ability to challenge people on their friends list</w:t>
       </w:r>
     </w:p>
     <w:p>
@@ -574,7 +1251,6 @@
         <w:rPr>
           <w:lang w:val="en-US"/>
         </w:rPr>
-        <w:lastRenderedPageBreak/>
         <w:t>Skill of team:</w:t>
       </w:r>
     </w:p>
@@ -984,8 +1660,6 @@
         </w:rPr>
         <w:t>Logical view</w:t>
       </w:r>
-      <w:bookmarkStart w:id="0" w:name="_GoBack"/>
-      <w:bookmarkEnd w:id="0"/>
     </w:p>
     <w:p>
       <w:pPr>
@@ -1078,7 +1752,7 @@
         <w:rFonts w:ascii="Calibri" w:eastAsiaTheme="minorHAnsi" w:hAnsi="Calibri" w:cstheme="minorBidi" w:hint="default"/>
       </w:rPr>
     </w:lvl>
-    <w:lvl w:ilvl="1" w:tplc="0C090003" w:tentative="1">
+    <w:lvl w:ilvl="1" w:tplc="0C090003">
       <w:start w:val="1"/>
       <w:numFmt w:val="bullet"/>
       <w:lvlText w:val="o"/>

</xml_diff>

<commit_message>
Updates to Architecture Draft
</commit_message>
<xml_diff>
--- a/Proposed Architecture.docx
+++ b/Proposed Architecture.docx
@@ -227,57 +227,167 @@
           <w:lang w:val="en-US"/>
         </w:rPr>
       </w:pPr>
-    </w:p>
-    <w:p>
-      <w:pPr>
-        <w:rPr>
-          <w:lang w:val="en-US"/>
-        </w:rPr>
-      </w:pPr>
-      <w:r>
-        <w:rPr>
-          <w:lang w:val="en-US"/>
-        </w:rPr>
-        <w:t>Key words:</w:t>
-      </w:r>
-    </w:p>
-    <w:p>
-      <w:pPr>
-        <w:rPr>
-          <w:lang w:val="en-US"/>
-        </w:rPr>
-      </w:pPr>
-      <w:r>
-        <w:rPr>
-          <w:lang w:val="en-US"/>
-        </w:rPr>
-        <w:t>Server based:</w:t>
-      </w:r>
-    </w:p>
-    <w:p>
-      <w:pPr>
-        <w:rPr>
-          <w:lang w:val="en-US"/>
-        </w:rPr>
-      </w:pPr>
-      <w:r>
-        <w:rPr>
-          <w:lang w:val="en-US"/>
-        </w:rPr>
-        <w:t>Cross Platform mobile:</w:t>
-      </w:r>
-    </w:p>
-    <w:p>
-      <w:pPr>
-        <w:rPr>
-          <w:lang w:val="en-US"/>
-        </w:rPr>
-      </w:pPr>
-      <w:r>
-        <w:rPr>
-          <w:lang w:val="en-US"/>
-        </w:rPr>
-        <w:t>Multi user:</w:t>
+      <w:r>
+        <w:rPr>
+          <w:lang w:val="en-US"/>
+        </w:rPr>
+        <w:t xml:space="preserve">A smaller scope of this would be to see two players play online in a choice quiz game against each other. As well as having a global leaderboard and a </w:t>
+      </w:r>
+      <w:r>
+        <w:rPr>
+          <w:lang w:val="en-US"/>
+        </w:rPr>
+        <w:t>multitude</w:t>
+      </w:r>
+      <w:bookmarkStart w:id="0" w:name="_GoBack"/>
+      <w:bookmarkEnd w:id="0"/>
+      <w:r>
+        <w:rPr>
+          <w:lang w:val="en-US"/>
+        </w:rPr>
+        <w:t xml:space="preserve"> of available questions. The game will determine a winner and then update their individual and worldwide leader board. The game also allows players to be a part of multiple games simultaneously, allowing players to start new games or continue existing ones. </w:t>
+      </w:r>
+    </w:p>
+    <w:p>
+      <w:pPr>
+        <w:rPr>
+          <w:lang w:val="en-US"/>
+        </w:rPr>
+      </w:pPr>
+    </w:p>
+    <w:p>
+      <w:pPr>
+        <w:rPr>
+          <w:lang w:val="en-US"/>
+        </w:rPr>
+      </w:pPr>
+      <w:r>
+        <w:rPr>
+          <w:lang w:val="en-US"/>
+        </w:rPr>
+        <w:t xml:space="preserve">Based on the overall goals set out in the vision document the following are the high priority NFR’s. Usability, Reliability, Performance and Maintainability. </w:t>
+      </w:r>
+    </w:p>
+    <w:p>
+      <w:pPr>
+        <w:rPr>
+          <w:lang w:val="en-US"/>
+        </w:rPr>
+      </w:pPr>
+    </w:p>
+    <w:p>
+      <w:pPr>
+        <w:rPr>
+          <w:lang w:val="en-US"/>
+        </w:rPr>
+      </w:pPr>
+      <w:r>
+        <w:rPr>
+          <w:lang w:val="en-US"/>
+        </w:rPr>
+        <w:t>Usability is the most important NFR as without a usable system all other NFR’s can</w:t>
+      </w:r>
+      <w:r>
+        <w:rPr>
+          <w:lang w:val="en-US"/>
+        </w:rPr>
+        <w:t>’</w:t>
+      </w:r>
+      <w:r>
+        <w:rPr>
+          <w:lang w:val="en-US"/>
+        </w:rPr>
+        <w:t>t even be considered. The game is intended to be run on mobile devices and have a UI catered to those users. The game must be intuitive and s</w:t>
+      </w:r>
+      <w:r>
+        <w:rPr>
+          <w:lang w:val="en-US"/>
+        </w:rPr>
+        <w:t xml:space="preserve">elf explanatory in all degrees of operation. </w:t>
+      </w:r>
+    </w:p>
+    <w:p>
+      <w:pPr>
+        <w:rPr>
+          <w:lang w:val="en-US"/>
+        </w:rPr>
+      </w:pPr>
+    </w:p>
+    <w:p>
+      <w:pPr>
+        <w:rPr>
+          <w:lang w:val="en-US"/>
+        </w:rPr>
+      </w:pPr>
+      <w:r>
+        <w:rPr>
+          <w:lang w:val="en-US"/>
+        </w:rPr>
+        <w:t>Reliability is important to be considered due to the game running off a server. The entire operation of the game requires a connection to the server to be reliable. Without a reliable connection</w:t>
+      </w:r>
+      <w:r>
+        <w:rPr>
+          <w:lang w:val="en-US"/>
+        </w:rPr>
+        <w:t>,</w:t>
+      </w:r>
+      <w:r>
+        <w:rPr>
+          <w:lang w:val="en-US"/>
+        </w:rPr>
+        <w:t xml:space="preserve"> users will not be able to play any of the functionality of the application. </w:t>
+      </w:r>
+    </w:p>
+    <w:p>
+      <w:pPr>
+        <w:rPr>
+          <w:lang w:val="en-US"/>
+        </w:rPr>
+      </w:pPr>
+    </w:p>
+    <w:p>
+      <w:pPr>
+        <w:rPr>
+          <w:lang w:val="en-US"/>
+        </w:rPr>
+      </w:pPr>
+      <w:r>
+        <w:rPr>
+          <w:lang w:val="en-US"/>
+        </w:rPr>
+        <w:t xml:space="preserve">Performance is still important in regards to this being a mobile application. The app must be tailored to mobile use and be quick to respond to inputs from the user. It must also have quick response times from the server as delays longer than 1-2 seconds is enough for mobile users to stop using the application. Mobile users expect everything to happen instantly. </w:t>
+      </w:r>
+      <w:r>
+        <w:rPr>
+          <w:lang w:val="en-US"/>
+        </w:rPr>
+        <w:t xml:space="preserve"> </w:t>
+      </w:r>
+    </w:p>
+    <w:p>
+      <w:pPr>
+        <w:rPr>
+          <w:lang w:val="en-US"/>
+        </w:rPr>
+      </w:pPr>
+    </w:p>
+    <w:p>
+      <w:pPr>
+        <w:rPr>
+          <w:lang w:val="en-US"/>
+        </w:rPr>
+      </w:pPr>
+      <w:r>
+        <w:rPr>
+          <w:lang w:val="en-US"/>
+        </w:rPr>
+        <w:t xml:space="preserve">Maintainability is important as the game must be able to be continued to be upgraded and bugs fixed without hindering the overall functionality of the game. </w:t>
+      </w:r>
+      <w:r>
+        <w:rPr>
+          <w:lang w:val="en-US"/>
+        </w:rPr>
+        <w:t xml:space="preserve">Without being maintainable users could experience large downtimes. By focusing on making the game maintainable the server can be kept up for as much time as possible. </w:t>
       </w:r>
     </w:p>
     <w:p>
@@ -521,8 +631,6 @@
         </w:rPr>
         <w:t>Compatibility</w:t>
       </w:r>
-      <w:bookmarkStart w:id="0" w:name="_GoBack"/>
-      <w:bookmarkEnd w:id="0"/>
     </w:p>
     <w:p>
       <w:pPr>
@@ -566,6 +674,20 @@
           <w:lang w:val="en-US"/>
         </w:rPr>
       </w:pPr>
+    </w:p>
+    <w:p>
+      <w:pPr>
+        <w:rPr>
+          <w:lang w:val="en-US"/>
+        </w:rPr>
+      </w:pPr>
+    </w:p>
+    <w:p>
+      <w:pPr>
+        <w:rPr>
+          <w:lang w:val="en-US"/>
+        </w:rPr>
+      </w:pPr>
       <w:r>
         <w:rPr>
           <w:lang w:val="en-US"/>
@@ -650,7 +772,6 @@
         <w:rPr>
           <w:lang w:val="en-US"/>
         </w:rPr>
-        <w:lastRenderedPageBreak/>
         <w:t>4.</w:t>
       </w:r>
       <w:r>

</xml_diff>

<commit_message>
Final Proposed Architecture with revisons
Added revisions based on Michelles review
</commit_message>
<xml_diff>
--- a/Proposed Architecture.docx
+++ b/Proposed Architecture.docx
@@ -1,6 +1,6 @@
 
 <file path=word/document.xml><?xml version="1.0" encoding="utf-8"?>
-<w:document xmlns:wpc="http://schemas.microsoft.com/office/word/2010/wordprocessingCanvas" xmlns:mc="http://schemas.openxmlformats.org/markup-compatibility/2006" xmlns:o="urn:schemas-microsoft-com:office:office" xmlns:r="http://schemas.openxmlformats.org/officeDocument/2006/relationships" xmlns:m="http://schemas.openxmlformats.org/officeDocument/2006/math" xmlns:v="urn:schemas-microsoft-com:vml" xmlns:wp14="http://schemas.microsoft.com/office/word/2010/wordprocessingDrawing" xmlns:wp="http://schemas.openxmlformats.org/drawingml/2006/wordprocessingDrawing" xmlns:w10="urn:schemas-microsoft-com:office:word" xmlns:w="http://schemas.openxmlformats.org/wordprocessingml/2006/main" xmlns:w14="http://schemas.microsoft.com/office/word/2010/wordml" xmlns:w15="http://schemas.microsoft.com/office/word/2012/wordml" xmlns:wpg="http://schemas.microsoft.com/office/word/2010/wordprocessingGroup" xmlns:wpi="http://schemas.microsoft.com/office/word/2010/wordprocessingInk" xmlns:wne="http://schemas.microsoft.com/office/word/2006/wordml" xmlns:wps="http://schemas.microsoft.com/office/word/2010/wordprocessingShape" mc:Ignorable="w14 w15 wp14">
+<w:document xmlns:wpc="http://schemas.microsoft.com/office/word/2010/wordprocessingCanvas" xmlns:mo="http://schemas.microsoft.com/office/mac/office/2008/main" xmlns:mc="http://schemas.openxmlformats.org/markup-compatibility/2006" xmlns:mv="urn:schemas-microsoft-com:mac:vml" xmlns:o="urn:schemas-microsoft-com:office:office" xmlns:r="http://schemas.openxmlformats.org/officeDocument/2006/relationships" xmlns:m="http://schemas.openxmlformats.org/officeDocument/2006/math" xmlns:v="urn:schemas-microsoft-com:vml" xmlns:wp14="http://schemas.microsoft.com/office/word/2010/wordprocessingDrawing" xmlns:wp="http://schemas.openxmlformats.org/drawingml/2006/wordprocessingDrawing" xmlns:w10="urn:schemas-microsoft-com:office:word" xmlns:w="http://schemas.openxmlformats.org/wordprocessingml/2006/main" xmlns:w14="http://schemas.microsoft.com/office/word/2010/wordml" xmlns:w15="http://schemas.microsoft.com/office/word/2012/wordml" xmlns:wpg="http://schemas.microsoft.com/office/word/2010/wordprocessingGroup" xmlns:wpi="http://schemas.microsoft.com/office/word/2010/wordprocessingInk" xmlns:wne="http://schemas.microsoft.com/office/word/2006/wordml" xmlns:wps="http://schemas.microsoft.com/office/word/2010/wordprocessingShape" mc:Ignorable="w14 w15 wp14">
   <w:body>
     <w:p>
       <w:pPr>
@@ -18,23 +18,15 @@
         </w:rPr>
         <w:t>Proposed Architecture:</w:t>
       </w:r>
+    </w:p>
+    <w:p>
+      <w:pPr>
+        <w:rPr>
+          <w:lang w:val="en-US"/>
+        </w:rPr>
+      </w:pPr>
       <w:bookmarkStart w:id="0" w:name="_GoBack"/>
-      <w:commentRangeStart w:id="1"/>
-    </w:p>
-    <w:bookmarkEnd w:id="0"/>
-    <w:commentRangeEnd w:id="1"/>
-    <w:p>
-      <w:pPr>
-        <w:rPr>
-          <w:lang w:val="en-US"/>
-        </w:rPr>
-      </w:pPr>
-      <w:r>
-        <w:rPr>
-          <w:rStyle w:val="CommentReference"/>
-        </w:rPr>
-        <w:commentReference w:id="1"/>
-      </w:r>
+      <w:bookmarkEnd w:id="0"/>
     </w:p>
     <w:p>
       <w:pPr>
@@ -835,7 +827,21 @@
         <w:rPr>
           <w:lang w:val="en-US"/>
         </w:rPr>
-        <w:t xml:space="preserve">Our project will be released exclusively on Android and iOS. We are assuming the minimum system requirements of 4.4 (KitKat) for Android and 7.0 for iOS devices. </w:t>
+        <w:t>Our project will be released exclusively on Android and iOS. We are assuming the minimum system requirements of 4.4 (</w:t>
+      </w:r>
+      <w:proofErr w:type="spellStart"/>
+      <w:r>
+        <w:rPr>
+          <w:lang w:val="en-US"/>
+        </w:rPr>
+        <w:t>KitKat</w:t>
+      </w:r>
+      <w:proofErr w:type="spellEnd"/>
+      <w:r>
+        <w:rPr>
+          <w:lang w:val="en-US"/>
+        </w:rPr>
+        <w:t xml:space="preserve">) for Android and 7.0 for iOS devices. </w:t>
       </w:r>
     </w:p>
     <w:p>
@@ -1771,7 +1777,21 @@
         <w:rPr>
           <w:lang w:val="en-US"/>
         </w:rPr>
-        <w:t xml:space="preserve"> and be delivered on iOS and Android in versions KitKat 4.4 and iOS 7.0. Both of these versions offer necessary API’s to complete the application. </w:t>
+        <w:t xml:space="preserve"> and be delivered on iOS and Android in versions </w:t>
+      </w:r>
+      <w:proofErr w:type="spellStart"/>
+      <w:r>
+        <w:rPr>
+          <w:lang w:val="en-US"/>
+        </w:rPr>
+        <w:t>KitKat</w:t>
+      </w:r>
+      <w:proofErr w:type="spellEnd"/>
+      <w:r>
+        <w:rPr>
+          <w:lang w:val="en-US"/>
+        </w:rPr>
+        <w:t xml:space="preserve"> 4.4 and iOS 7.0. Both of these versions offer necessary API’s to complete the application. </w:t>
       </w:r>
     </w:p>
     <w:p>
@@ -2270,27 +2290,19 @@
         <w:lastRenderedPageBreak/>
         <w:t xml:space="preserve">None of the architecture being used is specific for </w:t>
       </w:r>
-      <w:commentRangeStart w:id="2"/>
-      <w:r>
-        <w:rPr>
-          <w:color w:val="000000" w:themeColor="text1"/>
-          <w:lang w:val="en-US"/>
-        </w:rPr>
-        <w:t>wither</w:t>
-      </w:r>
-      <w:commentRangeEnd w:id="2"/>
-      <w:r>
-        <w:rPr>
-          <w:rStyle w:val="CommentReference"/>
-        </w:rPr>
-        <w:commentReference w:id="2"/>
-      </w:r>
-      <w:r>
-        <w:rPr>
-          <w:color w:val="000000" w:themeColor="text1"/>
-          <w:lang w:val="en-US"/>
-        </w:rPr>
-        <w:t xml:space="preserve"> Android or iOS so we are able to develop the same application for both devices. The result of which widens our audience when it comes to delivering and gaining a user base. </w:t>
+      <w:r>
+        <w:rPr>
+          <w:color w:val="000000" w:themeColor="text1"/>
+          <w:lang w:val="en-US"/>
+        </w:rPr>
+        <w:t>e</w:t>
+      </w:r>
+      <w:r>
+        <w:rPr>
+          <w:color w:val="000000" w:themeColor="text1"/>
+          <w:lang w:val="en-US"/>
+        </w:rPr>
+        <w:t xml:space="preserve">ither Android or iOS so we are able to develop the same application for both devices. The result of which widens our audience when it comes to delivering and gaining a user base. </w:t>
       </w:r>
     </w:p>
     <w:p>
@@ -2929,7 +2941,7 @@
           <w:numId w:val="2"/>
         </w:numPr>
       </w:pPr>
-      <w:bookmarkStart w:id="3" w:name="_Toc509934801"/>
+      <w:bookmarkStart w:id="1" w:name="_Toc510647815"/>
       <w:r>
         <w:t>Use C</w:t>
       </w:r>
@@ -2939,7 +2951,7 @@
       <w:r>
         <w:t xml:space="preserve"> Descriptions</w:t>
       </w:r>
-      <w:bookmarkEnd w:id="3"/>
+      <w:bookmarkEnd w:id="1"/>
     </w:p>
     <w:p>
       <w:pPr>
@@ -2952,7 +2964,7 @@
       <w:r>
         <w:t xml:space="preserve">      </w:t>
       </w:r>
-      <w:bookmarkStart w:id="4" w:name="_Toc509934802"/>
+      <w:bookmarkStart w:id="2" w:name="_Toc510647816"/>
       <w:r>
         <w:t xml:space="preserve">Use Case: </w:t>
       </w:r>
@@ -2962,7 +2974,7 @@
       <w:r>
         <w:t>Launching Game</w:t>
       </w:r>
-      <w:bookmarkEnd w:id="4"/>
+      <w:bookmarkEnd w:id="2"/>
       <w:r>
         <w:t xml:space="preserve"> </w:t>
       </w:r>
@@ -3002,11 +3014,11 @@
       <w:r>
         <w:t xml:space="preserve">      </w:t>
       </w:r>
-      <w:bookmarkStart w:id="5" w:name="_Toc509934803"/>
+      <w:bookmarkStart w:id="3" w:name="_Toc510647817"/>
       <w:r>
         <w:t>Use Case: End Goal: Login</w:t>
       </w:r>
-      <w:bookmarkEnd w:id="5"/>
+      <w:bookmarkEnd w:id="3"/>
     </w:p>
     <w:p>
       <w:pPr>
@@ -3049,17 +3061,25 @@
           <w:numId w:val="3"/>
         </w:numPr>
       </w:pPr>
-      <w:bookmarkStart w:id="6" w:name="_Toc509934804"/>
+      <w:bookmarkStart w:id="4" w:name="_Toc510647818"/>
       <w:r>
         <w:t xml:space="preserve">Use Case: </w:t>
       </w:r>
       <w:r>
-        <w:t xml:space="preserve">Login Registered users-Sub-function </w:t>
+        <w:t xml:space="preserve">Login Registered </w:t>
+      </w:r>
+      <w:proofErr w:type="gramStart"/>
+      <w:r>
+        <w:t>users</w:t>
+      </w:r>
+      <w:proofErr w:type="gramEnd"/>
+      <w:r>
+        <w:t xml:space="preserve">-Sub-function </w:t>
       </w:r>
       <w:r>
         <w:t>End Goal: Login</w:t>
       </w:r>
-      <w:bookmarkEnd w:id="6"/>
+      <w:bookmarkEnd w:id="4"/>
     </w:p>
     <w:p>
       <w:pPr>
@@ -3117,7 +3137,7 @@
           <w:numId w:val="3"/>
         </w:numPr>
       </w:pPr>
-      <w:bookmarkStart w:id="7" w:name="_Toc509934805"/>
+      <w:bookmarkStart w:id="5" w:name="_Toc510647819"/>
       <w:r>
         <w:t xml:space="preserve">Use Case: Login </w:t>
       </w:r>
@@ -3125,15 +3145,20 @@
         <w:t>with Facebook</w:t>
       </w:r>
       <w:r>
-        <w:t>-Sub-function</w:t>
-      </w:r>
+        <w:t>-Sub-</w:t>
+      </w:r>
+      <w:proofErr w:type="gramStart"/>
+      <w:r>
+        <w:t>function</w:t>
+      </w:r>
+      <w:proofErr w:type="gramEnd"/>
       <w:r>
         <w:t xml:space="preserve"> </w:t>
       </w:r>
       <w:r>
         <w:t>End Goal: Login</w:t>
       </w:r>
-      <w:bookmarkEnd w:id="7"/>
+      <w:bookmarkEnd w:id="5"/>
     </w:p>
     <w:p>
       <w:pPr>
@@ -3170,7 +3195,7 @@
           <w:numId w:val="3"/>
         </w:numPr>
       </w:pPr>
-      <w:bookmarkStart w:id="8" w:name="_Toc509934806"/>
+      <w:bookmarkStart w:id="6" w:name="_Toc510647820"/>
       <w:r>
         <w:t>Use Case: Login with</w:t>
       </w:r>
@@ -3178,15 +3203,20 @@
         <w:t xml:space="preserve"> Google Play Services</w:t>
       </w:r>
       <w:r>
-        <w:t>-Sub-function</w:t>
-      </w:r>
+        <w:t>-Sub-</w:t>
+      </w:r>
+      <w:proofErr w:type="gramStart"/>
+      <w:r>
+        <w:t>function</w:t>
+      </w:r>
+      <w:proofErr w:type="gramEnd"/>
       <w:r>
         <w:t xml:space="preserve"> </w:t>
       </w:r>
       <w:r>
         <w:t>End Goal: Login</w:t>
       </w:r>
-      <w:bookmarkEnd w:id="8"/>
+      <w:bookmarkEnd w:id="6"/>
     </w:p>
     <w:p>
       <w:pPr>
@@ -3241,7 +3271,7 @@
           <w:numId w:val="3"/>
         </w:numPr>
       </w:pPr>
-      <w:bookmarkStart w:id="9" w:name="_Toc509934807"/>
+      <w:bookmarkStart w:id="7" w:name="_Toc510647821"/>
       <w:r>
         <w:t>Use Case: Play as G</w:t>
       </w:r>
@@ -3249,12 +3279,321 @@
         <w:t>uest</w:t>
       </w:r>
       <w:r>
-        <w:t>-Sub-function End Goal: Login</w:t>
+        <w:t>-Sub-</w:t>
+      </w:r>
+      <w:proofErr w:type="gramStart"/>
+      <w:r>
+        <w:t>function</w:t>
+      </w:r>
+      <w:proofErr w:type="gramEnd"/>
+      <w:r>
+        <w:t xml:space="preserve"> End Goal: Login</w:t>
+      </w:r>
+      <w:bookmarkEnd w:id="7"/>
+      <w:r>
+        <w:t xml:space="preserve"> </w:t>
+      </w:r>
+    </w:p>
+    <w:p>
+      <w:pPr>
+        <w:ind w:left="1440"/>
+      </w:pPr>
+      <w:r>
+        <w:t xml:space="preserve">When the user </w:t>
+      </w:r>
+    </w:p>
+    <w:p>
+      <w:pPr>
+        <w:ind w:left="1440"/>
+      </w:pPr>
+      <w:r>
+        <w:t>Wants to play without logging in or first registering they press play as guest</w:t>
+      </w:r>
+    </w:p>
+    <w:p>
+      <w:pPr>
+        <w:ind w:left="1440"/>
+      </w:pPr>
+      <w:r>
+        <w:lastRenderedPageBreak/>
+        <w:t>So that the application opens to the pre-game screen</w:t>
+      </w:r>
+    </w:p>
+    <w:p>
+      <w:pPr>
+        <w:pStyle w:val="Heading3"/>
+      </w:pPr>
+      <w:r>
+        <w:t xml:space="preserve">              </w:t>
+      </w:r>
+      <w:bookmarkStart w:id="8" w:name="_Toc510647822"/>
+      <w:r>
+        <w:t xml:space="preserve">vii)        Use Case: End Goal:  </w:t>
+      </w:r>
+      <w:r>
+        <w:t>User Submit Question</w:t>
+      </w:r>
+      <w:bookmarkEnd w:id="8"/>
+    </w:p>
+    <w:p>
+      <w:pPr>
+        <w:ind w:left="1440"/>
+      </w:pPr>
+      <w:r>
+        <w:t>When the user</w:t>
+      </w:r>
+    </w:p>
+    <w:p>
+      <w:pPr>
+        <w:ind w:left="1440"/>
+      </w:pPr>
+      <w:r>
+        <w:t>Wants to submit a question they will press the submit question button</w:t>
+      </w:r>
+    </w:p>
+    <w:p>
+      <w:pPr>
+        <w:ind w:left="1440"/>
+      </w:pPr>
+      <w:r>
+        <w:t xml:space="preserve">So that the application opens to the </w:t>
+      </w:r>
+      <w:r>
+        <w:t>submit question scene</w:t>
+      </w:r>
+    </w:p>
+    <w:p>
+      <w:pPr>
+        <w:pStyle w:val="Heading3"/>
+        <w:ind w:left="720"/>
+      </w:pPr>
+      <w:bookmarkStart w:id="9" w:name="_Toc510647823"/>
+      <w:r>
+        <w:t xml:space="preserve">viii)       </w:t>
+      </w:r>
+      <w:r>
+        <w:t xml:space="preserve">Use Case:  </w:t>
+      </w:r>
+      <w:r>
+        <w:t xml:space="preserve">End Goal: </w:t>
+      </w:r>
+      <w:r>
+        <w:t xml:space="preserve">Start </w:t>
+      </w:r>
+      <w:r>
+        <w:t xml:space="preserve">a </w:t>
+      </w:r>
+      <w:r>
+        <w:t>Game</w:t>
       </w:r>
       <w:bookmarkEnd w:id="9"/>
+    </w:p>
+    <w:p>
+      <w:pPr>
+        <w:ind w:left="1440"/>
+      </w:pPr>
+      <w:r>
+        <w:t xml:space="preserve">When the user </w:t>
+      </w:r>
+    </w:p>
+    <w:p>
+      <w:pPr>
+        <w:ind w:left="1440"/>
+      </w:pPr>
+      <w:r>
+        <w:t>Wants to start a new game they will press the start new game button</w:t>
+      </w:r>
+    </w:p>
+    <w:p>
+      <w:pPr>
+        <w:ind w:left="1440"/>
+        <w:rPr>
+          <w:color w:val="7030A0"/>
+        </w:rPr>
+      </w:pPr>
+      <w:r>
+        <w:t xml:space="preserve">So that the application will either start a new game or join an existing game </w:t>
+      </w:r>
+    </w:p>
+    <w:p>
+      <w:pPr>
+        <w:pStyle w:val="Heading3"/>
+        <w:ind w:left="720"/>
+      </w:pPr>
+      <w:bookmarkStart w:id="10" w:name="_Toc510647824"/>
+      <w:r>
+        <w:t>ix)         Use Case: Choose Game Mode</w:t>
+      </w:r>
+      <w:r>
+        <w:t>-Sub-</w:t>
+      </w:r>
+      <w:proofErr w:type="gramStart"/>
+      <w:r>
+        <w:t>function</w:t>
+      </w:r>
+      <w:proofErr w:type="gramEnd"/>
+      <w:r>
+        <w:t xml:space="preserve"> End Goal: Start a Game</w:t>
+      </w:r>
+      <w:bookmarkEnd w:id="10"/>
+    </w:p>
+    <w:p>
+      <w:pPr>
+        <w:ind w:left="1440"/>
+      </w:pPr>
+      <w:r>
+        <w:t xml:space="preserve">When the user </w:t>
+      </w:r>
+    </w:p>
+    <w:p>
+      <w:pPr>
+        <w:ind w:left="1440"/>
+      </w:pPr>
+      <w:r>
+        <w:t xml:space="preserve">Wants to </w:t>
+      </w:r>
+      <w:r>
+        <w:t>Choose game mode they close the game mode by pressing Corresponding mode</w:t>
+      </w:r>
+    </w:p>
+    <w:p>
+      <w:pPr>
+        <w:ind w:left="1440"/>
+      </w:pPr>
+      <w:r>
+        <w:t>So that the application opens the correct game state</w:t>
+      </w:r>
+    </w:p>
+    <w:p>
+      <w:pPr>
+        <w:pStyle w:val="Heading3"/>
+        <w:ind w:left="720"/>
+      </w:pPr>
+      <w:bookmarkStart w:id="11" w:name="_Toc510647825"/>
+      <w:r>
+        <w:t xml:space="preserve">x)          </w:t>
+      </w:r>
+      <w:r>
+        <w:t xml:space="preserve">Use Case: Continue an existing </w:t>
+      </w:r>
+      <w:proofErr w:type="gramStart"/>
+      <w:r>
+        <w:t>game</w:t>
+      </w:r>
+      <w:proofErr w:type="gramEnd"/>
+      <w:r>
+        <w:t>-Sub-function End Goal: Start a Game</w:t>
+      </w:r>
+      <w:bookmarkEnd w:id="11"/>
+    </w:p>
+    <w:p>
+      <w:pPr>
+        <w:ind w:left="1440"/>
+      </w:pPr>
+      <w:r>
+        <w:t xml:space="preserve">When </w:t>
+      </w:r>
+      <w:r>
+        <w:t xml:space="preserve">the user </w:t>
+      </w:r>
+    </w:p>
+    <w:p>
+      <w:pPr>
+        <w:ind w:left="1440"/>
+      </w:pPr>
+      <w:r>
+        <w:t xml:space="preserve">Wants to </w:t>
+      </w:r>
+      <w:r>
+        <w:t>take their turn in a previously started game</w:t>
+      </w:r>
+      <w:r>
+        <w:t xml:space="preserve"> they </w:t>
+      </w:r>
+      <w:r>
+        <w:t xml:space="preserve">press the games description </w:t>
+      </w:r>
+    </w:p>
+    <w:p>
+      <w:pPr>
+        <w:ind w:left="1440"/>
+      </w:pPr>
+      <w:r>
+        <w:t xml:space="preserve">So that </w:t>
+      </w:r>
+      <w:r>
+        <w:t>the application opens the correct game state</w:t>
+      </w:r>
+    </w:p>
+    <w:p>
+      <w:pPr>
+        <w:pStyle w:val="Heading3"/>
+        <w:ind w:left="720"/>
+      </w:pPr>
+      <w:bookmarkStart w:id="12" w:name="_Toc510647826"/>
+      <w:r>
+        <w:t xml:space="preserve">xi)         </w:t>
+      </w:r>
+      <w:r>
+        <w:t>Use Case:</w:t>
+      </w:r>
+      <w:r>
+        <w:t xml:space="preserve"> End Goal:</w:t>
+      </w:r>
+      <w:r>
+        <w:t xml:space="preserve"> Answer question</w:t>
+      </w:r>
+      <w:bookmarkEnd w:id="12"/>
+    </w:p>
+    <w:p>
+      <w:pPr>
+        <w:ind w:left="1440"/>
+      </w:pPr>
+      <w:r>
+        <w:t xml:space="preserve">When the user </w:t>
+      </w:r>
+    </w:p>
+    <w:p>
+      <w:pPr>
+        <w:ind w:left="1440"/>
+      </w:pPr>
+      <w:r>
+        <w:t>Wants to answer a question they select the correct answer</w:t>
+      </w:r>
+    </w:p>
+    <w:p>
+      <w:pPr>
+        <w:ind w:left="1440"/>
+      </w:pPr>
+      <w:r>
+        <w:t>So that the game can check the answer for correctness</w:t>
+      </w:r>
+    </w:p>
+    <w:p>
+      <w:pPr>
+        <w:pStyle w:val="Heading3"/>
+        <w:ind w:left="720"/>
+      </w:pPr>
+      <w:bookmarkStart w:id="13" w:name="_Toc510647827"/>
+      <w:r>
+        <w:t xml:space="preserve">xii)        </w:t>
+      </w:r>
+      <w:r>
+        <w:t>Use Case:</w:t>
+      </w:r>
       <w:r>
         <w:t xml:space="preserve"> </w:t>
       </w:r>
+      <w:r>
+        <w:t xml:space="preserve">End Goal: </w:t>
+      </w:r>
+      <w:r>
+        <w:t xml:space="preserve"> </w:t>
+      </w:r>
+      <w:r>
+        <w:t>Facebook share</w:t>
+      </w:r>
+      <w:bookmarkEnd w:id="13"/>
     </w:p>
     <w:p>
       <w:pPr>
@@ -3269,7 +3608,16 @@
         <w:ind w:left="1440"/>
       </w:pPr>
       <w:r>
-        <w:t>Wants to play without logging in or first registering they press play as guest</w:t>
+        <w:t xml:space="preserve">Wants to </w:t>
+      </w:r>
+      <w:r>
+        <w:t>share game</w:t>
+      </w:r>
+      <w:r>
+        <w:t xml:space="preserve"> they </w:t>
+      </w:r>
+      <w:r>
+        <w:t>click share on face book button/link</w:t>
       </w:r>
     </w:p>
     <w:p>
@@ -3277,500 +3625,223 @@
         <w:ind w:left="1440"/>
       </w:pPr>
       <w:r>
+        <w:t xml:space="preserve">So that </w:t>
+      </w:r>
+      <w:r>
+        <w:t xml:space="preserve">the application connects to the Facebook server and allows sharing </w:t>
+      </w:r>
+    </w:p>
+    <w:p>
+      <w:pPr>
+        <w:pStyle w:val="Heading3"/>
+        <w:ind w:left="720"/>
+      </w:pPr>
+      <w:bookmarkStart w:id="14" w:name="_Toc510647828"/>
+      <w:r>
+        <w:t xml:space="preserve">xiii)       </w:t>
+      </w:r>
+      <w:r>
+        <w:t>Use Case</w:t>
+      </w:r>
+      <w:r>
+        <w:t xml:space="preserve">: </w:t>
+      </w:r>
+      <w:r>
+        <w:t xml:space="preserve">End Goal: </w:t>
+      </w:r>
+      <w:r>
+        <w:t>Facebook Challenge/Invite</w:t>
+      </w:r>
+      <w:bookmarkEnd w:id="14"/>
+      <w:r>
+        <w:t xml:space="preserve"> </w:t>
+      </w:r>
+    </w:p>
+    <w:p>
+      <w:pPr>
+        <w:ind w:left="1440"/>
+      </w:pPr>
+      <w:r>
+        <w:t xml:space="preserve">When the user </w:t>
+      </w:r>
+    </w:p>
+    <w:p>
+      <w:pPr>
+        <w:ind w:left="1440"/>
+      </w:pPr>
+      <w:r>
+        <w:t xml:space="preserve">Wants to </w:t>
+      </w:r>
+      <w:r>
+        <w:t xml:space="preserve">Challenge/Invite </w:t>
+      </w:r>
+      <w:r>
+        <w:t xml:space="preserve">they </w:t>
+      </w:r>
+      <w:r>
+        <w:t>click the challenge button</w:t>
+      </w:r>
+    </w:p>
+    <w:p>
+      <w:pPr>
+        <w:ind w:left="1440"/>
+      </w:pPr>
+      <w:r>
+        <w:t xml:space="preserve">So that </w:t>
+      </w:r>
+      <w:r>
+        <w:t xml:space="preserve">so that the application connects to the Facebook server and </w:t>
+      </w:r>
+      <w:r>
+        <w:t>sends invitation</w:t>
+      </w:r>
+    </w:p>
+    <w:p>
+      <w:pPr>
+        <w:pStyle w:val="Heading3"/>
+        <w:ind w:left="720"/>
+      </w:pPr>
+      <w:bookmarkStart w:id="15" w:name="_Toc510647829"/>
+      <w:r>
+        <w:t xml:space="preserve">xiv)       </w:t>
+      </w:r>
+      <w:r>
+        <w:t>Use Case</w:t>
+      </w:r>
+      <w:r>
+        <w:t xml:space="preserve">: </w:t>
+      </w:r>
+      <w:r>
+        <w:t xml:space="preserve">End Goal: </w:t>
+      </w:r>
+      <w:r>
+        <w:t>Check Leader board</w:t>
+      </w:r>
+      <w:bookmarkEnd w:id="15"/>
+    </w:p>
+    <w:p>
+      <w:pPr>
+        <w:ind w:left="1440"/>
+      </w:pPr>
+      <w:r>
+        <w:t xml:space="preserve">When the user </w:t>
+      </w:r>
+    </w:p>
+    <w:p>
+      <w:pPr>
+        <w:ind w:left="1440"/>
+      </w:pPr>
+      <w:r>
+        <w:t xml:space="preserve">Wants to </w:t>
+      </w:r>
+      <w:r>
+        <w:t>check the leader board scores</w:t>
+      </w:r>
+      <w:r>
+        <w:t xml:space="preserve"> they </w:t>
+      </w:r>
+      <w:r>
+        <w:t xml:space="preserve">press the leader board button </w:t>
+      </w:r>
+    </w:p>
+    <w:p>
+      <w:pPr>
+        <w:ind w:left="1440"/>
+      </w:pPr>
+      <w:r>
+        <w:t xml:space="preserve">So that </w:t>
+      </w:r>
+      <w:r>
+        <w:t>the application connects to the Google Play Services server to display the leader board</w:t>
+      </w:r>
+    </w:p>
+    <w:p>
+      <w:pPr>
+        <w:pStyle w:val="Heading3"/>
+        <w:ind w:left="720"/>
+      </w:pPr>
+      <w:bookmarkStart w:id="16" w:name="_Toc510647830"/>
+      <w:r>
+        <w:t xml:space="preserve">xv)        </w:t>
+      </w:r>
+      <w:r>
+        <w:t>Use Case</w:t>
+      </w:r>
+      <w:r>
+        <w:t xml:space="preserve">: </w:t>
+      </w:r>
+      <w:r>
+        <w:t xml:space="preserve">End Goal: </w:t>
+      </w:r>
+      <w:r>
+        <w:t xml:space="preserve"> </w:t>
+      </w:r>
+      <w:r>
+        <w:t>Check Achievements</w:t>
+      </w:r>
+      <w:bookmarkEnd w:id="16"/>
+    </w:p>
+    <w:p>
+      <w:pPr>
+        <w:ind w:left="1440"/>
+      </w:pPr>
+      <w:r>
+        <w:t xml:space="preserve">When the user </w:t>
+      </w:r>
+    </w:p>
+    <w:p>
+      <w:pPr>
+        <w:ind w:left="1440"/>
+      </w:pPr>
+      <w:r>
+        <w:t xml:space="preserve">Wants to check their achievements they press the achievements button </w:t>
+      </w:r>
+    </w:p>
+    <w:p>
+      <w:pPr>
+        <w:ind w:left="1440"/>
+        <w:rPr>
+          <w:color w:val="7030A0"/>
+        </w:rPr>
+      </w:pPr>
+      <w:r>
+        <w:t>So that the application connects to the Google Play Services server to display their achievements</w:t>
+      </w:r>
+    </w:p>
+    <w:p>
+      <w:pPr>
+        <w:pStyle w:val="Heading3"/>
+        <w:ind w:left="720"/>
+      </w:pPr>
+      <w:bookmarkStart w:id="17" w:name="_Toc510647831"/>
+      <w:r>
+        <w:t xml:space="preserve">xvi)       Use Case: </w:t>
+      </w:r>
+      <w:r>
+        <w:t xml:space="preserve">End Goal: </w:t>
+      </w:r>
+      <w:r>
+        <w:t>Exit application</w:t>
+      </w:r>
+      <w:bookmarkEnd w:id="17"/>
+    </w:p>
+    <w:p>
+      <w:pPr>
+        <w:ind w:left="1440"/>
+      </w:pPr>
+      <w:r>
+        <w:t xml:space="preserve">When </w:t>
+      </w:r>
+      <w:r>
+        <w:t>the user</w:t>
+      </w:r>
+    </w:p>
+    <w:p>
+      <w:pPr>
+        <w:ind w:left="1440"/>
+      </w:pPr>
+      <w:r>
         <w:lastRenderedPageBreak/>
-        <w:t>So that that the application opens to the pre-game screen</w:t>
-      </w:r>
-      <w:r>
-        <w:rPr>
-          <w:rStyle w:val="CommentReference"/>
-        </w:rPr>
-        <w:commentReference w:id="10"/>
-      </w:r>
-    </w:p>
-    <w:p>
-      <w:pPr>
-        <w:pStyle w:val="Heading3"/>
-        <w:numPr>
-          <w:ilvl w:val="0"/>
-          <w:numId w:val="3"/>
-        </w:numPr>
-      </w:pPr>
-      <w:bookmarkStart w:id="11" w:name="_Toc509934808"/>
-      <w:r>
-        <w:t xml:space="preserve">Use Case:  </w:t>
-      </w:r>
-      <w:r>
-        <w:t xml:space="preserve">End Goal: </w:t>
-      </w:r>
-      <w:r>
-        <w:t xml:space="preserve">Start </w:t>
-      </w:r>
-      <w:r>
-        <w:t xml:space="preserve">a </w:t>
-      </w:r>
-      <w:r>
-        <w:t>Game</w:t>
-      </w:r>
-      <w:bookmarkEnd w:id="11"/>
-    </w:p>
-    <w:p>
-      <w:pPr>
-        <w:ind w:left="1440"/>
-      </w:pPr>
-      <w:r>
-        <w:t xml:space="preserve">When the user </w:t>
-      </w:r>
-    </w:p>
-    <w:p>
-      <w:pPr>
-        <w:ind w:left="1440"/>
-      </w:pPr>
-      <w:r>
-        <w:t>Wants to start a new game they will press the start new game button</w:t>
-      </w:r>
-    </w:p>
-    <w:p>
-      <w:pPr>
-        <w:ind w:left="1440"/>
-        <w:rPr>
-          <w:color w:val="7030A0"/>
-        </w:rPr>
-      </w:pPr>
-      <w:r>
-        <w:t xml:space="preserve">So that the application will either start a new game or join an existing game </w:t>
-      </w:r>
-    </w:p>
-    <w:p>
-      <w:pPr>
-        <w:pStyle w:val="Heading3"/>
-        <w:numPr>
-          <w:ilvl w:val="0"/>
-          <w:numId w:val="3"/>
-        </w:numPr>
-      </w:pPr>
-      <w:bookmarkStart w:id="12" w:name="_Toc509934809"/>
-      <w:r>
-        <w:t>Use Case: Choose Game Mode</w:t>
-      </w:r>
-      <w:r>
-        <w:t>-Sub-function End Goal: Start a Game</w:t>
-      </w:r>
-      <w:bookmarkEnd w:id="12"/>
-    </w:p>
-    <w:p>
-      <w:pPr>
-        <w:ind w:left="1440"/>
-      </w:pPr>
-      <w:r>
-        <w:t xml:space="preserve">When the user </w:t>
-      </w:r>
-    </w:p>
-    <w:p>
-      <w:pPr>
-        <w:ind w:left="1440"/>
-      </w:pPr>
-      <w:r>
-        <w:t xml:space="preserve">Wants to </w:t>
-      </w:r>
-      <w:r>
-        <w:t>Choose game mode they close the game mode by pressing Corresponding mode</w:t>
-      </w:r>
-    </w:p>
-    <w:p>
-      <w:pPr>
-        <w:ind w:left="1440"/>
-      </w:pPr>
-      <w:r>
-        <w:t>So that the application opens the correct game state</w:t>
-      </w:r>
-    </w:p>
-    <w:p>
-      <w:pPr>
-        <w:pStyle w:val="Heading3"/>
-        <w:numPr>
-          <w:ilvl w:val="0"/>
-          <w:numId w:val="3"/>
-        </w:numPr>
-      </w:pPr>
-      <w:bookmarkStart w:id="13" w:name="_Toc509934810"/>
-      <w:r>
-        <w:t>Use Case: Continue an existing game</w:t>
-      </w:r>
-      <w:r>
-        <w:t>-Sub-function End Goal: Start a Game</w:t>
-      </w:r>
-      <w:bookmarkEnd w:id="13"/>
-    </w:p>
-    <w:p>
-      <w:pPr>
-        <w:ind w:left="1440"/>
-      </w:pPr>
-      <w:r>
-        <w:t xml:space="preserve">When </w:t>
-      </w:r>
-      <w:r>
-        <w:t xml:space="preserve">the user </w:t>
-      </w:r>
-    </w:p>
-    <w:p>
-      <w:pPr>
-        <w:ind w:left="1440"/>
-      </w:pPr>
-      <w:r>
-        <w:t xml:space="preserve">Wants to </w:t>
-      </w:r>
-      <w:r>
-        <w:t>take their turn in a previously started game</w:t>
-      </w:r>
-      <w:r>
-        <w:t xml:space="preserve"> they </w:t>
-      </w:r>
-      <w:r>
-        <w:t xml:space="preserve">press the games description </w:t>
-      </w:r>
-    </w:p>
-    <w:p>
-      <w:pPr>
-        <w:ind w:left="1440"/>
-      </w:pPr>
-      <w:r>
-        <w:t xml:space="preserve">So that </w:t>
-      </w:r>
-      <w:r>
-        <w:t>the application opens the correct game state</w:t>
-      </w:r>
-    </w:p>
-    <w:p>
-      <w:pPr>
-        <w:pStyle w:val="Heading3"/>
-        <w:numPr>
-          <w:ilvl w:val="0"/>
-          <w:numId w:val="3"/>
-        </w:numPr>
-      </w:pPr>
-      <w:bookmarkStart w:id="14" w:name="_Toc509934811"/>
-      <w:r>
-        <w:t>Use Case:</w:t>
-      </w:r>
-      <w:r>
-        <w:t xml:space="preserve"> End Goal:</w:t>
-      </w:r>
-      <w:r>
-        <w:t xml:space="preserve"> Answer question</w:t>
-      </w:r>
-      <w:bookmarkEnd w:id="14"/>
-    </w:p>
-    <w:p>
-      <w:pPr>
-        <w:ind w:left="1440"/>
-      </w:pPr>
-      <w:r>
-        <w:t xml:space="preserve">When the user </w:t>
-      </w:r>
-    </w:p>
-    <w:p>
-      <w:pPr>
-        <w:ind w:left="1440"/>
-      </w:pPr>
-      <w:r>
-        <w:t xml:space="preserve">Wants to </w:t>
-      </w:r>
-      <w:r>
-        <w:t>answer a question</w:t>
-      </w:r>
-      <w:r>
-        <w:t xml:space="preserve"> they </w:t>
-      </w:r>
-      <w:r>
-        <w:t>select the correct answer</w:t>
-      </w:r>
-    </w:p>
-    <w:p>
-      <w:pPr>
-        <w:ind w:left="1440"/>
-      </w:pPr>
-      <w:r>
-        <w:t xml:space="preserve">So that </w:t>
-      </w:r>
-      <w:r>
-        <w:t>the game can check the answer for correctness</w:t>
-      </w:r>
-    </w:p>
-    <w:p>
-      <w:pPr>
-        <w:pStyle w:val="Heading3"/>
-        <w:numPr>
-          <w:ilvl w:val="0"/>
-          <w:numId w:val="3"/>
-        </w:numPr>
-      </w:pPr>
-      <w:bookmarkStart w:id="15" w:name="_Toc509934812"/>
-      <w:r>
-        <w:t>Use Case:</w:t>
-      </w:r>
-      <w:r>
-        <w:t xml:space="preserve"> </w:t>
-      </w:r>
-      <w:r>
-        <w:t xml:space="preserve">End Goal: </w:t>
-      </w:r>
-      <w:r>
-        <w:t xml:space="preserve"> </w:t>
-      </w:r>
-      <w:r>
-        <w:t>Facebook share</w:t>
-      </w:r>
-      <w:bookmarkEnd w:id="15"/>
-    </w:p>
-    <w:p>
-      <w:pPr>
-        <w:ind w:left="1440"/>
-      </w:pPr>
-      <w:r>
-        <w:t xml:space="preserve">When the user </w:t>
-      </w:r>
-    </w:p>
-    <w:p>
-      <w:pPr>
-        <w:ind w:left="1440"/>
-      </w:pPr>
-      <w:r>
-        <w:t xml:space="preserve">Wants to </w:t>
-      </w:r>
-      <w:r>
-        <w:t>share game</w:t>
-      </w:r>
-      <w:r>
-        <w:t xml:space="preserve"> they </w:t>
-      </w:r>
-      <w:r>
-        <w:t>click share on face book button/link</w:t>
-      </w:r>
-    </w:p>
-    <w:p>
-      <w:pPr>
-        <w:ind w:left="1440"/>
-      </w:pPr>
-      <w:r>
-        <w:t xml:space="preserve">So that </w:t>
-      </w:r>
-      <w:r>
-        <w:t xml:space="preserve">the application connects to the Facebook server and allows sharing </w:t>
-      </w:r>
-    </w:p>
-    <w:p>
-      <w:pPr>
-        <w:pStyle w:val="Heading3"/>
-        <w:numPr>
-          <w:ilvl w:val="0"/>
-          <w:numId w:val="3"/>
-        </w:numPr>
-      </w:pPr>
-      <w:bookmarkStart w:id="16" w:name="_Toc509934813"/>
-      <w:r>
-        <w:t>Use Case</w:t>
-      </w:r>
-      <w:r>
-        <w:t xml:space="preserve">: </w:t>
-      </w:r>
-      <w:r>
-        <w:t xml:space="preserve">End Goal: </w:t>
-      </w:r>
-      <w:r>
-        <w:t>Facebook Challenge/Invite</w:t>
-      </w:r>
-      <w:bookmarkEnd w:id="16"/>
-      <w:r>
-        <w:t xml:space="preserve"> </w:t>
-      </w:r>
-    </w:p>
-    <w:p>
-      <w:pPr>
-        <w:ind w:left="1440"/>
-      </w:pPr>
-      <w:r>
-        <w:t xml:space="preserve">When the user </w:t>
-      </w:r>
-    </w:p>
-    <w:p>
-      <w:pPr>
-        <w:ind w:left="1440"/>
-      </w:pPr>
-      <w:r>
-        <w:t xml:space="preserve">Wants to </w:t>
-      </w:r>
-      <w:r>
-        <w:t xml:space="preserve">Challenge/Invite </w:t>
-      </w:r>
-      <w:r>
-        <w:t xml:space="preserve">they </w:t>
-      </w:r>
-      <w:r>
-        <w:t>click the challenge button</w:t>
-      </w:r>
-    </w:p>
-    <w:p>
-      <w:pPr>
-        <w:ind w:left="1440"/>
-      </w:pPr>
-      <w:r>
-        <w:t xml:space="preserve">So that </w:t>
-      </w:r>
-      <w:r>
-        <w:t xml:space="preserve">so that the application connects to the Facebook server and </w:t>
-      </w:r>
-      <w:r>
-        <w:t>sends invitation</w:t>
-      </w:r>
-    </w:p>
-    <w:p>
-      <w:pPr>
-        <w:pStyle w:val="Heading3"/>
-        <w:numPr>
-          <w:ilvl w:val="0"/>
-          <w:numId w:val="3"/>
-        </w:numPr>
-      </w:pPr>
-      <w:bookmarkStart w:id="17" w:name="_Toc509934814"/>
-      <w:r>
-        <w:t>Use Case</w:t>
-      </w:r>
-      <w:r>
-        <w:t xml:space="preserve">: </w:t>
-      </w:r>
-      <w:r>
-        <w:t xml:space="preserve">End Goal: </w:t>
-      </w:r>
-      <w:r>
-        <w:t>Check Leader board</w:t>
-      </w:r>
-      <w:bookmarkEnd w:id="17"/>
-    </w:p>
-    <w:p>
-      <w:pPr>
-        <w:ind w:left="1440"/>
-      </w:pPr>
-      <w:r>
-        <w:t xml:space="preserve">When the user </w:t>
-      </w:r>
-    </w:p>
-    <w:p>
-      <w:pPr>
-        <w:ind w:left="1440"/>
-      </w:pPr>
-      <w:r>
-        <w:t xml:space="preserve">Wants to </w:t>
-      </w:r>
-      <w:r>
-        <w:t>check the leader board scores</w:t>
-      </w:r>
-      <w:r>
-        <w:t xml:space="preserve"> they </w:t>
-      </w:r>
-      <w:r>
-        <w:t xml:space="preserve">press the leader board button </w:t>
-      </w:r>
-    </w:p>
-    <w:p>
-      <w:pPr>
-        <w:ind w:left="1440"/>
-      </w:pPr>
-      <w:r>
-        <w:t xml:space="preserve">So that </w:t>
-      </w:r>
-      <w:r>
-        <w:t>the application connects to the Google Play Services server to display the leader board</w:t>
-      </w:r>
-    </w:p>
-    <w:p>
-      <w:pPr>
-        <w:pStyle w:val="Heading3"/>
-        <w:numPr>
-          <w:ilvl w:val="0"/>
-          <w:numId w:val="3"/>
-        </w:numPr>
-      </w:pPr>
-      <w:bookmarkStart w:id="18" w:name="_Toc509934815"/>
-      <w:r>
-        <w:t>Use Case</w:t>
-      </w:r>
-      <w:r>
-        <w:t xml:space="preserve">: </w:t>
-      </w:r>
-      <w:r>
-        <w:t xml:space="preserve">End Goal: </w:t>
-      </w:r>
-      <w:r>
-        <w:t xml:space="preserve"> </w:t>
-      </w:r>
-      <w:r>
-        <w:t>Check Achievements</w:t>
-      </w:r>
-      <w:bookmarkEnd w:id="18"/>
-    </w:p>
-    <w:p>
-      <w:pPr>
-        <w:ind w:left="1440"/>
-      </w:pPr>
-      <w:r>
-        <w:t xml:space="preserve">When the user </w:t>
-      </w:r>
-    </w:p>
-    <w:p>
-      <w:pPr>
-        <w:ind w:left="1440"/>
-      </w:pPr>
-      <w:r>
-        <w:t xml:space="preserve">Wants to check their achievements they press the achievements button </w:t>
-      </w:r>
-    </w:p>
-    <w:p>
-      <w:pPr>
-        <w:ind w:left="1440"/>
-        <w:rPr>
-          <w:color w:val="7030A0"/>
-        </w:rPr>
-      </w:pPr>
-      <w:r>
-        <w:t>So that the application connects to the Google Play Services server to display their achievements</w:t>
-      </w:r>
-    </w:p>
-    <w:p>
-      <w:pPr>
-        <w:pStyle w:val="Heading3"/>
-        <w:numPr>
-          <w:ilvl w:val="0"/>
-          <w:numId w:val="3"/>
-        </w:numPr>
-      </w:pPr>
-      <w:bookmarkStart w:id="19" w:name="_Toc509934816"/>
-      <w:r>
-        <w:t xml:space="preserve">Use Case: </w:t>
-      </w:r>
-      <w:r>
-        <w:t xml:space="preserve">End Goal: </w:t>
-      </w:r>
-      <w:r>
-        <w:t>Exit application</w:t>
-      </w:r>
-      <w:bookmarkEnd w:id="19"/>
-    </w:p>
-    <w:p>
-      <w:pPr>
-        <w:ind w:left="1440"/>
-      </w:pPr>
-      <w:r>
-        <w:t xml:space="preserve">When </w:t>
-      </w:r>
-      <w:r>
-        <w:t>the user</w:t>
-      </w:r>
-    </w:p>
-    <w:p>
-      <w:pPr>
-        <w:ind w:left="1440"/>
-      </w:pPr>
-      <w:r>
         <w:t xml:space="preserve">Wants to </w:t>
       </w:r>
       <w:r>
@@ -3810,15 +3881,14 @@
           <w:numId w:val="4"/>
         </w:numPr>
       </w:pPr>
-      <w:bookmarkStart w:id="20" w:name="_Toc509934818"/>
-      <w:r>
-        <w:lastRenderedPageBreak/>
+      <w:bookmarkStart w:id="18" w:name="_Toc509934818"/>
+      <w:r>
         <w:t>U</w:t>
       </w:r>
       <w:r>
         <w:t>se Case: End Goal: Login</w:t>
       </w:r>
-      <w:bookmarkEnd w:id="20"/>
+      <w:bookmarkEnd w:id="18"/>
     </w:p>
     <w:p>
       <w:r>
@@ -3844,7 +3914,7 @@
                     </pic:cNvPicPr>
                   </pic:nvPicPr>
                   <pic:blipFill>
-                    <a:blip r:embed="rId7">
+                    <a:blip r:embed="rId5">
                       <a:extLst>
                         <a:ext uri="{28A0092B-C50C-407E-A947-70E740481C1C}">
                           <a14:useLocalDpi xmlns:a14="http://schemas.microsoft.com/office/drawing/2010/main" val="0"/>
@@ -3882,19 +3952,11 @@
           <w:numId w:val="4"/>
         </w:numPr>
       </w:pPr>
-      <w:bookmarkStart w:id="21" w:name="_Toc509934819"/>
+      <w:bookmarkStart w:id="19" w:name="_Toc509934819"/>
       <w:r>
         <w:t>Use Case:  End Goal: Start a Game</w:t>
       </w:r>
-      <w:bookmarkEnd w:id="21"/>
-      <w:r>
-        <w:rPr>
-          <w:rStyle w:val="CommentReference"/>
-          <w:rFonts w:asciiTheme="minorHAnsi" w:eastAsiaTheme="minorHAnsi" w:hAnsiTheme="minorHAnsi" w:cstheme="minorBidi"/>
-          <w:color w:val="auto"/>
-        </w:rPr>
-        <w:commentReference w:id="22"/>
-      </w:r>
+      <w:bookmarkEnd w:id="19"/>
     </w:p>
     <w:p/>
     <w:p>
@@ -3921,7 +3983,7 @@
                     </pic:cNvPicPr>
                   </pic:nvPicPr>
                   <pic:blipFill>
-                    <a:blip r:embed="rId8">
+                    <a:blip r:embed="rId6">
                       <a:extLst>
                         <a:ext uri="{28A0092B-C50C-407E-A947-70E740481C1C}">
                           <a14:useLocalDpi xmlns:a14="http://schemas.microsoft.com/office/drawing/2010/main" val="0"/>
@@ -3963,11 +4025,11 @@
           <w:numId w:val="4"/>
         </w:numPr>
       </w:pPr>
-      <w:bookmarkStart w:id="23" w:name="_Toc509934820"/>
+      <w:bookmarkStart w:id="20" w:name="_Toc509934820"/>
       <w:r>
         <w:t>Use Case: End Goal: Answer question</w:t>
       </w:r>
-      <w:bookmarkEnd w:id="23"/>
+      <w:bookmarkEnd w:id="20"/>
     </w:p>
     <w:p>
       <w:r>
@@ -3993,7 +4055,7 @@
                     </pic:cNvPicPr>
                   </pic:nvPicPr>
                   <pic:blipFill>
-                    <a:blip r:embed="rId9">
+                    <a:blip r:embed="rId7">
                       <a:extLst>
                         <a:ext uri="{28A0092B-C50C-407E-A947-70E740481C1C}">
                           <a14:useLocalDpi xmlns:a14="http://schemas.microsoft.com/office/drawing/2010/main" val="0"/>
@@ -4034,9 +4096,8 @@
           <w:numId w:val="4"/>
         </w:numPr>
       </w:pPr>
-      <w:bookmarkStart w:id="24" w:name="_Toc509934821"/>
-      <w:r>
-        <w:lastRenderedPageBreak/>
+      <w:bookmarkStart w:id="21" w:name="_Toc509934821"/>
+      <w:r>
         <w:t xml:space="preserve">Use Case: End Goal: Facebook </w:t>
       </w:r>
       <w:r>
@@ -4051,7 +4112,7 @@
       <w:r>
         <w:t>Challenge/Invite</w:t>
       </w:r>
-      <w:bookmarkEnd w:id="24"/>
+      <w:bookmarkEnd w:id="21"/>
     </w:p>
     <w:p>
       <w:r>
@@ -4077,7 +4138,7 @@
                     </pic:cNvPicPr>
                   </pic:nvPicPr>
                   <pic:blipFill>
-                    <a:blip r:embed="rId10">
+                    <a:blip r:embed="rId8">
                       <a:extLst>
                         <a:ext uri="{28A0092B-C50C-407E-A947-70E740481C1C}">
                           <a14:useLocalDpi xmlns:a14="http://schemas.microsoft.com/office/drawing/2010/main" val="0"/>
@@ -4119,14 +4180,14 @@
           <w:numId w:val="4"/>
         </w:numPr>
       </w:pPr>
-      <w:bookmarkStart w:id="25" w:name="_Toc509934822"/>
+      <w:bookmarkStart w:id="22" w:name="_Toc509934822"/>
       <w:r>
         <w:t>Use Case: End Goal: Check Leader board</w:t>
       </w:r>
       <w:r>
         <w:t>/Achievements</w:t>
       </w:r>
-      <w:bookmarkEnd w:id="25"/>
+      <w:bookmarkEnd w:id="22"/>
     </w:p>
     <w:p>
       <w:r>
@@ -4152,7 +4213,7 @@
                     </pic:cNvPicPr>
                   </pic:nvPicPr>
                   <pic:blipFill>
-                    <a:blip r:embed="rId11">
+                    <a:blip r:embed="rId9">
                       <a:extLst>
                         <a:ext uri="{28A0092B-C50C-407E-A947-70E740481C1C}">
                           <a14:useLocalDpi xmlns:a14="http://schemas.microsoft.com/office/drawing/2010/main" val="0"/>
@@ -4185,6 +4246,83 @@
       </w:r>
     </w:p>
     <w:p/>
+    <w:p>
+      <w:pPr>
+        <w:pStyle w:val="Heading3"/>
+      </w:pPr>
+      <w:r>
+        <w:t xml:space="preserve">                    </w:t>
+      </w:r>
+      <w:bookmarkStart w:id="23" w:name="_Toc510647834"/>
+      <w:r>
+        <w:t>vi</w:t>
+      </w:r>
+      <w:r>
+        <w:t xml:space="preserve">)     </w:t>
+      </w:r>
+      <w:r>
+        <w:t>Use Case: End Goal:  User Submit Question</w:t>
+      </w:r>
+      <w:bookmarkEnd w:id="23"/>
+    </w:p>
+    <w:p/>
+    <w:p>
+      <w:r>
+        <w:rPr>
+          <w:noProof/>
+          <w:lang w:eastAsia="en-AU"/>
+        </w:rPr>
+        <w:drawing>
+          <wp:inline distT="0" distB="0" distL="0" distR="0" wp14:anchorId="257A022B" wp14:editId="3895D3AE">
+            <wp:extent cx="5332095" cy="770255"/>
+            <wp:effectExtent l="0" t="0" r="1905" b="0"/>
+            <wp:docPr id="1" name="Picture 1" descr="Use Case Diagram6"/>
+            <wp:cNvGraphicFramePr>
+              <a:graphicFrameLocks xmlns:a="http://schemas.openxmlformats.org/drawingml/2006/main" noChangeAspect="1"/>
+            </wp:cNvGraphicFramePr>
+            <a:graphic xmlns:a="http://schemas.openxmlformats.org/drawingml/2006/main">
+              <a:graphicData uri="http://schemas.openxmlformats.org/drawingml/2006/picture">
+                <pic:pic xmlns:pic="http://schemas.openxmlformats.org/drawingml/2006/picture">
+                  <pic:nvPicPr>
+                    <pic:cNvPr id="0" name="Picture 1" descr="Use Case Diagram6"/>
+                    <pic:cNvPicPr>
+                      <a:picLocks noChangeAspect="1" noChangeArrowheads="1"/>
+                    </pic:cNvPicPr>
+                  </pic:nvPicPr>
+                  <pic:blipFill>
+                    <a:blip r:embed="rId10">
+                      <a:extLst>
+                        <a:ext uri="{28A0092B-C50C-407E-A947-70E740481C1C}">
+                          <a14:useLocalDpi xmlns:a14="http://schemas.microsoft.com/office/drawing/2010/main" val="0"/>
+                        </a:ext>
+                      </a:extLst>
+                    </a:blip>
+                    <a:srcRect/>
+                    <a:stretch>
+                      <a:fillRect/>
+                    </a:stretch>
+                  </pic:blipFill>
+                  <pic:spPr bwMode="auto">
+                    <a:xfrm>
+                      <a:off x="0" y="0"/>
+                      <a:ext cx="5332095" cy="770255"/>
+                    </a:xfrm>
+                    <a:prstGeom prst="rect">
+                      <a:avLst/>
+                    </a:prstGeom>
+                    <a:noFill/>
+                    <a:ln>
+                      <a:noFill/>
+                    </a:ln>
+                  </pic:spPr>
+                </pic:pic>
+              </a:graphicData>
+            </a:graphic>
+          </wp:inline>
+        </w:drawing>
+      </w:r>
+    </w:p>
+    <w:p/>
     <w:p/>
     <w:p/>
     <w:p>
@@ -4196,6 +4334,7 @@
         </w:numPr>
       </w:pPr>
       <w:r>
+        <w:lastRenderedPageBreak/>
         <w:t>Activity Diagrams</w:t>
       </w:r>
     </w:p>
@@ -4223,7 +4362,7 @@
                     </pic:cNvPicPr>
                   </pic:nvPicPr>
                   <pic:blipFill>
-                    <a:blip r:embed="rId12" cstate="print">
+                    <a:blip r:embed="rId11" cstate="print">
                       <a:extLst>
                         <a:ext uri="{28A0092B-C50C-407E-A947-70E740481C1C}">
                           <a14:useLocalDpi xmlns:a14="http://schemas.microsoft.com/office/drawing/2010/main" val="0"/>
@@ -4285,7 +4424,7 @@
                     </pic:cNvPicPr>
                   </pic:nvPicPr>
                   <pic:blipFill>
-                    <a:blip r:embed="rId13" cstate="print">
+                    <a:blip r:embed="rId12" cstate="print">
                       <a:extLst>
                         <a:ext uri="{28A0092B-C50C-407E-A947-70E740481C1C}">
                           <a14:useLocalDpi xmlns:a14="http://schemas.microsoft.com/office/drawing/2010/main" val="0"/>
@@ -4340,7 +4479,7 @@
                     </pic:cNvPicPr>
                   </pic:nvPicPr>
                   <pic:blipFill>
-                    <a:blip r:embed="rId14" cstate="print">
+                    <a:blip r:embed="rId13" cstate="print">
                       <a:extLst>
                         <a:ext uri="{28A0092B-C50C-407E-A947-70E740481C1C}">
                           <a14:useLocalDpi xmlns:a14="http://schemas.microsoft.com/office/drawing/2010/main" val="0"/>
@@ -4419,7 +4558,7 @@
                     </pic:cNvPicPr>
                   </pic:nvPicPr>
                   <pic:blipFill>
-                    <a:blip r:embed="rId15">
+                    <a:blip r:embed="rId14">
                       <a:extLst>
                         <a:ext uri="{28A0092B-C50C-407E-A947-70E740481C1C}">
                           <a14:useLocalDpi xmlns:a14="http://schemas.microsoft.com/office/drawing/2010/main" val="0"/>
@@ -4568,122 +4707,9 @@
 </w:document>
 </file>
 
-<file path=word/comments.xml><?xml version="1.0" encoding="utf-8"?>
-<w:comments xmlns:wpc="http://schemas.microsoft.com/office/word/2010/wordprocessingCanvas" xmlns:mc="http://schemas.openxmlformats.org/markup-compatibility/2006" xmlns:o="urn:schemas-microsoft-com:office:office" xmlns:r="http://schemas.openxmlformats.org/officeDocument/2006/relationships" xmlns:m="http://schemas.openxmlformats.org/officeDocument/2006/math" xmlns:v="urn:schemas-microsoft-com:vml" xmlns:wp14="http://schemas.microsoft.com/office/word/2010/wordprocessingDrawing" xmlns:wp="http://schemas.openxmlformats.org/drawingml/2006/wordprocessingDrawing" xmlns:w10="urn:schemas-microsoft-com:office:word" xmlns:w="http://schemas.openxmlformats.org/wordprocessingml/2006/main" xmlns:w14="http://schemas.microsoft.com/office/word/2010/wordml" xmlns:w15="http://schemas.microsoft.com/office/word/2012/wordml" xmlns:wpg="http://schemas.microsoft.com/office/word/2010/wordprocessingGroup" xmlns:wpi="http://schemas.microsoft.com/office/word/2010/wordprocessingInk" xmlns:wne="http://schemas.microsoft.com/office/word/2006/wordml" xmlns:wps="http://schemas.microsoft.com/office/word/2010/wordprocessingShape" mc:Ignorable="w14 w15 wp14">
-  <w:comment w:id="1" w:author="Michelle Vinall" w:date="2018-04-04T23:41:00Z" w:initials="MV">
-    <w:p>
-      <w:pPr>
-        <w:pStyle w:val="CommentText"/>
-      </w:pPr>
-      <w:r>
-        <w:rPr>
-          <w:rStyle w:val="CommentReference"/>
-        </w:rPr>
-        <w:annotationRef/>
-      </w:r>
-      <w:r>
-        <w:t>Looks good other than a missing use case not your fault when col removed the comments of the initial requirements he must of accidently uploaded the older one without this use case I have remedied this so the use cases are there</w:t>
-      </w:r>
-    </w:p>
-  </w:comment>
-  <w:comment w:id="2" w:author="Michelle Vinall" w:date="2018-04-04T23:03:00Z" w:initials="MV">
-    <w:p>
-      <w:pPr>
-        <w:pStyle w:val="CommentText"/>
-      </w:pPr>
-      <w:r>
-        <w:rPr>
-          <w:rStyle w:val="CommentReference"/>
-        </w:rPr>
-        <w:annotationRef/>
-      </w:r>
-      <w:r>
-        <w:rPr>
-          <w:rStyle w:val="CommentReference"/>
-        </w:rPr>
-        <w:t>Spelling mistake? Or not</w:t>
-      </w:r>
-    </w:p>
-  </w:comment>
-  <w:comment w:id="10" w:author="Michelle Vinall" w:date="2018-04-04T23:36:00Z" w:initials="MV">
-    <w:p>
-      <w:pPr>
-        <w:pStyle w:val="CommentText"/>
-      </w:pPr>
-      <w:r>
-        <w:rPr>
-          <w:rStyle w:val="CommentReference"/>
-        </w:rPr>
-        <w:annotationRef/>
-      </w:r>
-      <w:r>
-        <w:t>Missing one usecase User Submits Question</w:t>
-      </w:r>
-    </w:p>
-    <w:p>
-      <w:pPr>
-        <w:pStyle w:val="CommentText"/>
-      </w:pPr>
-      <w:r>
-        <w:t>Use Case: End Goal:  User Submit Question</w:t>
-      </w:r>
-    </w:p>
-    <w:p>
-      <w:pPr>
-        <w:pStyle w:val="CommentText"/>
-      </w:pPr>
-      <w:r>
-        <w:t>When the user</w:t>
-      </w:r>
-    </w:p>
-    <w:p>
-      <w:pPr>
-        <w:pStyle w:val="CommentText"/>
-      </w:pPr>
-      <w:r>
-        <w:t>Wants to submit a question they will press the submit question button</w:t>
-      </w:r>
-    </w:p>
-    <w:p>
-      <w:pPr>
-        <w:pStyle w:val="CommentText"/>
-      </w:pPr>
-      <w:r>
-        <w:t>So that the application opens to the submit question scene</w:t>
-      </w:r>
-    </w:p>
-  </w:comment>
-  <w:comment w:id="22" w:author="Michelle Vinall" w:date="2018-04-04T23:39:00Z" w:initials="MV">
-    <w:p>
-      <w:pPr>
-        <w:pStyle w:val="CommentText"/>
-      </w:pPr>
-      <w:r>
-        <w:rPr>
-          <w:rStyle w:val="CommentReference"/>
-        </w:rPr>
-        <w:annotationRef/>
-      </w:r>
-      <w:r>
-        <w:t>Missing use case User submit question</w:t>
-      </w:r>
-    </w:p>
-  </w:comment>
-</w:comments>
-</file>
-
-<file path=word/commentsExtended.xml><?xml version="1.0" encoding="utf-8"?>
-<w15:commentsEx xmlns:wpc="http://schemas.microsoft.com/office/word/2010/wordprocessingCanvas" xmlns:mc="http://schemas.openxmlformats.org/markup-compatibility/2006" xmlns:o="urn:schemas-microsoft-com:office:office" xmlns:r="http://schemas.openxmlformats.org/officeDocument/2006/relationships" xmlns:m="http://schemas.openxmlformats.org/officeDocument/2006/math" xmlns:v="urn:schemas-microsoft-com:vml" xmlns:wp14="http://schemas.microsoft.com/office/word/2010/wordprocessingDrawing" xmlns:wp="http://schemas.openxmlformats.org/drawingml/2006/wordprocessingDrawing" xmlns:w10="urn:schemas-microsoft-com:office:word" xmlns:w="http://schemas.openxmlformats.org/wordprocessingml/2006/main" xmlns:w14="http://schemas.microsoft.com/office/word/2010/wordml" xmlns:w15="http://schemas.microsoft.com/office/word/2012/wordml" xmlns:wpg="http://schemas.microsoft.com/office/word/2010/wordprocessingGroup" xmlns:wpi="http://schemas.microsoft.com/office/word/2010/wordprocessingInk" xmlns:wne="http://schemas.microsoft.com/office/word/2006/wordml" xmlns:wps="http://schemas.microsoft.com/office/word/2010/wordprocessingShape" mc:Ignorable="w14 w15 wp14">
-  <w15:commentEx w15:paraId="3AB8B688" w15:done="0"/>
-  <w15:commentEx w15:paraId="0F873DB4" w15:done="0"/>
-  <w15:commentEx w15:paraId="2FD1C20B" w15:done="0"/>
-  <w15:commentEx w15:paraId="685AEC9A" w15:done="0"/>
-</w15:commentsEx>
-</file>
-
 <file path=word/numbering.xml><?xml version="1.0" encoding="utf-8"?>
-<w:numbering xmlns:wpc="http://schemas.microsoft.com/office/word/2010/wordprocessingCanvas" xmlns:mc="http://schemas.openxmlformats.org/markup-compatibility/2006" xmlns:o="urn:schemas-microsoft-com:office:office" xmlns:r="http://schemas.openxmlformats.org/officeDocument/2006/relationships" xmlns:m="http://schemas.openxmlformats.org/officeDocument/2006/math" xmlns:v="urn:schemas-microsoft-com:vml" xmlns:wp14="http://schemas.microsoft.com/office/word/2010/wordprocessingDrawing" xmlns:wp="http://schemas.openxmlformats.org/drawingml/2006/wordprocessingDrawing" xmlns:w10="urn:schemas-microsoft-com:office:word" xmlns:w="http://schemas.openxmlformats.org/wordprocessingml/2006/main" xmlns:w14="http://schemas.microsoft.com/office/word/2010/wordml" xmlns:w15="http://schemas.microsoft.com/office/word/2012/wordml" xmlns:wpg="http://schemas.microsoft.com/office/word/2010/wordprocessingGroup" xmlns:wpi="http://schemas.microsoft.com/office/word/2010/wordprocessingInk" xmlns:wne="http://schemas.microsoft.com/office/word/2006/wordml" xmlns:wps="http://schemas.microsoft.com/office/word/2010/wordprocessingShape" mc:Ignorable="w14 w15 wp14">
-  <w:abstractNum w:abstractNumId="0" w15:restartNumberingAfterBreak="0">
+<w:numbering xmlns:wpc="http://schemas.microsoft.com/office/word/2010/wordprocessingCanvas" xmlns:mo="http://schemas.microsoft.com/office/mac/office/2008/main" xmlns:mc="http://schemas.openxmlformats.org/markup-compatibility/2006" xmlns:mv="urn:schemas-microsoft-com:mac:vml" xmlns:o="urn:schemas-microsoft-com:office:office" xmlns:r="http://schemas.openxmlformats.org/officeDocument/2006/relationships" xmlns:m="http://schemas.openxmlformats.org/officeDocument/2006/math" xmlns:v="urn:schemas-microsoft-com:vml" xmlns:wp14="http://schemas.microsoft.com/office/word/2010/wordprocessingDrawing" xmlns:wp="http://schemas.openxmlformats.org/drawingml/2006/wordprocessingDrawing" xmlns:w10="urn:schemas-microsoft-com:office:word" xmlns:w="http://schemas.openxmlformats.org/wordprocessingml/2006/main" xmlns:w14="http://schemas.microsoft.com/office/word/2010/wordml" xmlns:w15="http://schemas.microsoft.com/office/word/2012/wordml" xmlns:wpg="http://schemas.microsoft.com/office/word/2010/wordprocessingGroup" xmlns:wpi="http://schemas.microsoft.com/office/word/2010/wordprocessingInk" xmlns:wne="http://schemas.microsoft.com/office/word/2006/wordml" xmlns:wps="http://schemas.microsoft.com/office/word/2010/wordprocessingShape" mc:Ignorable="w14 w15 wp14">
+  <w:abstractNum w:abstractNumId="0">
     <w:nsid w:val="07464B62"/>
     <w:multiLevelType w:val="multilevel"/>
     <w:tmpl w:val="2220A5C6"/>
@@ -4796,7 +4822,7 @@
       </w:rPr>
     </w:lvl>
   </w:abstractNum>
-  <w:abstractNum w:abstractNumId="1" w15:restartNumberingAfterBreak="0">
+  <w:abstractNum w:abstractNumId="1">
     <w:nsid w:val="286D280A"/>
     <w:multiLevelType w:val="multilevel"/>
     <w:tmpl w:val="7FB829C8"/>
@@ -4909,7 +4935,7 @@
       </w:rPr>
     </w:lvl>
   </w:abstractNum>
-  <w:abstractNum w:abstractNumId="2" w15:restartNumberingAfterBreak="0">
+  <w:abstractNum w:abstractNumId="2">
     <w:nsid w:val="3FE91499"/>
     <w:multiLevelType w:val="hybridMultilevel"/>
     <w:tmpl w:val="3FAAE6B0"/>
@@ -4998,7 +5024,7 @@
       </w:pPr>
     </w:lvl>
   </w:abstractNum>
-  <w:abstractNum w:abstractNumId="3" w15:restartNumberingAfterBreak="0">
+  <w:abstractNum w:abstractNumId="3">
     <w:nsid w:val="5801734D"/>
     <w:multiLevelType w:val="multilevel"/>
     <w:tmpl w:val="F10CE3A4"/>
@@ -5111,7 +5137,7 @@
       </w:rPr>
     </w:lvl>
   </w:abstractNum>
-  <w:abstractNum w:abstractNumId="4" w15:restartNumberingAfterBreak="0">
+  <w:abstractNum w:abstractNumId="4">
     <w:nsid w:val="5B1D25F9"/>
     <w:multiLevelType w:val="hybridMultilevel"/>
     <w:tmpl w:val="F6FA55B2"/>
@@ -5200,7 +5226,7 @@
       </w:pPr>
     </w:lvl>
   </w:abstractNum>
-  <w:abstractNum w:abstractNumId="5" w15:restartNumberingAfterBreak="0">
+  <w:abstractNum w:abstractNumId="5">
     <w:nsid w:val="5E9846F7"/>
     <w:multiLevelType w:val="hybridMultilevel"/>
     <w:tmpl w:val="0AAA743A"/>
@@ -5289,7 +5315,7 @@
       </w:pPr>
     </w:lvl>
   </w:abstractNum>
-  <w:abstractNum w:abstractNumId="6" w15:restartNumberingAfterBreak="0">
+  <w:abstractNum w:abstractNumId="6">
     <w:nsid w:val="6B2359C1"/>
     <w:multiLevelType w:val="hybridMultilevel"/>
     <w:tmpl w:val="94B21618"/>
@@ -5425,14 +5451,6 @@
 </w:numbering>
 </file>
 
-<file path=word/people.xml><?xml version="1.0" encoding="utf-8"?>
-<w15:people xmlns:wpc="http://schemas.microsoft.com/office/word/2010/wordprocessingCanvas" xmlns:mc="http://schemas.openxmlformats.org/markup-compatibility/2006" xmlns:o="urn:schemas-microsoft-com:office:office" xmlns:r="http://schemas.openxmlformats.org/officeDocument/2006/relationships" xmlns:m="http://schemas.openxmlformats.org/officeDocument/2006/math" xmlns:v="urn:schemas-microsoft-com:vml" xmlns:wp14="http://schemas.microsoft.com/office/word/2010/wordprocessingDrawing" xmlns:wp="http://schemas.openxmlformats.org/drawingml/2006/wordprocessingDrawing" xmlns:w10="urn:schemas-microsoft-com:office:word" xmlns:w="http://schemas.openxmlformats.org/wordprocessingml/2006/main" xmlns:w14="http://schemas.microsoft.com/office/word/2010/wordml" xmlns:w15="http://schemas.microsoft.com/office/word/2012/wordml" xmlns:wpg="http://schemas.microsoft.com/office/word/2010/wordprocessingGroup" xmlns:wpi="http://schemas.microsoft.com/office/word/2010/wordprocessingInk" xmlns:wne="http://schemas.microsoft.com/office/word/2006/wordml" xmlns:wps="http://schemas.microsoft.com/office/word/2010/wordprocessingShape" mc:Ignorable="w14 w15 wp14">
-  <w15:person w15:author="Michelle Vinall">
-    <w15:presenceInfo w15:providerId="Windows Live" w15:userId="9d56696d303c8ffa"/>
-  </w15:person>
-</w15:people>
-</file>
-
 <file path=word/styles.xml><?xml version="1.0" encoding="utf-8"?>
 <w:styles xmlns:mc="http://schemas.openxmlformats.org/markup-compatibility/2006" xmlns:r="http://schemas.openxmlformats.org/officeDocument/2006/relationships" xmlns:w="http://schemas.openxmlformats.org/wordprocessingml/2006/main" xmlns:w14="http://schemas.microsoft.com/office/word/2010/wordml" xmlns:w15="http://schemas.microsoft.com/office/word/2012/wordml" mc:Ignorable="w14 w15">
   <w:docDefaults>
@@ -5446,7 +5464,7 @@
     </w:rPrDefault>
     <w:pPrDefault/>
   </w:docDefaults>
-  <w:latentStyles w:defLockedState="0" w:defUIPriority="99" w:defSemiHidden="0" w:defUnhideWhenUsed="0" w:defQFormat="0" w:count="371">
+  <w:latentStyles w:defLockedState="0" w:defUIPriority="99" w:defSemiHidden="0" w:defUnhideWhenUsed="0" w:defQFormat="0" w:count="380">
     <w:lsdException w:name="Normal" w:uiPriority="0" w:qFormat="1"/>
     <w:lsdException w:name="heading 1" w:uiPriority="9" w:qFormat="1"/>
     <w:lsdException w:name="heading 2" w:semiHidden="1" w:uiPriority="9" w:unhideWhenUsed="1" w:qFormat="1"/>

</xml_diff>

<commit_message>
with comments from col
</commit_message>
<xml_diff>
--- a/Proposed Architecture.docx
+++ b/Proposed Architecture.docx
@@ -1,6 +1,6 @@
 
 <file path=word/document.xml><?xml version="1.0" encoding="utf-8"?>
-<w:document xmlns:wpc="http://schemas.microsoft.com/office/word/2010/wordprocessingCanvas" xmlns:mo="http://schemas.microsoft.com/office/mac/office/2008/main" xmlns:mc="http://schemas.openxmlformats.org/markup-compatibility/2006" xmlns:mv="urn:schemas-microsoft-com:mac:vml" xmlns:o="urn:schemas-microsoft-com:office:office" xmlns:r="http://schemas.openxmlformats.org/officeDocument/2006/relationships" xmlns:m="http://schemas.openxmlformats.org/officeDocument/2006/math" xmlns:v="urn:schemas-microsoft-com:vml" xmlns:wp14="http://schemas.microsoft.com/office/word/2010/wordprocessingDrawing" xmlns:wp="http://schemas.openxmlformats.org/drawingml/2006/wordprocessingDrawing" xmlns:w10="urn:schemas-microsoft-com:office:word" xmlns:w="http://schemas.openxmlformats.org/wordprocessingml/2006/main" xmlns:w14="http://schemas.microsoft.com/office/word/2010/wordml" xmlns:w15="http://schemas.microsoft.com/office/word/2012/wordml" xmlns:wpg="http://schemas.microsoft.com/office/word/2010/wordprocessingGroup" xmlns:wpi="http://schemas.microsoft.com/office/word/2010/wordprocessingInk" xmlns:wne="http://schemas.microsoft.com/office/word/2006/wordml" xmlns:wps="http://schemas.microsoft.com/office/word/2010/wordprocessingShape" mc:Ignorable="w14 w15 wp14">
+<w:document xmlns:wpc="http://schemas.microsoft.com/office/word/2010/wordprocessingCanvas" xmlns:cx="http://schemas.microsoft.com/office/drawing/2014/chartex" xmlns:cx1="http://schemas.microsoft.com/office/drawing/2015/9/8/chartex" xmlns:mc="http://schemas.openxmlformats.org/markup-compatibility/2006" xmlns:o="urn:schemas-microsoft-com:office:office" xmlns:r="http://schemas.openxmlformats.org/officeDocument/2006/relationships" xmlns:m="http://schemas.openxmlformats.org/officeDocument/2006/math" xmlns:v="urn:schemas-microsoft-com:vml" xmlns:wp14="http://schemas.microsoft.com/office/word/2010/wordprocessingDrawing" xmlns:wp="http://schemas.openxmlformats.org/drawingml/2006/wordprocessingDrawing" xmlns:w10="urn:schemas-microsoft-com:office:word" xmlns:w="http://schemas.openxmlformats.org/wordprocessingml/2006/main" xmlns:w14="http://schemas.microsoft.com/office/word/2010/wordml" xmlns:w15="http://schemas.microsoft.com/office/word/2012/wordml" xmlns:w16se="http://schemas.microsoft.com/office/word/2015/wordml/symex" xmlns:wpg="http://schemas.microsoft.com/office/word/2010/wordprocessingGroup" xmlns:wpi="http://schemas.microsoft.com/office/word/2010/wordprocessingInk" xmlns:wne="http://schemas.microsoft.com/office/word/2006/wordml" xmlns:wps="http://schemas.microsoft.com/office/word/2010/wordprocessingShape" mc:Ignorable="w14 w15 w16se wp14">
   <w:body>
     <w:p>
       <w:pPr>
@@ -25,22 +25,21 @@
           <w:lang w:val="en-US"/>
         </w:rPr>
       </w:pPr>
-      <w:bookmarkStart w:id="0" w:name="_GoBack"/>
-      <w:bookmarkEnd w:id="0"/>
-    </w:p>
-    <w:p>
-      <w:pPr>
-        <w:rPr>
-          <w:lang w:val="en-US"/>
-        </w:rPr>
-      </w:pPr>
-    </w:p>
-    <w:p>
-      <w:pPr>
-        <w:rPr>
-          <w:lang w:val="en-US"/>
-        </w:rPr>
-      </w:pPr>
+    </w:p>
+    <w:p>
+      <w:pPr>
+        <w:rPr>
+          <w:lang w:val="en-US"/>
+        </w:rPr>
+      </w:pPr>
+    </w:p>
+    <w:p>
+      <w:pPr>
+        <w:rPr>
+          <w:lang w:val="en-US"/>
+        </w:rPr>
+      </w:pPr>
+      <w:commentRangeStart w:id="0"/>
     </w:p>
     <w:p>
       <w:pPr>
@@ -139,7 +138,21 @@
           <w:color w:val="ED7D31" w:themeColor="accent2"/>
           <w:lang w:val="en-US"/>
         </w:rPr>
-        <w:t xml:space="preserve">Framework/architectural style sensible and completely appropriate to project. All NFR’s addressed. </w:t>
+        <w:t>Framework/architectural style sensible and completely appropriate to project. All NFR’s addressed</w:t>
+      </w:r>
+      <w:commentRangeEnd w:id="0"/>
+      <w:r>
+        <w:rPr>
+          <w:rStyle w:val="CommentReference"/>
+        </w:rPr>
+        <w:commentReference w:id="0"/>
+      </w:r>
+      <w:r>
+        <w:rPr>
+          <w:color w:val="ED7D31" w:themeColor="accent2"/>
+          <w:lang w:val="en-US"/>
+        </w:rPr>
+        <w:t xml:space="preserve">. </w:t>
       </w:r>
     </w:p>
     <w:p>
@@ -255,7 +268,27 @@
         <w:rPr>
           <w:lang w:val="en-US"/>
         </w:rPr>
-        <w:t xml:space="preserve">Overall goal is to create a server based, cross platform mobile application that will allow a multitude of users to be online simultaneously. </w:t>
+        <w:t xml:space="preserve">Overall goal is to create a server based, cross platform mobile application that will allow a multitude of users to be </w:t>
+      </w:r>
+      <w:commentRangeStart w:id="1"/>
+      <w:r>
+        <w:rPr>
+          <w:lang w:val="en-US"/>
+        </w:rPr>
+        <w:t>online simultaneously</w:t>
+      </w:r>
+      <w:commentRangeEnd w:id="1"/>
+      <w:r>
+        <w:rPr>
+          <w:rStyle w:val="CommentReference"/>
+        </w:rPr>
+        <w:commentReference w:id="1"/>
+      </w:r>
+      <w:r>
+        <w:rPr>
+          <w:lang w:val="en-US"/>
+        </w:rPr>
+        <w:t xml:space="preserve">. </w:t>
       </w:r>
       <w:r>
         <w:rPr>
@@ -827,21 +860,7 @@
         <w:rPr>
           <w:lang w:val="en-US"/>
         </w:rPr>
-        <w:t>Our project will be released exclusively on Android and iOS. We are assuming the minimum system requirements of 4.4 (</w:t>
-      </w:r>
-      <w:proofErr w:type="spellStart"/>
-      <w:r>
-        <w:rPr>
-          <w:lang w:val="en-US"/>
-        </w:rPr>
-        <w:t>KitKat</w:t>
-      </w:r>
-      <w:proofErr w:type="spellEnd"/>
-      <w:r>
-        <w:rPr>
-          <w:lang w:val="en-US"/>
-        </w:rPr>
-        <w:t xml:space="preserve">) for Android and 7.0 for iOS devices. </w:t>
+        <w:t xml:space="preserve">Our project will be released exclusively on Android and iOS. We are assuming the minimum system requirements of 4.4 (KitKat) for Android and 7.0 for iOS devices. </w:t>
       </w:r>
     </w:p>
     <w:p>
@@ -855,6 +874,7 @@
           <w:lang w:val="en-US"/>
         </w:rPr>
       </w:pPr>
+      <w:commentRangeStart w:id="2"/>
       <w:r>
         <w:rPr>
           <w:lang w:val="en-US"/>
@@ -884,6 +904,13 @@
           <w:lang w:val="en-US"/>
         </w:rPr>
         <w:t xml:space="preserve"> C# as our programming language. This assumption was made early on due to team member experience in the development environment. </w:t>
+      </w:r>
+      <w:commentRangeEnd w:id="2"/>
+      <w:r>
+        <w:rPr>
+          <w:rStyle w:val="CommentReference"/>
+        </w:rPr>
+        <w:commentReference w:id="2"/>
       </w:r>
     </w:p>
     <w:p>
@@ -897,6 +924,7 @@
           <w:lang w:val="en-US"/>
         </w:rPr>
       </w:pPr>
+      <w:commentRangeStart w:id="3"/>
       <w:r>
         <w:rPr>
           <w:lang w:val="en-US"/>
@@ -913,7 +941,20 @@
         <w:rPr>
           <w:lang w:val="en-US"/>
         </w:rPr>
-        <w:t xml:space="preserve"> database will reside on the server and will be updated using PHP commands. </w:t>
+        <w:t xml:space="preserve"> database will reside on the server and will be updated using PHP commands</w:t>
+      </w:r>
+      <w:commentRangeEnd w:id="3"/>
+      <w:r>
+        <w:rPr>
+          <w:rStyle w:val="CommentReference"/>
+        </w:rPr>
+        <w:commentReference w:id="3"/>
+      </w:r>
+      <w:r>
+        <w:rPr>
+          <w:lang w:val="en-US"/>
+        </w:rPr>
+        <w:t xml:space="preserve">. </w:t>
       </w:r>
       <w:r>
         <w:rPr>
@@ -1001,13 +1042,33 @@
         <w:rPr>
           <w:lang w:val="en-US"/>
         </w:rPr>
-        <w:t xml:space="preserve">If the server is unavailable at any </w:t>
-      </w:r>
-      <w:r>
-        <w:rPr>
-          <w:lang w:val="en-US"/>
-        </w:rPr>
-        <w:t>point,</w:t>
+        <w:t xml:space="preserve">If the server is unavailable </w:t>
+      </w:r>
+      <w:commentRangeStart w:id="4"/>
+      <w:r>
+        <w:rPr>
+          <w:lang w:val="en-US"/>
+        </w:rPr>
+        <w:t xml:space="preserve">at any </w:t>
+      </w:r>
+      <w:r>
+        <w:rPr>
+          <w:lang w:val="en-US"/>
+        </w:rPr>
+        <w:t>point</w:t>
+      </w:r>
+      <w:commentRangeEnd w:id="4"/>
+      <w:r>
+        <w:rPr>
+          <w:rStyle w:val="CommentReference"/>
+        </w:rPr>
+        <w:commentReference w:id="4"/>
+      </w:r>
+      <w:r>
+        <w:rPr>
+          <w:lang w:val="en-US"/>
+        </w:rPr>
+        <w:t>,</w:t>
       </w:r>
       <w:r>
         <w:rPr>
@@ -1063,11 +1124,45 @@
           <w:lang w:val="en-US"/>
         </w:rPr>
       </w:pPr>
-      <w:r>
-        <w:rPr>
-          <w:lang w:val="en-US"/>
-        </w:rPr>
-        <w:t xml:space="preserve">Our project has a vast amount of different technologies in play including, Unity, C#, PHP, MySQL and Facebook and Google log in SDK’s. We are depending on our team members to deliver on their promises in knowing how to use and create services using these technologies. To limit </w:t>
+      <w:commentRangeStart w:id="5"/>
+      <w:r>
+        <w:rPr>
+          <w:lang w:val="en-US"/>
+        </w:rPr>
+        <w:t>Our project has a vast amount of different technologies in play including, Unity, C#, PHP, MySQL and Facebook and Google log in SDK’s</w:t>
+      </w:r>
+      <w:commentRangeEnd w:id="5"/>
+      <w:r>
+        <w:rPr>
+          <w:rStyle w:val="CommentReference"/>
+        </w:rPr>
+        <w:commentReference w:id="5"/>
+      </w:r>
+      <w:r>
+        <w:rPr>
+          <w:lang w:val="en-US"/>
+        </w:rPr>
+        <w:t xml:space="preserve">. We are depending on our team members to deliver on their promises </w:t>
+      </w:r>
+      <w:commentRangeStart w:id="6"/>
+      <w:r>
+        <w:rPr>
+          <w:lang w:val="en-US"/>
+        </w:rPr>
+        <w:t xml:space="preserve">in knowing </w:t>
+      </w:r>
+      <w:commentRangeEnd w:id="6"/>
+      <w:r>
+        <w:rPr>
+          <w:rStyle w:val="CommentReference"/>
+        </w:rPr>
+        <w:commentReference w:id="6"/>
+      </w:r>
+      <w:r>
+        <w:rPr>
+          <w:lang w:val="en-US"/>
+        </w:rPr>
+        <w:t xml:space="preserve">how to use and create services using these technologies. To limit </w:t>
       </w:r>
       <w:r>
         <w:rPr>
@@ -1722,6 +1817,34 @@
         </w:rPr>
         <w:tab/>
         <w:t>Players will have the ability to challenge people on their friends list</w:t>
+      </w:r>
+    </w:p>
+    <w:p>
+      <w:pPr>
+        <w:rPr>
+          <w:lang w:val="en-US"/>
+        </w:rPr>
+      </w:pPr>
+      <w:commentRangeStart w:id="7"/>
+      <w:r>
+        <w:rPr>
+          <w:lang w:val="en-US"/>
+        </w:rPr>
+        <w:t xml:space="preserve">28. </w:t>
+      </w:r>
+      <w:r>
+        <w:rPr>
+          <w:lang w:val="en-US"/>
+        </w:rPr>
+        <w:tab/>
+        <w:t>Users can vote on their favorite questions</w:t>
+      </w:r>
+      <w:commentRangeEnd w:id="7"/>
+      <w:r>
+        <w:rPr>
+          <w:rStyle w:val="CommentReference"/>
+        </w:rPr>
+        <w:commentReference w:id="7"/>
       </w:r>
     </w:p>
     <w:p>
@@ -1777,21 +1900,7 @@
         <w:rPr>
           <w:lang w:val="en-US"/>
         </w:rPr>
-        <w:t xml:space="preserve"> and be delivered on iOS and Android in versions </w:t>
-      </w:r>
-      <w:proofErr w:type="spellStart"/>
-      <w:r>
-        <w:rPr>
-          <w:lang w:val="en-US"/>
-        </w:rPr>
-        <w:t>KitKat</w:t>
-      </w:r>
-      <w:proofErr w:type="spellEnd"/>
-      <w:r>
-        <w:rPr>
-          <w:lang w:val="en-US"/>
-        </w:rPr>
-        <w:t xml:space="preserve"> 4.4 and iOS 7.0. Both of these versions offer necessary API’s to complete the application. </w:t>
+        <w:t xml:space="preserve"> and be delivered on iOS and Android in versions KitKat 4.4 and iOS 7.0. Both of these versions offer necessary API’s to complete the application. </w:t>
       </w:r>
     </w:p>
     <w:p>
@@ -2029,12 +2138,27 @@
           <w:lang w:val="en-US"/>
         </w:rPr>
       </w:pPr>
-      <w:r>
-        <w:rPr>
-          <w:color w:val="000000" w:themeColor="text1"/>
-          <w:lang w:val="en-US"/>
-        </w:rPr>
-        <w:t xml:space="preserve">We will allow users to log in using Facebook and Google Play. </w:t>
+      <w:commentRangeStart w:id="8"/>
+      <w:r>
+        <w:rPr>
+          <w:color w:val="000000" w:themeColor="text1"/>
+          <w:lang w:val="en-US"/>
+        </w:rPr>
+        <w:t>We will allow users to log in using Facebook and Google Play</w:t>
+      </w:r>
+      <w:commentRangeEnd w:id="8"/>
+      <w:r>
+        <w:rPr>
+          <w:rStyle w:val="CommentReference"/>
+        </w:rPr>
+        <w:commentReference w:id="8"/>
+      </w:r>
+      <w:r>
+        <w:rPr>
+          <w:color w:val="000000" w:themeColor="text1"/>
+          <w:lang w:val="en-US"/>
+        </w:rPr>
+        <w:t xml:space="preserve">. </w:t>
       </w:r>
     </w:p>
     <w:p>
@@ -2565,7 +2689,29 @@
           <w:color w:val="000000" w:themeColor="text1"/>
           <w:lang w:val="en-US"/>
         </w:rPr>
-        <w:t>Play Button:</w:t>
+        <w:t xml:space="preserve">Play </w:t>
+      </w:r>
+      <w:commentRangeStart w:id="9"/>
+      <w:r>
+        <w:rPr>
+          <w:color w:val="000000" w:themeColor="text1"/>
+          <w:lang w:val="en-US"/>
+        </w:rPr>
+        <w:t>Button</w:t>
+      </w:r>
+      <w:commentRangeEnd w:id="9"/>
+      <w:r>
+        <w:rPr>
+          <w:rStyle w:val="CommentReference"/>
+        </w:rPr>
+        <w:commentReference w:id="9"/>
+      </w:r>
+      <w:r>
+        <w:rPr>
+          <w:color w:val="000000" w:themeColor="text1"/>
+          <w:lang w:val="en-US"/>
+        </w:rPr>
+        <w:t>:</w:t>
       </w:r>
       <w:r>
         <w:rPr>
@@ -2624,7 +2770,29 @@
           <w:color w:val="000000" w:themeColor="text1"/>
           <w:lang w:val="en-US"/>
         </w:rPr>
-        <w:t xml:space="preserve">Users will be able to submit their own questions for review which become part of the normal game question rotation. </w:t>
+        <w:t xml:space="preserve">Users will be able to submit their own questions for </w:t>
+      </w:r>
+      <w:commentRangeStart w:id="10"/>
+      <w:r>
+        <w:rPr>
+          <w:color w:val="000000" w:themeColor="text1"/>
+          <w:lang w:val="en-US"/>
+        </w:rPr>
+        <w:t xml:space="preserve">review </w:t>
+      </w:r>
+      <w:commentRangeEnd w:id="10"/>
+      <w:r>
+        <w:rPr>
+          <w:rStyle w:val="CommentReference"/>
+        </w:rPr>
+        <w:commentReference w:id="10"/>
+      </w:r>
+      <w:r>
+        <w:rPr>
+          <w:color w:val="000000" w:themeColor="text1"/>
+          <w:lang w:val="en-US"/>
+        </w:rPr>
+        <w:t xml:space="preserve">which become part of the normal game question rotation. </w:t>
       </w:r>
     </w:p>
     <w:p>
@@ -2790,6 +2958,7 @@
           <w:lang w:val="en-US"/>
         </w:rPr>
       </w:pPr>
+      <w:commentRangeStart w:id="11"/>
       <w:r>
         <w:rPr>
           <w:b/>
@@ -2829,6 +2998,13 @@
           <w:lang w:val="en-US"/>
         </w:rPr>
         <w:t>Architectural framework</w:t>
+      </w:r>
+      <w:commentRangeEnd w:id="11"/>
+      <w:r>
+        <w:rPr>
+          <w:rStyle w:val="CommentReference"/>
+        </w:rPr>
+        <w:commentReference w:id="11"/>
       </w:r>
     </w:p>
     <w:p>
@@ -2941,7 +3117,7 @@
           <w:numId w:val="2"/>
         </w:numPr>
       </w:pPr>
-      <w:bookmarkStart w:id="1" w:name="_Toc510647815"/>
+      <w:bookmarkStart w:id="12" w:name="_Toc510647815"/>
       <w:r>
         <w:t>Use C</w:t>
       </w:r>
@@ -2951,7 +3127,7 @@
       <w:r>
         <w:t xml:space="preserve"> Descriptions</w:t>
       </w:r>
-      <w:bookmarkEnd w:id="1"/>
+      <w:bookmarkEnd w:id="12"/>
     </w:p>
     <w:p>
       <w:pPr>
@@ -2964,7 +3140,7 @@
       <w:r>
         <w:t xml:space="preserve">      </w:t>
       </w:r>
-      <w:bookmarkStart w:id="2" w:name="_Toc510647816"/>
+      <w:bookmarkStart w:id="13" w:name="_Toc510647816"/>
       <w:r>
         <w:t xml:space="preserve">Use Case: </w:t>
       </w:r>
@@ -2974,7 +3150,7 @@
       <w:r>
         <w:t>Launching Game</w:t>
       </w:r>
-      <w:bookmarkEnd w:id="2"/>
+      <w:bookmarkEnd w:id="13"/>
       <w:r>
         <w:t xml:space="preserve"> </w:t>
       </w:r>
@@ -3014,11 +3190,11 @@
       <w:r>
         <w:t xml:space="preserve">      </w:t>
       </w:r>
-      <w:bookmarkStart w:id="3" w:name="_Toc510647817"/>
+      <w:bookmarkStart w:id="14" w:name="_Toc510647817"/>
       <w:r>
         <w:t>Use Case: End Goal: Login</w:t>
       </w:r>
-      <w:bookmarkEnd w:id="3"/>
+      <w:bookmarkEnd w:id="14"/>
     </w:p>
     <w:p>
       <w:pPr>
@@ -3061,25 +3237,17 @@
           <w:numId w:val="3"/>
         </w:numPr>
       </w:pPr>
-      <w:bookmarkStart w:id="4" w:name="_Toc510647818"/>
+      <w:bookmarkStart w:id="15" w:name="_Toc510647818"/>
       <w:r>
         <w:t xml:space="preserve">Use Case: </w:t>
       </w:r>
       <w:r>
-        <w:t xml:space="preserve">Login Registered </w:t>
-      </w:r>
-      <w:proofErr w:type="gramStart"/>
-      <w:r>
-        <w:t>users</w:t>
-      </w:r>
-      <w:proofErr w:type="gramEnd"/>
-      <w:r>
-        <w:t xml:space="preserve">-Sub-function </w:t>
+        <w:t xml:space="preserve">Login Registered users-Sub-function </w:t>
       </w:r>
       <w:r>
         <w:t>End Goal: Login</w:t>
       </w:r>
-      <w:bookmarkEnd w:id="4"/>
+      <w:bookmarkEnd w:id="15"/>
     </w:p>
     <w:p>
       <w:pPr>
@@ -3137,7 +3305,7 @@
           <w:numId w:val="3"/>
         </w:numPr>
       </w:pPr>
-      <w:bookmarkStart w:id="5" w:name="_Toc510647819"/>
+      <w:bookmarkStart w:id="16" w:name="_Toc510647819"/>
       <w:r>
         <w:t xml:space="preserve">Use Case: Login </w:t>
       </w:r>
@@ -3145,20 +3313,15 @@
         <w:t>with Facebook</w:t>
       </w:r>
       <w:r>
-        <w:t>-Sub-</w:t>
-      </w:r>
-      <w:proofErr w:type="gramStart"/>
-      <w:r>
-        <w:t>function</w:t>
-      </w:r>
-      <w:proofErr w:type="gramEnd"/>
+        <w:t>-Sub-function</w:t>
+      </w:r>
       <w:r>
         <w:t xml:space="preserve"> </w:t>
       </w:r>
       <w:r>
         <w:t>End Goal: Login</w:t>
       </w:r>
-      <w:bookmarkEnd w:id="5"/>
+      <w:bookmarkEnd w:id="16"/>
     </w:p>
     <w:p>
       <w:pPr>
@@ -3195,7 +3358,7 @@
           <w:numId w:val="3"/>
         </w:numPr>
       </w:pPr>
-      <w:bookmarkStart w:id="6" w:name="_Toc510647820"/>
+      <w:bookmarkStart w:id="17" w:name="_Toc510647820"/>
       <w:r>
         <w:t>Use Case: Login with</w:t>
       </w:r>
@@ -3203,20 +3366,15 @@
         <w:t xml:space="preserve"> Google Play Services</w:t>
       </w:r>
       <w:r>
-        <w:t>-Sub-</w:t>
-      </w:r>
-      <w:proofErr w:type="gramStart"/>
-      <w:r>
-        <w:t>function</w:t>
-      </w:r>
-      <w:proofErr w:type="gramEnd"/>
+        <w:t>-Sub-function</w:t>
+      </w:r>
       <w:r>
         <w:t xml:space="preserve"> </w:t>
       </w:r>
       <w:r>
         <w:t>End Goal: Login</w:t>
       </w:r>
-      <w:bookmarkEnd w:id="6"/>
+      <w:bookmarkEnd w:id="17"/>
     </w:p>
     <w:p>
       <w:pPr>
@@ -3271,7 +3429,7 @@
           <w:numId w:val="3"/>
         </w:numPr>
       </w:pPr>
-      <w:bookmarkStart w:id="7" w:name="_Toc510647821"/>
+      <w:bookmarkStart w:id="18" w:name="_Toc510647821"/>
       <w:r>
         <w:t>Use Case: Play as G</w:t>
       </w:r>
@@ -3279,17 +3437,9 @@
         <w:t>uest</w:t>
       </w:r>
       <w:r>
-        <w:t>-Sub-</w:t>
-      </w:r>
-      <w:proofErr w:type="gramStart"/>
-      <w:r>
-        <w:t>function</w:t>
-      </w:r>
-      <w:proofErr w:type="gramEnd"/>
-      <w:r>
-        <w:t xml:space="preserve"> End Goal: Login</w:t>
-      </w:r>
-      <w:bookmarkEnd w:id="7"/>
+        <w:t>-Sub-function End Goal: Login</w:t>
+      </w:r>
+      <w:bookmarkEnd w:id="18"/>
       <w:r>
         <w:t xml:space="preserve"> </w:t>
       </w:r>
@@ -3326,14 +3476,14 @@
       <w:r>
         <w:t xml:space="preserve">              </w:t>
       </w:r>
-      <w:bookmarkStart w:id="8" w:name="_Toc510647822"/>
+      <w:bookmarkStart w:id="19" w:name="_Toc510647822"/>
       <w:r>
         <w:t xml:space="preserve">vii)        Use Case: End Goal:  </w:t>
       </w:r>
       <w:r>
         <w:t>User Submit Question</w:t>
       </w:r>
-      <w:bookmarkEnd w:id="8"/>
+      <w:bookmarkEnd w:id="19"/>
     </w:p>
     <w:p>
       <w:pPr>
@@ -3367,7 +3517,7 @@
         <w:pStyle w:val="Heading3"/>
         <w:ind w:left="720"/>
       </w:pPr>
-      <w:bookmarkStart w:id="9" w:name="_Toc510647823"/>
+      <w:bookmarkStart w:id="20" w:name="_Toc510647823"/>
       <w:r>
         <w:t xml:space="preserve">viii)       </w:t>
       </w:r>
@@ -3386,7 +3536,7 @@
       <w:r>
         <w:t>Game</w:t>
       </w:r>
-      <w:bookmarkEnd w:id="9"/>
+      <w:bookmarkEnd w:id="20"/>
     </w:p>
     <w:p>
       <w:pPr>
@@ -3420,22 +3570,14 @@
         <w:pStyle w:val="Heading3"/>
         <w:ind w:left="720"/>
       </w:pPr>
-      <w:bookmarkStart w:id="10" w:name="_Toc510647824"/>
+      <w:bookmarkStart w:id="21" w:name="_Toc510647824"/>
       <w:r>
         <w:t>ix)         Use Case: Choose Game Mode</w:t>
       </w:r>
       <w:r>
-        <w:t>-Sub-</w:t>
-      </w:r>
-      <w:proofErr w:type="gramStart"/>
-      <w:r>
-        <w:t>function</w:t>
-      </w:r>
-      <w:proofErr w:type="gramEnd"/>
-      <w:r>
-        <w:t xml:space="preserve"> End Goal: Start a Game</w:t>
-      </w:r>
-      <w:bookmarkEnd w:id="10"/>
+        <w:t>-Sub-function End Goal: Start a Game</w:t>
+      </w:r>
+      <w:bookmarkEnd w:id="21"/>
     </w:p>
     <w:p>
       <w:pPr>
@@ -3469,22 +3611,17 @@
         <w:pStyle w:val="Heading3"/>
         <w:ind w:left="720"/>
       </w:pPr>
-      <w:bookmarkStart w:id="11" w:name="_Toc510647825"/>
+      <w:bookmarkStart w:id="22" w:name="_Toc510647825"/>
       <w:r>
         <w:t xml:space="preserve">x)          </w:t>
       </w:r>
       <w:r>
-        <w:t xml:space="preserve">Use Case: Continue an existing </w:t>
-      </w:r>
-      <w:proofErr w:type="gramStart"/>
-      <w:r>
-        <w:t>game</w:t>
-      </w:r>
-      <w:proofErr w:type="gramEnd"/>
+        <w:t>Use Case: Continue an existing game</w:t>
+      </w:r>
       <w:r>
         <w:t>-Sub-function End Goal: Start a Game</w:t>
       </w:r>
-      <w:bookmarkEnd w:id="11"/>
+      <w:bookmarkEnd w:id="22"/>
     </w:p>
     <w:p>
       <w:pPr>
@@ -3530,7 +3667,7 @@
         <w:pStyle w:val="Heading3"/>
         <w:ind w:left="720"/>
       </w:pPr>
-      <w:bookmarkStart w:id="12" w:name="_Toc510647826"/>
+      <w:bookmarkStart w:id="23" w:name="_Toc510647826"/>
       <w:r>
         <w:t xml:space="preserve">xi)         </w:t>
       </w:r>
@@ -3543,7 +3680,7 @@
       <w:r>
         <w:t xml:space="preserve"> Answer question</w:t>
       </w:r>
-      <w:bookmarkEnd w:id="12"/>
+      <w:bookmarkEnd w:id="23"/>
     </w:p>
     <w:p>
       <w:pPr>
@@ -3574,7 +3711,7 @@
         <w:pStyle w:val="Heading3"/>
         <w:ind w:left="720"/>
       </w:pPr>
-      <w:bookmarkStart w:id="13" w:name="_Toc510647827"/>
+      <w:bookmarkStart w:id="24" w:name="_Toc510647827"/>
       <w:r>
         <w:t xml:space="preserve">xii)        </w:t>
       </w:r>
@@ -3593,7 +3730,7 @@
       <w:r>
         <w:t>Facebook share</w:t>
       </w:r>
-      <w:bookmarkEnd w:id="13"/>
+      <w:bookmarkEnd w:id="24"/>
     </w:p>
     <w:p>
       <w:pPr>
@@ -3636,7 +3773,7 @@
         <w:pStyle w:val="Heading3"/>
         <w:ind w:left="720"/>
       </w:pPr>
-      <w:bookmarkStart w:id="14" w:name="_Toc510647828"/>
+      <w:bookmarkStart w:id="25" w:name="_Toc510647828"/>
       <w:r>
         <w:t xml:space="preserve">xiii)       </w:t>
       </w:r>
@@ -3652,7 +3789,7 @@
       <w:r>
         <w:t>Facebook Challenge/Invite</w:t>
       </w:r>
-      <w:bookmarkEnd w:id="14"/>
+      <w:bookmarkEnd w:id="25"/>
       <w:r>
         <w:t xml:space="preserve"> </w:t>
       </w:r>
@@ -3701,7 +3838,7 @@
         <w:pStyle w:val="Heading3"/>
         <w:ind w:left="720"/>
       </w:pPr>
-      <w:bookmarkStart w:id="15" w:name="_Toc510647829"/>
+      <w:bookmarkStart w:id="26" w:name="_Toc510647829"/>
       <w:r>
         <w:t xml:space="preserve">xiv)       </w:t>
       </w:r>
@@ -3717,7 +3854,7 @@
       <w:r>
         <w:t>Check Leader board</w:t>
       </w:r>
-      <w:bookmarkEnd w:id="15"/>
+      <w:bookmarkEnd w:id="26"/>
     </w:p>
     <w:p>
       <w:pPr>
@@ -3760,7 +3897,7 @@
         <w:pStyle w:val="Heading3"/>
         <w:ind w:left="720"/>
       </w:pPr>
-      <w:bookmarkStart w:id="16" w:name="_Toc510647830"/>
+      <w:bookmarkStart w:id="27" w:name="_Toc510647830"/>
       <w:r>
         <w:t xml:space="preserve">xv)        </w:t>
       </w:r>
@@ -3779,7 +3916,7 @@
       <w:r>
         <w:t>Check Achievements</w:t>
       </w:r>
-      <w:bookmarkEnd w:id="16"/>
+      <w:bookmarkEnd w:id="27"/>
     </w:p>
     <w:p>
       <w:pPr>
@@ -3813,7 +3950,7 @@
         <w:pStyle w:val="Heading3"/>
         <w:ind w:left="720"/>
       </w:pPr>
-      <w:bookmarkStart w:id="17" w:name="_Toc510647831"/>
+      <w:bookmarkStart w:id="28" w:name="_Toc510647831"/>
       <w:r>
         <w:t xml:space="preserve">xvi)       Use Case: </w:t>
       </w:r>
@@ -3823,7 +3960,7 @@
       <w:r>
         <w:t>Exit application</w:t>
       </w:r>
-      <w:bookmarkEnd w:id="17"/>
+      <w:bookmarkEnd w:id="28"/>
     </w:p>
     <w:p>
       <w:pPr>
@@ -3881,14 +4018,14 @@
           <w:numId w:val="4"/>
         </w:numPr>
       </w:pPr>
-      <w:bookmarkStart w:id="18" w:name="_Toc509934818"/>
+      <w:bookmarkStart w:id="29" w:name="_Toc509934818"/>
       <w:r>
         <w:t>U</w:t>
       </w:r>
       <w:r>
         <w:t>se Case: End Goal: Login</w:t>
       </w:r>
-      <w:bookmarkEnd w:id="18"/>
+      <w:bookmarkEnd w:id="29"/>
     </w:p>
     <w:p>
       <w:r>
@@ -3914,7 +4051,7 @@
                     </pic:cNvPicPr>
                   </pic:nvPicPr>
                   <pic:blipFill>
-                    <a:blip r:embed="rId5">
+                    <a:blip r:embed="rId8">
                       <a:extLst>
                         <a:ext uri="{28A0092B-C50C-407E-A947-70E740481C1C}">
                           <a14:useLocalDpi xmlns:a14="http://schemas.microsoft.com/office/drawing/2010/main" val="0"/>
@@ -3952,11 +4089,11 @@
           <w:numId w:val="4"/>
         </w:numPr>
       </w:pPr>
-      <w:bookmarkStart w:id="19" w:name="_Toc509934819"/>
+      <w:bookmarkStart w:id="30" w:name="_Toc509934819"/>
       <w:r>
         <w:t>Use Case:  End Goal: Start a Game</w:t>
       </w:r>
-      <w:bookmarkEnd w:id="19"/>
+      <w:bookmarkEnd w:id="30"/>
     </w:p>
     <w:p/>
     <w:p>
@@ -3983,7 +4120,7 @@
                     </pic:cNvPicPr>
                   </pic:nvPicPr>
                   <pic:blipFill>
-                    <a:blip r:embed="rId6">
+                    <a:blip r:embed="rId9">
                       <a:extLst>
                         <a:ext uri="{28A0092B-C50C-407E-A947-70E740481C1C}">
                           <a14:useLocalDpi xmlns:a14="http://schemas.microsoft.com/office/drawing/2010/main" val="0"/>
@@ -4025,11 +4162,11 @@
           <w:numId w:val="4"/>
         </w:numPr>
       </w:pPr>
-      <w:bookmarkStart w:id="20" w:name="_Toc509934820"/>
+      <w:bookmarkStart w:id="31" w:name="_Toc509934820"/>
       <w:r>
         <w:t>Use Case: End Goal: Answer question</w:t>
       </w:r>
-      <w:bookmarkEnd w:id="20"/>
+      <w:bookmarkEnd w:id="31"/>
     </w:p>
     <w:p>
       <w:r>
@@ -4055,7 +4192,7 @@
                     </pic:cNvPicPr>
                   </pic:nvPicPr>
                   <pic:blipFill>
-                    <a:blip r:embed="rId7">
+                    <a:blip r:embed="rId10">
                       <a:extLst>
                         <a:ext uri="{28A0092B-C50C-407E-A947-70E740481C1C}">
                           <a14:useLocalDpi xmlns:a14="http://schemas.microsoft.com/office/drawing/2010/main" val="0"/>
@@ -4096,7 +4233,7 @@
           <w:numId w:val="4"/>
         </w:numPr>
       </w:pPr>
-      <w:bookmarkStart w:id="21" w:name="_Toc509934821"/>
+      <w:bookmarkStart w:id="32" w:name="_Toc509934821"/>
       <w:r>
         <w:t xml:space="preserve">Use Case: End Goal: Facebook </w:t>
       </w:r>
@@ -4112,7 +4249,7 @@
       <w:r>
         <w:t>Challenge/Invite</w:t>
       </w:r>
-      <w:bookmarkEnd w:id="21"/>
+      <w:bookmarkEnd w:id="32"/>
     </w:p>
     <w:p>
       <w:r>
@@ -4138,7 +4275,7 @@
                     </pic:cNvPicPr>
                   </pic:nvPicPr>
                   <pic:blipFill>
-                    <a:blip r:embed="rId8">
+                    <a:blip r:embed="rId11">
                       <a:extLst>
                         <a:ext uri="{28A0092B-C50C-407E-A947-70E740481C1C}">
                           <a14:useLocalDpi xmlns:a14="http://schemas.microsoft.com/office/drawing/2010/main" val="0"/>
@@ -4180,14 +4317,14 @@
           <w:numId w:val="4"/>
         </w:numPr>
       </w:pPr>
-      <w:bookmarkStart w:id="22" w:name="_Toc509934822"/>
+      <w:bookmarkStart w:id="33" w:name="_Toc509934822"/>
       <w:r>
         <w:t>Use Case: End Goal: Check Leader board</w:t>
       </w:r>
       <w:r>
         <w:t>/Achievements</w:t>
       </w:r>
-      <w:bookmarkEnd w:id="22"/>
+      <w:bookmarkEnd w:id="33"/>
     </w:p>
     <w:p>
       <w:r>
@@ -4213,7 +4350,7 @@
                     </pic:cNvPicPr>
                   </pic:nvPicPr>
                   <pic:blipFill>
-                    <a:blip r:embed="rId9">
+                    <a:blip r:embed="rId12">
                       <a:extLst>
                         <a:ext uri="{28A0092B-C50C-407E-A947-70E740481C1C}">
                           <a14:useLocalDpi xmlns:a14="http://schemas.microsoft.com/office/drawing/2010/main" val="0"/>
@@ -4253,17 +4390,14 @@
       <w:r>
         <w:t xml:space="preserve">                    </w:t>
       </w:r>
-      <w:bookmarkStart w:id="23" w:name="_Toc510647834"/>
-      <w:r>
-        <w:t>vi</w:t>
-      </w:r>
-      <w:r>
-        <w:t xml:space="preserve">)     </w:t>
+      <w:bookmarkStart w:id="34" w:name="_Toc510647834"/>
+      <w:r>
+        <w:t xml:space="preserve">vi)     </w:t>
       </w:r>
       <w:r>
         <w:t>Use Case: End Goal:  User Submit Question</w:t>
       </w:r>
-      <w:bookmarkEnd w:id="23"/>
+      <w:bookmarkEnd w:id="34"/>
     </w:p>
     <w:p/>
     <w:p>
@@ -4290,7 +4424,7 @@
                     </pic:cNvPicPr>
                   </pic:nvPicPr>
                   <pic:blipFill>
-                    <a:blip r:embed="rId10">
+                    <a:blip r:embed="rId13">
                       <a:extLst>
                         <a:ext uri="{28A0092B-C50C-407E-A947-70E740481C1C}">
                           <a14:useLocalDpi xmlns:a14="http://schemas.microsoft.com/office/drawing/2010/main" val="0"/>
@@ -4333,9 +4467,32 @@
           <w:numId w:val="2"/>
         </w:numPr>
       </w:pPr>
+      <w:commentRangeStart w:id="35"/>
       <w:r>
         <w:lastRenderedPageBreak/>
-        <w:t>Activity Diagrams</w:t>
+        <w:t xml:space="preserve">Activity </w:t>
+      </w:r>
+      <w:commentRangeStart w:id="36"/>
+      <w:r>
+        <w:t>Diagrams</w:t>
+      </w:r>
+      <w:commentRangeEnd w:id="35"/>
+      <w:r>
+        <w:rPr>
+          <w:rStyle w:val="CommentReference"/>
+          <w:rFonts w:asciiTheme="minorHAnsi" w:eastAsiaTheme="minorHAnsi" w:hAnsiTheme="minorHAnsi" w:cstheme="minorBidi"/>
+          <w:color w:val="auto"/>
+        </w:rPr>
+        <w:commentReference w:id="35"/>
+      </w:r>
+      <w:commentRangeEnd w:id="36"/>
+      <w:r>
+        <w:rPr>
+          <w:rStyle w:val="CommentReference"/>
+          <w:rFonts w:asciiTheme="minorHAnsi" w:eastAsiaTheme="minorHAnsi" w:hAnsiTheme="minorHAnsi" w:cstheme="minorBidi"/>
+          <w:color w:val="auto"/>
+        </w:rPr>
+        <w:commentReference w:id="36"/>
       </w:r>
     </w:p>
     <w:p>
@@ -4362,7 +4519,7 @@
                     </pic:cNvPicPr>
                   </pic:nvPicPr>
                   <pic:blipFill>
-                    <a:blip r:embed="rId11" cstate="print">
+                    <a:blip r:embed="rId14" cstate="print">
                       <a:extLst>
                         <a:ext uri="{28A0092B-C50C-407E-A947-70E740481C1C}">
                           <a14:useLocalDpi xmlns:a14="http://schemas.microsoft.com/office/drawing/2010/main" val="0"/>
@@ -4407,9 +4564,9 @@
         </w:rPr>
         <w:lastRenderedPageBreak/>
         <w:drawing>
-          <wp:inline distT="0" distB="0" distL="0" distR="0" wp14:anchorId="574C9390" wp14:editId="27C7CE37">
-            <wp:extent cx="5709920" cy="4561205"/>
-            <wp:effectExtent l="0" t="0" r="5080" b="10795"/>
+          <wp:inline distT="0" distB="0" distL="0" distR="0" wp14:anchorId="574C9390" wp14:editId="006CD473">
+            <wp:extent cx="8858138" cy="6503670"/>
+            <wp:effectExtent l="0" t="4127" r="0" b="0"/>
             <wp:docPr id="9" name="Picture 9" descr="../../../Downloads/User%20Resumes%20Game.jpg"/>
             <wp:cNvGraphicFramePr>
               <a:graphicFrameLocks xmlns:a="http://schemas.openxmlformats.org/drawingml/2006/main" noChangeAspect="1"/>
@@ -4424,7 +4581,7 @@
                     </pic:cNvPicPr>
                   </pic:nvPicPr>
                   <pic:blipFill>
-                    <a:blip r:embed="rId12" cstate="print">
+                    <a:blip r:embed="rId15" cstate="print">
                       <a:extLst>
                         <a:ext uri="{28A0092B-C50C-407E-A947-70E740481C1C}">
                           <a14:useLocalDpi xmlns:a14="http://schemas.microsoft.com/office/drawing/2010/main" val="0"/>
@@ -4437,9 +4594,9 @@
                     </a:stretch>
                   </pic:blipFill>
                   <pic:spPr bwMode="auto">
-                    <a:xfrm>
+                    <a:xfrm rot="5400000">
                       <a:off x="0" y="0"/>
-                      <a:ext cx="5709920" cy="4561205"/>
+                      <a:ext cx="8867728" cy="6510711"/>
                     </a:xfrm>
                     <a:prstGeom prst="rect">
                       <a:avLst/>
@@ -4479,7 +4636,7 @@
                     </pic:cNvPicPr>
                   </pic:nvPicPr>
                   <pic:blipFill>
-                    <a:blip r:embed="rId13" cstate="print">
+                    <a:blip r:embed="rId16" cstate="print">
                       <a:extLst>
                         <a:ext uri="{28A0092B-C50C-407E-A947-70E740481C1C}">
                           <a14:useLocalDpi xmlns:a14="http://schemas.microsoft.com/office/drawing/2010/main" val="0"/>
@@ -4521,7 +4678,20 @@
       </w:pPr>
       <w:r>
         <w:lastRenderedPageBreak/>
-        <w:t>Domain Model</w:t>
+        <w:t xml:space="preserve">Domain </w:t>
+      </w:r>
+      <w:commentRangeStart w:id="37"/>
+      <w:r>
+        <w:t>Model</w:t>
+      </w:r>
+      <w:commentRangeEnd w:id="37"/>
+      <w:r>
+        <w:rPr>
+          <w:rStyle w:val="CommentReference"/>
+          <w:rFonts w:asciiTheme="minorHAnsi" w:eastAsiaTheme="minorHAnsi" w:hAnsiTheme="minorHAnsi" w:cstheme="minorBidi"/>
+          <w:color w:val="auto"/>
+        </w:rPr>
+        <w:commentReference w:id="37"/>
       </w:r>
     </w:p>
     <w:p>
@@ -4558,7 +4728,7 @@
                     </pic:cNvPicPr>
                   </pic:nvPicPr>
                   <pic:blipFill>
-                    <a:blip r:embed="rId14">
+                    <a:blip r:embed="rId17">
                       <a:extLst>
                         <a:ext uri="{28A0092B-C50C-407E-A947-70E740481C1C}">
                           <a14:useLocalDpi xmlns:a14="http://schemas.microsoft.com/office/drawing/2010/main" val="0"/>
@@ -4640,13 +4810,33 @@
     </w:p>
     <w:p>
       <w:r>
-        <w:t>Player is one of the main classes in the system. The player class holds the name, email and login id for every user. A player can login, through the authentication services provided</w:t>
+        <w:t>Player is one of the main classes in the system. The player class ho</w:t>
+      </w:r>
+      <w:r>
+        <w:t>lds the name, email and login ID</w:t>
+      </w:r>
+      <w:r>
+        <w:t xml:space="preserve"> for every user. A player can login, through the authentication services </w:t>
+      </w:r>
+      <w:commentRangeStart w:id="39"/>
+      <w:r>
+        <w:t>provided</w:t>
       </w:r>
       <w:r>
         <w:t xml:space="preserve"> (Facebook SDK or Google Services SDK)</w:t>
       </w:r>
       <w:r>
-        <w:t xml:space="preserve">. Once authenticated a player can play a quiz game. </w:t>
+        <w:t>.</w:t>
+      </w:r>
+      <w:commentRangeEnd w:id="39"/>
+      <w:r>
+        <w:rPr>
+          <w:rStyle w:val="CommentReference"/>
+        </w:rPr>
+        <w:commentReference w:id="39"/>
+      </w:r>
+      <w:r>
+        <w:t xml:space="preserve"> Once authenticated a player can play a quiz game. </w:t>
       </w:r>
       <w:r>
         <w:t xml:space="preserve">The quiz game here is the multiplayer quiz game. The functionality for a single player game will be slightly different as users will not require an internet connection. </w:t>
@@ -4707,9 +4897,444 @@
 </w:document>
 </file>
 
+<file path=word/comments.xml><?xml version="1.0" encoding="utf-8"?>
+<w:comments xmlns:wpc="http://schemas.microsoft.com/office/word/2010/wordprocessingCanvas" xmlns:cx="http://schemas.microsoft.com/office/drawing/2014/chartex" xmlns:cx1="http://schemas.microsoft.com/office/drawing/2015/9/8/chartex" xmlns:mc="http://schemas.openxmlformats.org/markup-compatibility/2006" xmlns:o="urn:schemas-microsoft-com:office:office" xmlns:r="http://schemas.openxmlformats.org/officeDocument/2006/relationships" xmlns:m="http://schemas.openxmlformats.org/officeDocument/2006/math" xmlns:v="urn:schemas-microsoft-com:vml" xmlns:wp14="http://schemas.microsoft.com/office/word/2010/wordprocessingDrawing" xmlns:wp="http://schemas.openxmlformats.org/drawingml/2006/wordprocessingDrawing" xmlns:w10="urn:schemas-microsoft-com:office:word" xmlns:w="http://schemas.openxmlformats.org/wordprocessingml/2006/main" xmlns:w14="http://schemas.microsoft.com/office/word/2010/wordml" xmlns:w15="http://schemas.microsoft.com/office/word/2012/wordml" xmlns:w16se="http://schemas.microsoft.com/office/word/2015/wordml/symex" xmlns:wpg="http://schemas.microsoft.com/office/word/2010/wordprocessingGroup" xmlns:wpi="http://schemas.microsoft.com/office/word/2010/wordprocessingInk" xmlns:wne="http://schemas.microsoft.com/office/word/2006/wordml" xmlns:wps="http://schemas.microsoft.com/office/word/2010/wordprocessingShape" mc:Ignorable="w14 w15 w16se wp14">
+  <w:comment w:id="0" w:author="McKeahnie, Collin" w:date="2018-04-05T09:17:00Z" w:initials="MC">
+    <w:p>
+      <w:pPr>
+        <w:pStyle w:val="CommentText"/>
+      </w:pPr>
+      <w:r>
+        <w:rPr>
+          <w:rStyle w:val="CommentReference"/>
+        </w:rPr>
+        <w:annotationRef/>
+      </w:r>
+      <w:r>
+        <w:t>Is this needed?</w:t>
+      </w:r>
+    </w:p>
+  </w:comment>
+  <w:comment w:id="1" w:author="McKeahnie, Collin" w:date="2018-04-05T09:18:00Z" w:initials="MC">
+    <w:p>
+      <w:pPr>
+        <w:pStyle w:val="CommentText"/>
+      </w:pPr>
+      <w:r>
+        <w:rPr>
+          <w:rStyle w:val="CommentReference"/>
+        </w:rPr>
+        <w:annotationRef/>
+      </w:r>
+      <w:r>
+        <w:t>Technically not true.</w:t>
+      </w:r>
+    </w:p>
+    <w:p>
+      <w:pPr>
+        <w:pStyle w:val="CommentText"/>
+      </w:pPr>
+      <w:r>
+        <w:t xml:space="preserve">No one will be ‘online’ in a traditional gaming sense. Users will basically just be uploading data to a table at the end of their turn. </w:t>
+      </w:r>
+    </w:p>
+    <w:p>
+      <w:pPr>
+        <w:pStyle w:val="CommentText"/>
+      </w:pPr>
+      <w:r>
+        <w:t>No need to change this just an FYI</w:t>
+      </w:r>
+    </w:p>
+  </w:comment>
+  <w:comment w:id="2" w:author="McKeahnie, Collin" w:date="2018-04-05T09:21:00Z" w:initials="MC">
+    <w:p>
+      <w:pPr>
+        <w:pStyle w:val="CommentText"/>
+      </w:pPr>
+      <w:r>
+        <w:rPr>
+          <w:rStyle w:val="CommentReference"/>
+        </w:rPr>
+        <w:annotationRef/>
+      </w:r>
+      <w:r>
+        <w:t>This is not an assumption</w:t>
+      </w:r>
+    </w:p>
+    <w:p>
+      <w:pPr>
+        <w:pStyle w:val="CommentText"/>
+      </w:pPr>
+      <w:r>
+        <w:t xml:space="preserve">Is the assumption that team members know how to use </w:t>
+      </w:r>
+      <w:proofErr w:type="spellStart"/>
+      <w:r>
+        <w:t>c#</w:t>
+      </w:r>
+      <w:proofErr w:type="spellEnd"/>
+      <w:r>
+        <w:t xml:space="preserve"> or it will meet our needs?</w:t>
+      </w:r>
+    </w:p>
+  </w:comment>
+  <w:comment w:id="3" w:author="McKeahnie, Collin" w:date="2018-04-05T09:22:00Z" w:initials="MC">
+    <w:p>
+      <w:pPr>
+        <w:pStyle w:val="CommentText"/>
+      </w:pPr>
+      <w:r>
+        <w:rPr>
+          <w:rStyle w:val="CommentReference"/>
+        </w:rPr>
+        <w:annotationRef/>
+      </w:r>
+      <w:r>
+        <w:t xml:space="preserve">This is not worded as an assumption. </w:t>
+      </w:r>
+      <w:r>
+        <w:t>I think t</w:t>
+      </w:r>
+      <w:r>
+        <w:t>he assumption is that the user can connect and communicate with the FTP server using PHP</w:t>
+      </w:r>
+      <w:r>
+        <w:t xml:space="preserve"> and the server will be able to handle our needs </w:t>
+      </w:r>
+    </w:p>
+  </w:comment>
+  <w:comment w:id="4" w:author="McKeahnie, Collin" w:date="2018-04-05T09:28:00Z" w:initials="MC">
+    <w:p>
+      <w:pPr>
+        <w:pStyle w:val="CommentText"/>
+      </w:pPr>
+      <w:r>
+        <w:rPr>
+          <w:rStyle w:val="CommentReference"/>
+        </w:rPr>
+        <w:annotationRef/>
+      </w:r>
+      <w:r>
+        <w:t>Technically not true.</w:t>
+      </w:r>
+    </w:p>
+    <w:p>
+      <w:pPr>
+        <w:pStyle w:val="CommentText"/>
+      </w:pPr>
+      <w:r>
+        <w:t xml:space="preserve">The game only needs to hit the server on </w:t>
+      </w:r>
+      <w:proofErr w:type="spellStart"/>
+      <w:r>
+        <w:t>start up</w:t>
+      </w:r>
+      <w:proofErr w:type="spellEnd"/>
+      <w:r>
+        <w:t xml:space="preserve"> and at the end of the users turn and with a tiny tweak if the server is unavailable at the end of the game you could have it store the game results locally and upload it later.</w:t>
+      </w:r>
+    </w:p>
+    <w:p>
+      <w:pPr>
+        <w:pStyle w:val="CommentText"/>
+      </w:pPr>
+      <w:r>
+        <w:t>Again just an FYI I don’t think you need to change this</w:t>
+      </w:r>
+    </w:p>
+  </w:comment>
+  <w:comment w:id="5" w:author="McKeahnie, Collin" w:date="2018-04-05T09:31:00Z" w:initials="MC">
+    <w:p>
+      <w:pPr>
+        <w:pStyle w:val="CommentText"/>
+      </w:pPr>
+      <w:r>
+        <w:rPr>
+          <w:rStyle w:val="CommentReference"/>
+        </w:rPr>
+        <w:annotationRef/>
+      </w:r>
+      <w:r>
+        <w:t>Maybe try</w:t>
+      </w:r>
+      <w:proofErr w:type="gramStart"/>
+      <w:r>
+        <w:t>;</w:t>
+      </w:r>
+      <w:proofErr w:type="gramEnd"/>
+      <w:r>
+        <w:br/>
+        <w:t>“…</w:t>
+      </w:r>
+      <w:r>
+        <w:rPr>
+          <w:lang w:val="en-US"/>
+        </w:rPr>
+        <w:t>in play including, Unity, C#, PHP, MySQL, Facebook and Google interaction</w:t>
+      </w:r>
+      <w:r>
+        <w:rPr>
+          <w:rStyle w:val="CommentReference"/>
+        </w:rPr>
+        <w:annotationRef/>
+      </w:r>
+      <w:r>
+        <w:rPr>
+          <w:lang w:val="en-US"/>
+        </w:rPr>
+        <w:t>.”</w:t>
+      </w:r>
+    </w:p>
+  </w:comment>
+  <w:comment w:id="6" w:author="McKeahnie, Collin" w:date="2018-04-05T09:33:00Z" w:initials="MC">
+    <w:p>
+      <w:pPr>
+        <w:pStyle w:val="CommentText"/>
+      </w:pPr>
+      <w:r>
+        <w:rPr>
+          <w:rStyle w:val="CommentReference"/>
+        </w:rPr>
+        <w:annotationRef/>
+      </w:r>
+      <w:r>
+        <w:t>*to learn</w:t>
+      </w:r>
+    </w:p>
+  </w:comment>
+  <w:comment w:id="7" w:author="McKeahnie, Collin" w:date="2018-04-05T09:35:00Z" w:initials="MC">
+    <w:p>
+      <w:pPr>
+        <w:pStyle w:val="CommentText"/>
+      </w:pPr>
+      <w:r>
+        <w:rPr>
+          <w:rStyle w:val="CommentReference"/>
+        </w:rPr>
+        <w:annotationRef/>
+      </w:r>
+      <w:r>
+        <w:t>Added this. James has mentioned it a couple of times now</w:t>
+      </w:r>
+    </w:p>
+  </w:comment>
+  <w:comment w:id="8" w:author="McKeahnie, Collin" w:date="2018-04-05T09:36:00Z" w:initials="MC">
+    <w:p>
+      <w:pPr>
+        <w:pStyle w:val="CommentText"/>
+      </w:pPr>
+      <w:r>
+        <w:rPr>
+          <w:rStyle w:val="CommentReference"/>
+        </w:rPr>
+        <w:annotationRef/>
+      </w:r>
+      <w:r>
+        <w:t>“…using either a Let’s Quiz account or their existing Facebook or Google Play accounts</w:t>
+      </w:r>
+      <w:r>
+        <w:t>”</w:t>
+      </w:r>
+    </w:p>
+  </w:comment>
+  <w:comment w:id="9" w:author="McKeahnie, Collin" w:date="2018-04-05T09:45:00Z" w:initials="MC">
+    <w:p>
+      <w:pPr>
+        <w:pStyle w:val="CommentText"/>
+      </w:pPr>
+      <w:r>
+        <w:rPr>
+          <w:rStyle w:val="CommentReference"/>
+        </w:rPr>
+        <w:annotationRef/>
+      </w:r>
+      <w:r>
+        <w:t>Is the button the mechanic or the trigger? Is the mechanic not just ‘play game’?</w:t>
+      </w:r>
+    </w:p>
+  </w:comment>
+  <w:comment w:id="10" w:author="McKeahnie, Collin" w:date="2018-04-05T09:44:00Z" w:initials="MC">
+    <w:p>
+      <w:pPr>
+        <w:pStyle w:val="CommentText"/>
+      </w:pPr>
+      <w:r>
+        <w:rPr>
+          <w:rStyle w:val="CommentReference"/>
+        </w:rPr>
+        <w:annotationRef/>
+      </w:r>
+      <w:r>
+        <w:t xml:space="preserve">I do not believe we have a review process in any of the use cases. Did you want to add it? </w:t>
+      </w:r>
+    </w:p>
+  </w:comment>
+  <w:comment w:id="11" w:author="McKeahnie, Collin" w:date="2018-04-05T09:47:00Z" w:initials="MC">
+    <w:p>
+      <w:pPr>
+        <w:pStyle w:val="CommentText"/>
+      </w:pPr>
+      <w:r>
+        <w:rPr>
+          <w:rStyle w:val="CommentReference"/>
+        </w:rPr>
+        <w:annotationRef/>
+      </w:r>
+      <w:r>
+        <w:t>Point 7 from the template is ‘Key abstractions’ Did you intentionally not include it?</w:t>
+      </w:r>
+    </w:p>
+  </w:comment>
+  <w:comment w:id="35" w:author="McKeahnie, Collin" w:date="2018-04-05T10:00:00Z" w:initials="MC">
+    <w:p>
+      <w:pPr>
+        <w:pStyle w:val="CommentText"/>
+      </w:pPr>
+      <w:r>
+        <w:rPr>
+          <w:rStyle w:val="CommentReference"/>
+        </w:rPr>
+        <w:annotationRef/>
+      </w:r>
+      <w:r>
+        <w:t>This diagram is wrong. The partitions are not labelled and nothing is in partition 3</w:t>
+      </w:r>
+    </w:p>
+    <w:p>
+      <w:pPr>
+        <w:pStyle w:val="CommentText"/>
+      </w:pPr>
+      <w:r>
+        <w:t>Is it the one I did?</w:t>
+      </w:r>
+    </w:p>
+  </w:comment>
+  <w:comment w:id="36" w:author="McKeahnie, Collin" w:date="2018-04-05T10:04:00Z" w:initials="MC">
+    <w:p>
+      <w:pPr>
+        <w:pStyle w:val="CommentText"/>
+      </w:pPr>
+      <w:r>
+        <w:rPr>
+          <w:rStyle w:val="CommentReference"/>
+        </w:rPr>
+        <w:annotationRef/>
+      </w:r>
+      <w:r>
+        <w:t>I rotated one of the images and blew it up a bit, I think it looks a bit better up to you though</w:t>
+      </w:r>
+    </w:p>
+    <w:p>
+      <w:pPr>
+        <w:pStyle w:val="CommentText"/>
+      </w:pPr>
+      <w:r>
+        <w:t>I think each diagram needs a heading</w:t>
+      </w:r>
+    </w:p>
+    <w:p>
+      <w:pPr>
+        <w:pStyle w:val="CommentText"/>
+      </w:pPr>
+    </w:p>
+    <w:p>
+      <w:pPr>
+        <w:pStyle w:val="CommentText"/>
+      </w:pPr>
+      <w:r>
+        <w:t>Diagram 2 has a 4</w:t>
+      </w:r>
+      <w:r>
+        <w:rPr>
+          <w:vertAlign w:val="superscript"/>
+        </w:rPr>
+        <w:t>th</w:t>
+      </w:r>
+      <w:r>
+        <w:t xml:space="preserve"> partition that is not in use, is that a mistake?</w:t>
+      </w:r>
+    </w:p>
+  </w:comment>
+  <w:comment w:id="37" w:author="McKeahnie, Collin" w:date="2018-04-05T10:13:00Z" w:initials="MC">
+    <w:p>
+      <w:pPr>
+        <w:pStyle w:val="CommentText"/>
+      </w:pPr>
+      <w:r>
+        <w:rPr>
+          <w:rStyle w:val="CommentReference"/>
+        </w:rPr>
+        <w:annotationRef/>
+      </w:r>
+      <w:r>
+        <w:t>Does the Quiz Game use the Facebook and Google SKD? Wouldn’t login only use them?</w:t>
+      </w:r>
+    </w:p>
+    <w:p>
+      <w:pPr>
+        <w:pStyle w:val="CommentText"/>
+      </w:pPr>
+      <w:r>
+        <w:t>Score should be &lt;included&gt; in player?</w:t>
+      </w:r>
+    </w:p>
+    <w:p>
+      <w:pPr>
+        <w:pStyle w:val="CommentText"/>
+      </w:pPr>
+    </w:p>
+    <w:p>
+      <w:pPr>
+        <w:pStyle w:val="CommentText"/>
+      </w:pPr>
+      <w:bookmarkStart w:id="38" w:name="_GoBack"/>
+      <w:bookmarkEnd w:id="38"/>
+    </w:p>
+  </w:comment>
+  <w:comment w:id="39" w:author="McKeahnie, Collin" w:date="2018-04-05T10:09:00Z" w:initials="MC">
+    <w:p>
+      <w:pPr>
+        <w:pStyle w:val="CommentText"/>
+      </w:pPr>
+      <w:r>
+        <w:rPr>
+          <w:rStyle w:val="CommentReference"/>
+        </w:rPr>
+        <w:annotationRef/>
+      </w:r>
+      <w:r>
+        <w:t>(Facebook, Google Play or Let’s Quiz account) or they can skip the login process and play as a guest.</w:t>
+      </w:r>
+    </w:p>
+  </w:comment>
+</w:comments>
+</file>
+
+<file path=word/commentsExtended.xml><?xml version="1.0" encoding="utf-8"?>
+<w15:commentsEx xmlns:wpc="http://schemas.microsoft.com/office/word/2010/wordprocessingCanvas" xmlns:cx="http://schemas.microsoft.com/office/drawing/2014/chartex" xmlns:cx1="http://schemas.microsoft.com/office/drawing/2015/9/8/chartex" xmlns:mc="http://schemas.openxmlformats.org/markup-compatibility/2006" xmlns:o="urn:schemas-microsoft-com:office:office" xmlns:r="http://schemas.openxmlformats.org/officeDocument/2006/relationships" xmlns:m="http://schemas.openxmlformats.org/officeDocument/2006/math" xmlns:v="urn:schemas-microsoft-com:vml" xmlns:wp14="http://schemas.microsoft.com/office/word/2010/wordprocessingDrawing" xmlns:wp="http://schemas.openxmlformats.org/drawingml/2006/wordprocessingDrawing" xmlns:w10="urn:schemas-microsoft-com:office:word" xmlns:w="http://schemas.openxmlformats.org/wordprocessingml/2006/main" xmlns:w14="http://schemas.microsoft.com/office/word/2010/wordml" xmlns:w15="http://schemas.microsoft.com/office/word/2012/wordml" xmlns:w16se="http://schemas.microsoft.com/office/word/2015/wordml/symex" xmlns:wpg="http://schemas.microsoft.com/office/word/2010/wordprocessingGroup" xmlns:wpi="http://schemas.microsoft.com/office/word/2010/wordprocessingInk" xmlns:wne="http://schemas.microsoft.com/office/word/2006/wordml" xmlns:wps="http://schemas.microsoft.com/office/word/2010/wordprocessingShape" mc:Ignorable="w14 w15 w16se wp14">
+  <w15:commentEx w15:paraId="4481F7B2" w15:done="0"/>
+  <w15:commentEx w15:paraId="64E04177" w15:done="0"/>
+  <w15:commentEx w15:paraId="2B708541" w15:done="0"/>
+  <w15:commentEx w15:paraId="53517266" w15:done="0"/>
+  <w15:commentEx w15:paraId="2188694D" w15:done="0"/>
+  <w15:commentEx w15:paraId="58E574B5" w15:done="0"/>
+  <w15:commentEx w15:paraId="74CEAD0F" w15:done="0"/>
+  <w15:commentEx w15:paraId="4B95F7A8" w15:done="0"/>
+  <w15:commentEx w15:paraId="64EF9E3D" w15:done="0"/>
+  <w15:commentEx w15:paraId="6754F60A" w15:done="0"/>
+  <w15:commentEx w15:paraId="685A6E23" w15:done="0"/>
+  <w15:commentEx w15:paraId="69C48B00" w15:done="0"/>
+  <w15:commentEx w15:paraId="213F64EC" w15:done="0"/>
+  <w15:commentEx w15:paraId="5059F2C4" w15:done="0"/>
+  <w15:commentEx w15:paraId="50CF9D1A" w15:done="0"/>
+  <w15:commentEx w15:paraId="68E76256" w15:done="0"/>
+</w15:commentsEx>
+</file>
+
 <file path=word/numbering.xml><?xml version="1.0" encoding="utf-8"?>
-<w:numbering xmlns:wpc="http://schemas.microsoft.com/office/word/2010/wordprocessingCanvas" xmlns:mo="http://schemas.microsoft.com/office/mac/office/2008/main" xmlns:mc="http://schemas.openxmlformats.org/markup-compatibility/2006" xmlns:mv="urn:schemas-microsoft-com:mac:vml" xmlns:o="urn:schemas-microsoft-com:office:office" xmlns:r="http://schemas.openxmlformats.org/officeDocument/2006/relationships" xmlns:m="http://schemas.openxmlformats.org/officeDocument/2006/math" xmlns:v="urn:schemas-microsoft-com:vml" xmlns:wp14="http://schemas.microsoft.com/office/word/2010/wordprocessingDrawing" xmlns:wp="http://schemas.openxmlformats.org/drawingml/2006/wordprocessingDrawing" xmlns:w10="urn:schemas-microsoft-com:office:word" xmlns:w="http://schemas.openxmlformats.org/wordprocessingml/2006/main" xmlns:w14="http://schemas.microsoft.com/office/word/2010/wordml" xmlns:w15="http://schemas.microsoft.com/office/word/2012/wordml" xmlns:wpg="http://schemas.microsoft.com/office/word/2010/wordprocessingGroup" xmlns:wpi="http://schemas.microsoft.com/office/word/2010/wordprocessingInk" xmlns:wne="http://schemas.microsoft.com/office/word/2006/wordml" xmlns:wps="http://schemas.microsoft.com/office/word/2010/wordprocessingShape" mc:Ignorable="w14 w15 wp14">
-  <w:abstractNum w:abstractNumId="0">
+<w:numbering xmlns:wpc="http://schemas.microsoft.com/office/word/2010/wordprocessingCanvas" xmlns:cx="http://schemas.microsoft.com/office/drawing/2014/chartex" xmlns:cx1="http://schemas.microsoft.com/office/drawing/2015/9/8/chartex" xmlns:mc="http://schemas.openxmlformats.org/markup-compatibility/2006" xmlns:o="urn:schemas-microsoft-com:office:office" xmlns:r="http://schemas.openxmlformats.org/officeDocument/2006/relationships" xmlns:m="http://schemas.openxmlformats.org/officeDocument/2006/math" xmlns:v="urn:schemas-microsoft-com:vml" xmlns:wp14="http://schemas.microsoft.com/office/word/2010/wordprocessingDrawing" xmlns:wp="http://schemas.openxmlformats.org/drawingml/2006/wordprocessingDrawing" xmlns:w10="urn:schemas-microsoft-com:office:word" xmlns:w="http://schemas.openxmlformats.org/wordprocessingml/2006/main" xmlns:w14="http://schemas.microsoft.com/office/word/2010/wordml" xmlns:w15="http://schemas.microsoft.com/office/word/2012/wordml" xmlns:w16se="http://schemas.microsoft.com/office/word/2015/wordml/symex" xmlns:wpg="http://schemas.microsoft.com/office/word/2010/wordprocessingGroup" xmlns:wpi="http://schemas.microsoft.com/office/word/2010/wordprocessingInk" xmlns:wne="http://schemas.microsoft.com/office/word/2006/wordml" xmlns:wps="http://schemas.microsoft.com/office/word/2010/wordprocessingShape" mc:Ignorable="w14 w15 w16se wp14">
+  <w:abstractNum w:abstractNumId="0" w15:restartNumberingAfterBreak="0">
     <w:nsid w:val="07464B62"/>
     <w:multiLevelType w:val="multilevel"/>
     <w:tmpl w:val="2220A5C6"/>
@@ -4822,7 +5447,7 @@
       </w:rPr>
     </w:lvl>
   </w:abstractNum>
-  <w:abstractNum w:abstractNumId="1">
+  <w:abstractNum w:abstractNumId="1" w15:restartNumberingAfterBreak="0">
     <w:nsid w:val="286D280A"/>
     <w:multiLevelType w:val="multilevel"/>
     <w:tmpl w:val="7FB829C8"/>
@@ -4935,7 +5560,7 @@
       </w:rPr>
     </w:lvl>
   </w:abstractNum>
-  <w:abstractNum w:abstractNumId="2">
+  <w:abstractNum w:abstractNumId="2" w15:restartNumberingAfterBreak="0">
     <w:nsid w:val="3FE91499"/>
     <w:multiLevelType w:val="hybridMultilevel"/>
     <w:tmpl w:val="3FAAE6B0"/>
@@ -5024,7 +5649,7 @@
       </w:pPr>
     </w:lvl>
   </w:abstractNum>
-  <w:abstractNum w:abstractNumId="3">
+  <w:abstractNum w:abstractNumId="3" w15:restartNumberingAfterBreak="0">
     <w:nsid w:val="5801734D"/>
     <w:multiLevelType w:val="multilevel"/>
     <w:tmpl w:val="F10CE3A4"/>
@@ -5137,7 +5762,7 @@
       </w:rPr>
     </w:lvl>
   </w:abstractNum>
-  <w:abstractNum w:abstractNumId="4">
+  <w:abstractNum w:abstractNumId="4" w15:restartNumberingAfterBreak="0">
     <w:nsid w:val="5B1D25F9"/>
     <w:multiLevelType w:val="hybridMultilevel"/>
     <w:tmpl w:val="F6FA55B2"/>
@@ -5226,7 +5851,7 @@
       </w:pPr>
     </w:lvl>
   </w:abstractNum>
-  <w:abstractNum w:abstractNumId="5">
+  <w:abstractNum w:abstractNumId="5" w15:restartNumberingAfterBreak="0">
     <w:nsid w:val="5E9846F7"/>
     <w:multiLevelType w:val="hybridMultilevel"/>
     <w:tmpl w:val="0AAA743A"/>
@@ -5315,7 +5940,7 @@
       </w:pPr>
     </w:lvl>
   </w:abstractNum>
-  <w:abstractNum w:abstractNumId="6">
+  <w:abstractNum w:abstractNumId="6" w15:restartNumberingAfterBreak="0">
     <w:nsid w:val="6B2359C1"/>
     <w:multiLevelType w:val="hybridMultilevel"/>
     <w:tmpl w:val="94B21618"/>
@@ -5451,8 +6076,16 @@
 </w:numbering>
 </file>
 
+<file path=word/people.xml><?xml version="1.0" encoding="utf-8"?>
+<w15:people xmlns:wpc="http://schemas.microsoft.com/office/word/2010/wordprocessingCanvas" xmlns:cx="http://schemas.microsoft.com/office/drawing/2014/chartex" xmlns:cx1="http://schemas.microsoft.com/office/drawing/2015/9/8/chartex" xmlns:mc="http://schemas.openxmlformats.org/markup-compatibility/2006" xmlns:o="urn:schemas-microsoft-com:office:office" xmlns:r="http://schemas.openxmlformats.org/officeDocument/2006/relationships" xmlns:m="http://schemas.openxmlformats.org/officeDocument/2006/math" xmlns:v="urn:schemas-microsoft-com:vml" xmlns:wp14="http://schemas.microsoft.com/office/word/2010/wordprocessingDrawing" xmlns:wp="http://schemas.openxmlformats.org/drawingml/2006/wordprocessingDrawing" xmlns:w10="urn:schemas-microsoft-com:office:word" xmlns:w="http://schemas.openxmlformats.org/wordprocessingml/2006/main" xmlns:w14="http://schemas.microsoft.com/office/word/2010/wordml" xmlns:w15="http://schemas.microsoft.com/office/word/2012/wordml" xmlns:w16se="http://schemas.microsoft.com/office/word/2015/wordml/symex" xmlns:wpg="http://schemas.microsoft.com/office/word/2010/wordprocessingGroup" xmlns:wpi="http://schemas.microsoft.com/office/word/2010/wordprocessingInk" xmlns:wne="http://schemas.microsoft.com/office/word/2006/wordml" xmlns:wps="http://schemas.microsoft.com/office/word/2010/wordprocessingShape" mc:Ignorable="w14 w15 w16se wp14">
+  <w15:person w15:author="McKeahnie, Collin">
+    <w15:presenceInfo w15:providerId="AD" w15:userId="S-1-5-21-3116327230-3747694248-558935996-73041"/>
+  </w15:person>
+</w15:people>
+</file>
+
 <file path=word/styles.xml><?xml version="1.0" encoding="utf-8"?>
-<w:styles xmlns:mc="http://schemas.openxmlformats.org/markup-compatibility/2006" xmlns:r="http://schemas.openxmlformats.org/officeDocument/2006/relationships" xmlns:w="http://schemas.openxmlformats.org/wordprocessingml/2006/main" xmlns:w14="http://schemas.microsoft.com/office/word/2010/wordml" xmlns:w15="http://schemas.microsoft.com/office/word/2012/wordml" mc:Ignorable="w14 w15">
+<w:styles xmlns:mc="http://schemas.openxmlformats.org/markup-compatibility/2006" xmlns:r="http://schemas.openxmlformats.org/officeDocument/2006/relationships" xmlns:w="http://schemas.openxmlformats.org/wordprocessingml/2006/main" xmlns:w14="http://schemas.microsoft.com/office/word/2010/wordml" xmlns:w15="http://schemas.microsoft.com/office/word/2012/wordml" xmlns:w16se="http://schemas.microsoft.com/office/word/2015/wordml/symex" mc:Ignorable="w14 w15 w16se">
   <w:docDefaults>
     <w:rPrDefault>
       <w:rPr>
@@ -5464,7 +6097,7 @@
     </w:rPrDefault>
     <w:pPrDefault/>
   </w:docDefaults>
-  <w:latentStyles w:defLockedState="0" w:defUIPriority="99" w:defSemiHidden="0" w:defUnhideWhenUsed="0" w:defQFormat="0" w:count="380">
+  <w:latentStyles w:defLockedState="0" w:defUIPriority="99" w:defSemiHidden="0" w:defUnhideWhenUsed="0" w:defQFormat="0" w:count="371">
     <w:lsdException w:name="Normal" w:uiPriority="0" w:qFormat="1"/>
     <w:lsdException w:name="heading 1" w:uiPriority="9" w:qFormat="1"/>
     <w:lsdException w:name="heading 2" w:semiHidden="1" w:uiPriority="9" w:unhideWhenUsed="1" w:qFormat="1"/>
@@ -6303,4 +6936,16 @@
     </a:ext>
   </a:extLst>
 </a:theme>
+</file>
+
+<file path=customXml/item1.xml><?xml version="1.0" encoding="utf-8"?>
+<b:Sources xmlns:b="http://schemas.openxmlformats.org/officeDocument/2006/bibliography" xmlns="http://schemas.openxmlformats.org/officeDocument/2006/bibliography" SelectedStyle="\APASixthEditionOfficeOnline.xsl" StyleName="APA" Version="6"/>
+</file>
+
+<file path=customXml/itemProps1.xml><?xml version="1.0" encoding="utf-8"?>
+<ds:datastoreItem xmlns:ds="http://schemas.openxmlformats.org/officeDocument/2006/customXml" ds:itemID="{6809DC66-9398-402B-830C-677216D6E7B2}">
+  <ds:schemaRefs>
+    <ds:schemaRef ds:uri="http://schemas.openxmlformats.org/officeDocument/2006/bibliography"/>
+  </ds:schemaRefs>
+</ds:datastoreItem>
 </file>
</xml_diff>

<commit_message>
Updated Unity doc + Proposed Architecture
Updated Unity doc to Charnes latest build.
minor changes to Architecture Doc
</commit_message>
<xml_diff>
--- a/Proposed Architecture.docx
+++ b/Proposed Architecture.docx
@@ -172,7 +172,21 @@
           <w:color w:val="000000" w:themeColor="text1"/>
           <w:lang w:val="en-US"/>
         </w:rPr>
-        <w:t>Let’s Quiz is a trivia game designed to test your knowledge on a variety of different topics. You’</w:t>
+        <w:t xml:space="preserve">Let’s Quiz is a trivia game designed to test your knowledge on a variety of different </w:t>
+      </w:r>
+      <w:r>
+        <w:rPr>
+          <w:color w:val="000000" w:themeColor="text1"/>
+          <w:lang w:val="en-US"/>
+        </w:rPr>
+        <w:t xml:space="preserve">science fiction based topics. </w:t>
+      </w:r>
+      <w:r>
+        <w:rPr>
+          <w:color w:val="000000" w:themeColor="text1"/>
+          <w:lang w:val="en-US"/>
+        </w:rPr>
+        <w:t>You’</w:t>
       </w:r>
       <w:r>
         <w:rPr>
@@ -192,6 +206,14 @@
     <w:p>
       <w:pPr>
         <w:rPr>
+          <w:color w:val="000000" w:themeColor="text1"/>
+          <w:lang w:val="en-US"/>
+        </w:rPr>
+      </w:pPr>
+    </w:p>
+    <w:p>
+      <w:pPr>
+        <w:rPr>
           <w:b/>
           <w:color w:val="000000" w:themeColor="text1"/>
           <w:lang w:val="en-US"/>
@@ -205,186 +227,297 @@
         </w:rPr>
         <w:t>Level Abstract</w:t>
       </w:r>
-    </w:p>
-    <w:p>
-      <w:pPr>
-        <w:rPr>
-          <w:color w:val="000000" w:themeColor="text1"/>
-          <w:lang w:val="en-US"/>
-        </w:rPr>
-      </w:pPr>
-      <w:r>
-        <w:rPr>
-          <w:color w:val="000000" w:themeColor="text1"/>
-          <w:lang w:val="en-US"/>
-        </w:rPr>
-        <w:t xml:space="preserve">Once a game is started a countdown will be displayed as well as a question and a list of possible answers. The user will press an </w:t>
-      </w:r>
-      <w:r>
-        <w:rPr>
-          <w:color w:val="000000" w:themeColor="text1"/>
-          <w:lang w:val="en-US"/>
-        </w:rPr>
-        <w:t>answer;</w:t>
-      </w:r>
-      <w:r>
-        <w:rPr>
-          <w:color w:val="000000" w:themeColor="text1"/>
-          <w:lang w:val="en-US"/>
-        </w:rPr>
-        <w:t xml:space="preserve"> it will highlight green for correct or red for incorrect. This question will then be replaced by a new question. This repeats until the timer ends and results are shown for that round. </w:t>
-      </w:r>
-    </w:p>
-    <w:p>
-      <w:pPr>
+      <w:r>
         <w:rPr>
           <w:b/>
           <w:color w:val="000000" w:themeColor="text1"/>
           <w:lang w:val="en-US"/>
         </w:rPr>
-      </w:pPr>
-    </w:p>
-    <w:p>
-      <w:pPr>
-        <w:rPr>
-          <w:color w:val="000000" w:themeColor="text1"/>
-          <w:lang w:val="en-US"/>
-        </w:rPr>
-      </w:pPr>
-      <w:r>
-        <w:rPr>
-          <w:color w:val="000000" w:themeColor="text1"/>
-          <w:lang w:val="en-US"/>
-        </w:rPr>
-        <w:t xml:space="preserve">There are no defined levels in Let’s Quiz. For each game against another player there are 3 rounds of play. These rounds do not differ from each other except for the questions that are given. </w:t>
-      </w:r>
-      <w:r>
-        <w:rPr>
-          <w:color w:val="000000" w:themeColor="text1"/>
-          <w:lang w:val="en-US"/>
-        </w:rPr>
-        <w:t xml:space="preserve">Each round has the same UI design. </w:t>
-      </w:r>
-    </w:p>
-    <w:p>
-      <w:pPr>
-        <w:rPr>
-          <w:b/>
-          <w:color w:val="000000" w:themeColor="text1"/>
-          <w:lang w:val="en-US"/>
-        </w:rPr>
-      </w:pPr>
+        <w:t>:</w:t>
+      </w:r>
     </w:p>
     <w:p>
       <w:pPr>
         <w:pStyle w:val="ListParagraph"/>
         <w:numPr>
           <w:ilvl w:val="0"/>
-          <w:numId w:val="8"/>
+          <w:numId w:val="9"/>
         </w:numPr>
         <w:rPr>
-          <w:b/>
-          <w:color w:val="000000" w:themeColor="text1"/>
-          <w:lang w:val="en-US"/>
-        </w:rPr>
-      </w:pPr>
-      <w:r>
-        <w:rPr>
-          <w:b/>
-          <w:color w:val="000000" w:themeColor="text1"/>
-          <w:lang w:val="en-US"/>
-        </w:rPr>
-        <w:t>Difficulty</w:t>
-      </w:r>
-    </w:p>
-    <w:p>
-      <w:pPr>
-        <w:rPr>
-          <w:color w:val="000000" w:themeColor="text1"/>
-          <w:lang w:val="en-US"/>
-        </w:rPr>
-      </w:pPr>
-      <w:r>
-        <w:rPr>
-          <w:color w:val="000000" w:themeColor="text1"/>
-          <w:lang w:val="en-US"/>
-        </w:rPr>
-        <w:t xml:space="preserve">The difficulty does not change for each round or as gameplay progresses. However, one of our goals is to eventually match players of similar skill levels. So as players earn more points they will play against others with similar points and game experience. </w:t>
-      </w:r>
-    </w:p>
-    <w:p>
-      <w:pPr>
-        <w:rPr>
-          <w:color w:val="000000" w:themeColor="text1"/>
-          <w:lang w:val="en-US"/>
-        </w:rPr>
-      </w:pPr>
-    </w:p>
-    <w:p>
-      <w:pPr>
-        <w:rPr>
-          <w:color w:val="000000" w:themeColor="text1"/>
-          <w:lang w:val="en-US"/>
-        </w:rPr>
-      </w:pPr>
-      <w:r>
-        <w:rPr>
-          <w:color w:val="000000" w:themeColor="text1"/>
-          <w:lang w:val="en-US"/>
-        </w:rPr>
-        <w:t xml:space="preserve">Different categories of questions will be offered to players so in some regards players might struggle in some areas over others. </w:t>
-      </w:r>
-    </w:p>
-    <w:p>
-      <w:pPr>
-        <w:rPr>
-          <w:color w:val="000000" w:themeColor="text1"/>
-          <w:lang w:val="en-US"/>
-        </w:rPr>
-      </w:pPr>
-    </w:p>
-    <w:p>
-      <w:pPr>
-        <w:rPr>
-          <w:color w:val="000000" w:themeColor="text1"/>
-          <w:lang w:val="en-US"/>
-        </w:rPr>
-      </w:pPr>
-      <w:r>
-        <w:rPr>
-          <w:color w:val="000000" w:themeColor="text1"/>
-          <w:lang w:val="en-US"/>
-        </w:rPr>
-        <w:t xml:space="preserve">Although this does not change, the player is always up against the clock. The more they can answer in a given time the more points they get. This factor should challenge players as they cab choose to take it slow or go as fast as possible. </w:t>
-      </w:r>
-    </w:p>
-    <w:p>
-      <w:pPr>
-        <w:rPr>
-          <w:color w:val="000000" w:themeColor="text1"/>
-          <w:lang w:val="en-US"/>
-        </w:rPr>
-      </w:pPr>
+          <w:color w:val="000000" w:themeColor="text1"/>
+          <w:lang w:val="en-US"/>
+        </w:rPr>
+      </w:pPr>
+      <w:r>
+        <w:rPr>
+          <w:color w:val="000000" w:themeColor="text1"/>
+          <w:lang w:val="en-US"/>
+        </w:rPr>
+        <w:t>On round start a timer will be shown displaying the remaining answer time the player has for the round</w:t>
+      </w:r>
     </w:p>
     <w:p>
       <w:pPr>
         <w:pStyle w:val="ListParagraph"/>
         <w:numPr>
           <w:ilvl w:val="0"/>
-          <w:numId w:val="8"/>
+          <w:numId w:val="9"/>
         </w:numPr>
         <w:rPr>
+          <w:color w:val="000000" w:themeColor="text1"/>
+          <w:lang w:val="en-US"/>
+        </w:rPr>
+      </w:pPr>
+      <w:r>
+        <w:rPr>
+          <w:color w:val="000000" w:themeColor="text1"/>
+          <w:lang w:val="en-US"/>
+        </w:rPr>
+        <w:t xml:space="preserve">A question will be shown and a list of 4 possible answers. </w:t>
+      </w:r>
+    </w:p>
+    <w:p>
+      <w:pPr>
+        <w:pStyle w:val="ListParagraph"/>
+        <w:numPr>
+          <w:ilvl w:val="0"/>
+          <w:numId w:val="9"/>
+        </w:numPr>
+        <w:rPr>
+          <w:color w:val="000000" w:themeColor="text1"/>
+          <w:lang w:val="en-US"/>
+        </w:rPr>
+      </w:pPr>
+      <w:r>
+        <w:rPr>
+          <w:color w:val="000000" w:themeColor="text1"/>
+          <w:lang w:val="en-US"/>
+        </w:rPr>
+        <w:t xml:space="preserve">The user presses an answer and the result highlights green for correct or red for incorrect. </w:t>
+      </w:r>
+    </w:p>
+    <w:p>
+      <w:pPr>
+        <w:pStyle w:val="ListParagraph"/>
+        <w:numPr>
+          <w:ilvl w:val="0"/>
+          <w:numId w:val="9"/>
+        </w:numPr>
+        <w:rPr>
+          <w:color w:val="000000" w:themeColor="text1"/>
+          <w:lang w:val="en-US"/>
+        </w:rPr>
+      </w:pPr>
+      <w:r>
+        <w:rPr>
+          <w:color w:val="000000" w:themeColor="text1"/>
+          <w:lang w:val="en-US"/>
+        </w:rPr>
+        <w:t xml:space="preserve">A certain amount of points is awarded for a correct answer, this is displayed on the screen during the round. </w:t>
+      </w:r>
+    </w:p>
+    <w:p>
+      <w:pPr>
+        <w:pStyle w:val="ListParagraph"/>
+        <w:numPr>
+          <w:ilvl w:val="0"/>
+          <w:numId w:val="9"/>
+        </w:numPr>
+        <w:rPr>
+          <w:color w:val="000000" w:themeColor="text1"/>
+          <w:lang w:val="en-US"/>
+        </w:rPr>
+      </w:pPr>
+      <w:r>
+        <w:rPr>
+          <w:color w:val="000000" w:themeColor="text1"/>
+          <w:lang w:val="en-US"/>
+        </w:rPr>
+        <w:t xml:space="preserve">A new question and 4 possible answers are shown and the process repeats. </w:t>
+      </w:r>
+    </w:p>
+    <w:p>
+      <w:pPr>
+        <w:pStyle w:val="ListParagraph"/>
+        <w:numPr>
+          <w:ilvl w:val="0"/>
+          <w:numId w:val="9"/>
+        </w:numPr>
+        <w:rPr>
+          <w:color w:val="000000" w:themeColor="text1"/>
+          <w:lang w:val="en-US"/>
+        </w:rPr>
+      </w:pPr>
+      <w:r>
+        <w:rPr>
+          <w:color w:val="000000" w:themeColor="text1"/>
+          <w:lang w:val="en-US"/>
+        </w:rPr>
+        <w:t xml:space="preserve">Once the timer ends the round is over and a summary is shown displaying the points earned for that round. </w:t>
+      </w:r>
+    </w:p>
+    <w:p>
+      <w:pPr>
+        <w:rPr>
           <w:b/>
           <w:color w:val="000000" w:themeColor="text1"/>
           <w:lang w:val="en-US"/>
         </w:rPr>
       </w:pPr>
-      <w:r>
+    </w:p>
+    <w:p>
+      <w:pPr>
+        <w:rPr>
+          <w:color w:val="000000" w:themeColor="text1"/>
+          <w:lang w:val="en-US"/>
+        </w:rPr>
+      </w:pPr>
+      <w:r>
+        <w:rPr>
+          <w:color w:val="000000" w:themeColor="text1"/>
+          <w:lang w:val="en-US"/>
+        </w:rPr>
+        <w:t xml:space="preserve">There are no defined levels in Let’s Quiz. For each game there are 3 rounds of play. These rounds do not differ from each other except for the questions that are given. </w:t>
+      </w:r>
+      <w:r>
+        <w:rPr>
+          <w:color w:val="000000" w:themeColor="text1"/>
+          <w:lang w:val="en-US"/>
+        </w:rPr>
+        <w:t xml:space="preserve">Each round has the same UI design. </w:t>
+      </w:r>
+    </w:p>
+    <w:p>
+      <w:pPr>
         <w:rPr>
           <w:b/>
           <w:color w:val="000000" w:themeColor="text1"/>
           <w:lang w:val="en-US"/>
         </w:rPr>
+      </w:pPr>
+    </w:p>
+    <w:p>
+      <w:pPr>
+        <w:rPr>
+          <w:b/>
+          <w:color w:val="000000" w:themeColor="text1"/>
+          <w:lang w:val="en-US"/>
+        </w:rPr>
+      </w:pPr>
+      <w:r>
+        <w:rPr>
+          <w:b/>
+          <w:color w:val="000000" w:themeColor="text1"/>
+          <w:lang w:val="en-US"/>
+        </w:rPr>
+        <w:t>Difficulty</w:t>
+      </w:r>
+    </w:p>
+    <w:p>
+      <w:pPr>
+        <w:rPr>
+          <w:color w:val="000000" w:themeColor="text1"/>
+          <w:lang w:val="en-US"/>
+        </w:rPr>
+      </w:pPr>
+      <w:r>
+        <w:rPr>
+          <w:color w:val="000000" w:themeColor="text1"/>
+          <w:lang w:val="en-US"/>
+        </w:rPr>
+        <w:t xml:space="preserve">The difficulty does not change for each round or as gameplay progresses. However, one of our goals is to eventually match players of similar skill levels. So as players earn more points they will play against others with similar points and game experience. </w:t>
+      </w:r>
+    </w:p>
+    <w:p>
+      <w:pPr>
+        <w:rPr>
+          <w:color w:val="000000" w:themeColor="text1"/>
+          <w:lang w:val="en-US"/>
+        </w:rPr>
+      </w:pPr>
+    </w:p>
+    <w:p>
+      <w:pPr>
+        <w:rPr>
+          <w:color w:val="000000" w:themeColor="text1"/>
+          <w:lang w:val="en-US"/>
+        </w:rPr>
+      </w:pPr>
+      <w:r>
+        <w:rPr>
+          <w:color w:val="000000" w:themeColor="text1"/>
+          <w:lang w:val="en-US"/>
+        </w:rPr>
+        <w:t xml:space="preserve">Different categories of questions will be offered to players so in some regards players might struggle in some areas over others. </w:t>
+      </w:r>
+      <w:r>
+        <w:rPr>
+          <w:color w:val="000000" w:themeColor="text1"/>
+          <w:lang w:val="en-US"/>
+        </w:rPr>
+        <w:t xml:space="preserve">These categories are chosen by the user before a game begins. </w:t>
+      </w:r>
+    </w:p>
+    <w:p>
+      <w:pPr>
+        <w:rPr>
+          <w:color w:val="000000" w:themeColor="text1"/>
+          <w:lang w:val="en-US"/>
+        </w:rPr>
+      </w:pPr>
+    </w:p>
+    <w:p>
+      <w:pPr>
+        <w:rPr>
+          <w:color w:val="000000" w:themeColor="text1"/>
+          <w:lang w:val="en-US"/>
+        </w:rPr>
+      </w:pPr>
+      <w:r>
+        <w:rPr>
+          <w:color w:val="000000" w:themeColor="text1"/>
+          <w:lang w:val="en-US"/>
+        </w:rPr>
+        <w:lastRenderedPageBreak/>
+        <w:t>Although this does not change, the player is always up against the clock. The more they can answer in a given time the more points they get. This factor shou</w:t>
+      </w:r>
+      <w:r>
+        <w:rPr>
+          <w:color w:val="000000" w:themeColor="text1"/>
+          <w:lang w:val="en-US"/>
+        </w:rPr>
+        <w:t>ld challenge players as they can</w:t>
+      </w:r>
+      <w:r>
+        <w:rPr>
+          <w:color w:val="000000" w:themeColor="text1"/>
+          <w:lang w:val="en-US"/>
+        </w:rPr>
+        <w:t xml:space="preserve"> choose to take it slow or go as fast as possible. </w:t>
+      </w:r>
+    </w:p>
+    <w:p>
+      <w:pPr>
+        <w:rPr>
+          <w:color w:val="000000" w:themeColor="text1"/>
+          <w:lang w:val="en-US"/>
+        </w:rPr>
+      </w:pPr>
+    </w:p>
+    <w:p>
+      <w:pPr>
+        <w:rPr>
+          <w:b/>
+          <w:color w:val="000000" w:themeColor="text1"/>
+          <w:lang w:val="en-US"/>
+        </w:rPr>
+      </w:pPr>
+      <w:r>
+        <w:rPr>
+          <w:b/>
+          <w:color w:val="000000" w:themeColor="text1"/>
+          <w:lang w:val="en-US"/>
+        </w:rPr>
         <w:t>Gameplay Elements:</w:t>
       </w:r>
     </w:p>
@@ -400,32 +533,39 @@
           <w:color w:val="000000" w:themeColor="text1"/>
           <w:lang w:val="en-US"/>
         </w:rPr>
-        <w:t xml:space="preserve">Let’s Quiz does not have a story line or characters. Its main gameplay element is that of the trivia itself. Players will be tested on there knowledge for the variety of topics. The more games a player plays, the more points they will acrew and the more statistics will be available for the player to view. This is hopefully what will keep them coming back to the game. The thrill of playing real players and seeing their rank against all other players in the game. As well as many other leaderboards including total points and total game wins. </w:t>
-      </w:r>
-    </w:p>
-    <w:p>
-      <w:pPr>
-        <w:rPr>
-          <w:color w:val="000000" w:themeColor="text1"/>
-          <w:lang w:val="en-US"/>
-        </w:rPr>
-      </w:pPr>
-    </w:p>
-    <w:p>
-      <w:pPr>
-        <w:rPr>
-          <w:color w:val="000000" w:themeColor="text1"/>
-          <w:lang w:val="en-US"/>
-        </w:rPr>
-      </w:pPr>
-    </w:p>
-    <w:p>
-      <w:pPr>
-        <w:rPr>
-          <w:color w:val="000000" w:themeColor="text1"/>
-          <w:lang w:val="en-US"/>
-        </w:rPr>
-      </w:pPr>
+        <w:t>Let’s Quiz does not have a story line or characters. Its main gameplay element is that of the trivia itself.</w:t>
+      </w:r>
+      <w:r>
+        <w:rPr>
+          <w:color w:val="000000" w:themeColor="text1"/>
+          <w:lang w:val="en-US"/>
+        </w:rPr>
+        <w:t xml:space="preserve"> Players will be tested on their</w:t>
+      </w:r>
+      <w:r>
+        <w:rPr>
+          <w:color w:val="000000" w:themeColor="text1"/>
+          <w:lang w:val="en-US"/>
+        </w:rPr>
+        <w:t xml:space="preserve"> knowledge for the variety of topics. The more games a player plays, the more points they will </w:t>
+      </w:r>
+      <w:r>
+        <w:rPr>
+          <w:color w:val="000000" w:themeColor="text1"/>
+          <w:lang w:val="en-US"/>
+        </w:rPr>
+        <w:t xml:space="preserve">gather. Every player will have access to the variety of global leaderboards to see where they stand against all other players. This factor will keep players coming back as they are up against real other people. </w:t>
+      </w:r>
+    </w:p>
+    <w:p>
+      <w:pPr>
+        <w:rPr>
+          <w:color w:val="000000" w:themeColor="text1"/>
+          <w:lang w:val="en-US"/>
+        </w:rPr>
+      </w:pPr>
+      <w:bookmarkStart w:id="0" w:name="_GoBack"/>
+      <w:bookmarkEnd w:id="0"/>
     </w:p>
     <w:p>
       <w:pPr>
@@ -741,6 +881,7 @@
         <w:rPr>
           <w:lang w:val="en-US"/>
         </w:rPr>
+        <w:lastRenderedPageBreak/>
         <w:t>Availability</w:t>
       </w:r>
     </w:p>
@@ -885,7 +1026,6 @@
         <w:rPr>
           <w:lang w:val="en-US"/>
         </w:rPr>
-        <w:lastRenderedPageBreak/>
         <w:t>Compatibility</w:t>
       </w:r>
     </w:p>
@@ -1341,6 +1481,7 @@
           <w:szCs w:val="28"/>
           <w:lang w:val="en-US"/>
         </w:rPr>
+        <w:lastRenderedPageBreak/>
         <w:t>5</w:t>
       </w:r>
       <w:r>
@@ -1471,7 +1612,6 @@
         <w:rPr>
           <w:lang w:val="en-US"/>
         </w:rPr>
-        <w:lastRenderedPageBreak/>
         <w:t>5.</w:t>
       </w:r>
       <w:r>
@@ -2083,6 +2223,7 @@
         <w:rPr>
           <w:lang w:val="en-US"/>
         </w:rPr>
+        <w:lastRenderedPageBreak/>
         <w:t xml:space="preserve">A MySQL database will be created on an FTP server. PHP script will be used to send commands from the </w:t>
       </w:r>
       <w:r>
@@ -2213,7 +2354,6 @@
           <w:color w:val="000000" w:themeColor="text1"/>
           <w:lang w:val="en-US"/>
         </w:rPr>
-        <w:lastRenderedPageBreak/>
         <w:t>Decisions:</w:t>
       </w:r>
     </w:p>
@@ -2689,7 +2829,6 @@
         <w:rPr>
           <w:lang w:val="en-US"/>
         </w:rPr>
-        <w:lastRenderedPageBreak/>
         <w:t xml:space="preserve">We require authentication of all users entering into multiplayer. IN order to handle with we will implement both Facebook and Google Play SDK’s to assist in gathering user data. These are the two most popular services that allow authentication and are services that most users still use. </w:t>
       </w:r>
     </w:p>
@@ -3134,6 +3273,7 @@
           <w:color w:val="000000" w:themeColor="text1"/>
           <w:lang w:val="en-US"/>
         </w:rPr>
+        <w:lastRenderedPageBreak/>
         <w:t xml:space="preserve">The other part of the application will use a server-oriented architecture model. This model describes application components connecting together through a communication protocol over a wireless network. </w:t>
       </w:r>
     </w:p>
@@ -3166,8 +3306,6 @@
         </w:rPr>
         <w:t>9</w:t>
       </w:r>
-      <w:bookmarkStart w:id="0" w:name="_GoBack"/>
-      <w:bookmarkEnd w:id="0"/>
       <w:r>
         <w:rPr>
           <w:b/>
@@ -3256,7 +3394,6 @@
         <w:ind w:left="1440"/>
       </w:pPr>
       <w:r>
-        <w:lastRenderedPageBreak/>
         <w:t>So that the application opens to show the login screen</w:t>
       </w:r>
     </w:p>
@@ -3683,6 +3820,7 @@
         <w:ind w:left="1440"/>
       </w:pPr>
       <w:r>
+        <w:lastRenderedPageBreak/>
         <w:t>So that the application opens the correct game state</w:t>
       </w:r>
     </w:p>
@@ -3783,7 +3921,6 @@
         <w:ind w:left="1440"/>
       </w:pPr>
       <w:r>
-        <w:lastRenderedPageBreak/>
         <w:t>So that the game can check the answer for correctness</w:t>
       </w:r>
     </w:p>
@@ -5039,6 +5176,118 @@
 <file path=word/numbering.xml><?xml version="1.0" encoding="utf-8"?>
 <w:numbering xmlns:wpc="http://schemas.microsoft.com/office/word/2010/wordprocessingCanvas" xmlns:mo="http://schemas.microsoft.com/office/mac/office/2008/main" xmlns:mc="http://schemas.openxmlformats.org/markup-compatibility/2006" xmlns:mv="urn:schemas-microsoft-com:mac:vml" xmlns:o="urn:schemas-microsoft-com:office:office" xmlns:r="http://schemas.openxmlformats.org/officeDocument/2006/relationships" xmlns:m="http://schemas.openxmlformats.org/officeDocument/2006/math" xmlns:v="urn:schemas-microsoft-com:vml" xmlns:wp14="http://schemas.microsoft.com/office/word/2010/wordprocessingDrawing" xmlns:wp="http://schemas.openxmlformats.org/drawingml/2006/wordprocessingDrawing" xmlns:w10="urn:schemas-microsoft-com:office:word" xmlns:w="http://schemas.openxmlformats.org/wordprocessingml/2006/main" xmlns:w14="http://schemas.microsoft.com/office/word/2010/wordml" xmlns:w15="http://schemas.microsoft.com/office/word/2012/wordml" xmlns:wpg="http://schemas.microsoft.com/office/word/2010/wordprocessingGroup" xmlns:wpi="http://schemas.microsoft.com/office/word/2010/wordprocessingInk" xmlns:wne="http://schemas.microsoft.com/office/word/2006/wordml" xmlns:wps="http://schemas.microsoft.com/office/word/2010/wordprocessingShape" mc:Ignorable="w14 w15 wp14">
   <w:abstractNum w:abstractNumId="0">
+    <w:nsid w:val="00196324"/>
+    <w:multiLevelType w:val="hybridMultilevel"/>
+    <w:tmpl w:val="D92018AE"/>
+    <w:lvl w:ilvl="0" w:tplc="1AF8DD86">
+      <w:numFmt w:val="bullet"/>
+      <w:lvlText w:val="-"/>
+      <w:lvlJc w:val="left"/>
+      <w:pPr>
+        <w:ind w:left="720" w:hanging="360"/>
+      </w:pPr>
+      <w:rPr>
+        <w:rFonts w:ascii="Calibri" w:eastAsiaTheme="minorHAnsi" w:hAnsi="Calibri" w:cstheme="minorBidi" w:hint="default"/>
+      </w:rPr>
+    </w:lvl>
+    <w:lvl w:ilvl="1" w:tplc="0C090003" w:tentative="1">
+      <w:start w:val="1"/>
+      <w:numFmt w:val="bullet"/>
+      <w:lvlText w:val="o"/>
+      <w:lvlJc w:val="left"/>
+      <w:pPr>
+        <w:ind w:left="1440" w:hanging="360"/>
+      </w:pPr>
+      <w:rPr>
+        <w:rFonts w:ascii="Courier New" w:hAnsi="Courier New" w:cs="Courier New" w:hint="default"/>
+      </w:rPr>
+    </w:lvl>
+    <w:lvl w:ilvl="2" w:tplc="0C090005" w:tentative="1">
+      <w:start w:val="1"/>
+      <w:numFmt w:val="bullet"/>
+      <w:lvlText w:val=""/>
+      <w:lvlJc w:val="left"/>
+      <w:pPr>
+        <w:ind w:left="2160" w:hanging="360"/>
+      </w:pPr>
+      <w:rPr>
+        <w:rFonts w:ascii="Wingdings" w:hAnsi="Wingdings" w:hint="default"/>
+      </w:rPr>
+    </w:lvl>
+    <w:lvl w:ilvl="3" w:tplc="0C090001" w:tentative="1">
+      <w:start w:val="1"/>
+      <w:numFmt w:val="bullet"/>
+      <w:lvlText w:val=""/>
+      <w:lvlJc w:val="left"/>
+      <w:pPr>
+        <w:ind w:left="2880" w:hanging="360"/>
+      </w:pPr>
+      <w:rPr>
+        <w:rFonts w:ascii="Symbol" w:hAnsi="Symbol" w:hint="default"/>
+      </w:rPr>
+    </w:lvl>
+    <w:lvl w:ilvl="4" w:tplc="0C090003" w:tentative="1">
+      <w:start w:val="1"/>
+      <w:numFmt w:val="bullet"/>
+      <w:lvlText w:val="o"/>
+      <w:lvlJc w:val="left"/>
+      <w:pPr>
+        <w:ind w:left="3600" w:hanging="360"/>
+      </w:pPr>
+      <w:rPr>
+        <w:rFonts w:ascii="Courier New" w:hAnsi="Courier New" w:cs="Courier New" w:hint="default"/>
+      </w:rPr>
+    </w:lvl>
+    <w:lvl w:ilvl="5" w:tplc="0C090005" w:tentative="1">
+      <w:start w:val="1"/>
+      <w:numFmt w:val="bullet"/>
+      <w:lvlText w:val=""/>
+      <w:lvlJc w:val="left"/>
+      <w:pPr>
+        <w:ind w:left="4320" w:hanging="360"/>
+      </w:pPr>
+      <w:rPr>
+        <w:rFonts w:ascii="Wingdings" w:hAnsi="Wingdings" w:hint="default"/>
+      </w:rPr>
+    </w:lvl>
+    <w:lvl w:ilvl="6" w:tplc="0C090001" w:tentative="1">
+      <w:start w:val="1"/>
+      <w:numFmt w:val="bullet"/>
+      <w:lvlText w:val=""/>
+      <w:lvlJc w:val="left"/>
+      <w:pPr>
+        <w:ind w:left="5040" w:hanging="360"/>
+      </w:pPr>
+      <w:rPr>
+        <w:rFonts w:ascii="Symbol" w:hAnsi="Symbol" w:hint="default"/>
+      </w:rPr>
+    </w:lvl>
+    <w:lvl w:ilvl="7" w:tplc="0C090003" w:tentative="1">
+      <w:start w:val="1"/>
+      <w:numFmt w:val="bullet"/>
+      <w:lvlText w:val="o"/>
+      <w:lvlJc w:val="left"/>
+      <w:pPr>
+        <w:ind w:left="5760" w:hanging="360"/>
+      </w:pPr>
+      <w:rPr>
+        <w:rFonts w:ascii="Courier New" w:hAnsi="Courier New" w:cs="Courier New" w:hint="default"/>
+      </w:rPr>
+    </w:lvl>
+    <w:lvl w:ilvl="8" w:tplc="0C090005" w:tentative="1">
+      <w:start w:val="1"/>
+      <w:numFmt w:val="bullet"/>
+      <w:lvlText w:val=""/>
+      <w:lvlJc w:val="left"/>
+      <w:pPr>
+        <w:ind w:left="6480" w:hanging="360"/>
+      </w:pPr>
+      <w:rPr>
+        <w:rFonts w:ascii="Wingdings" w:hAnsi="Wingdings" w:hint="default"/>
+      </w:rPr>
+    </w:lvl>
+  </w:abstractNum>
+  <w:abstractNum w:abstractNumId="1">
     <w:nsid w:val="07464B62"/>
     <w:multiLevelType w:val="multilevel"/>
     <w:tmpl w:val="2220A5C6"/>
@@ -5151,7 +5400,7 @@
       </w:rPr>
     </w:lvl>
   </w:abstractNum>
-  <w:abstractNum w:abstractNumId="1">
+  <w:abstractNum w:abstractNumId="2">
     <w:nsid w:val="286D280A"/>
     <w:multiLevelType w:val="multilevel"/>
     <w:tmpl w:val="7FB829C8"/>
@@ -5264,7 +5513,7 @@
       </w:rPr>
     </w:lvl>
   </w:abstractNum>
-  <w:abstractNum w:abstractNumId="2">
+  <w:abstractNum w:abstractNumId="3">
     <w:nsid w:val="3FE91499"/>
     <w:multiLevelType w:val="hybridMultilevel"/>
     <w:tmpl w:val="3FAAE6B0"/>
@@ -5353,7 +5602,7 @@
       </w:pPr>
     </w:lvl>
   </w:abstractNum>
-  <w:abstractNum w:abstractNumId="3">
+  <w:abstractNum w:abstractNumId="4">
     <w:nsid w:val="5801734D"/>
     <w:multiLevelType w:val="multilevel"/>
     <w:tmpl w:val="F10CE3A4"/>
@@ -5466,7 +5715,7 @@
       </w:rPr>
     </w:lvl>
   </w:abstractNum>
-  <w:abstractNum w:abstractNumId="4">
+  <w:abstractNum w:abstractNumId="5">
     <w:nsid w:val="5B1D25F9"/>
     <w:multiLevelType w:val="hybridMultilevel"/>
     <w:tmpl w:val="F6FA55B2"/>
@@ -5555,7 +5804,7 @@
       </w:pPr>
     </w:lvl>
   </w:abstractNum>
-  <w:abstractNum w:abstractNumId="5">
+  <w:abstractNum w:abstractNumId="6">
     <w:nsid w:val="5E9846F7"/>
     <w:multiLevelType w:val="hybridMultilevel"/>
     <w:tmpl w:val="0AAA743A"/>
@@ -5644,7 +5893,7 @@
       </w:pPr>
     </w:lvl>
   </w:abstractNum>
-  <w:abstractNum w:abstractNumId="6">
+  <w:abstractNum w:abstractNumId="7">
     <w:nsid w:val="6B2359C1"/>
     <w:multiLevelType w:val="hybridMultilevel"/>
     <w:tmpl w:val="94B21618"/>
@@ -5756,7 +6005,7 @@
       </w:rPr>
     </w:lvl>
   </w:abstractNum>
-  <w:abstractNum w:abstractNumId="7">
+  <w:abstractNum w:abstractNumId="8">
     <w:nsid w:val="769E4BCD"/>
     <w:multiLevelType w:val="hybridMultilevel"/>
     <w:tmpl w:val="B5B8C53E"/>
@@ -5869,28 +6118,31 @@
     </w:lvl>
   </w:abstractNum>
   <w:num w:numId="1">
+    <w:abstractNumId w:val="7"/>
+  </w:num>
+  <w:num w:numId="2">
+    <w:abstractNumId w:val="1"/>
+  </w:num>
+  <w:num w:numId="3">
     <w:abstractNumId w:val="6"/>
   </w:num>
-  <w:num w:numId="2">
-    <w:abstractNumId w:val="0"/>
+  <w:num w:numId="4">
+    <w:abstractNumId w:val="4"/>
   </w:num>
-  <w:num w:numId="3">
+  <w:num w:numId="5">
+    <w:abstractNumId w:val="2"/>
+  </w:num>
+  <w:num w:numId="6">
+    <w:abstractNumId w:val="3"/>
+  </w:num>
+  <w:num w:numId="7">
     <w:abstractNumId w:val="5"/>
   </w:num>
-  <w:num w:numId="4">
-    <w:abstractNumId w:val="3"/>
+  <w:num w:numId="8">
+    <w:abstractNumId w:val="8"/>
   </w:num>
-  <w:num w:numId="5">
-    <w:abstractNumId w:val="1"/>
-  </w:num>
-  <w:num w:numId="6">
-    <w:abstractNumId w:val="2"/>
-  </w:num>
-  <w:num w:numId="7">
-    <w:abstractNumId w:val="4"/>
-  </w:num>
-  <w:num w:numId="8">
-    <w:abstractNumId w:val="7"/>
+  <w:num w:numId="9">
+    <w:abstractNumId w:val="0"/>
   </w:num>
 </w:numbering>
 </file>

</xml_diff>